<commit_message>
Updated the user documentatopn details
</commit_message>
<xml_diff>
--- a/BlueSky-SRS.docx
+++ b/BlueSky-SRS.docx
@@ -1,6 +1,6 @@
 
 <file path=word/document.xml><?xml version="1.0" encoding="utf-8"?>
-<w:document xmlns:wpc="http://schemas.microsoft.com/office/word/2010/wordprocessingCanvas" xmlns:mc="http://schemas.openxmlformats.org/markup-compatibility/2006" xmlns:o="urn:schemas-microsoft-com:office:office" xmlns:r="http://schemas.openxmlformats.org/officeDocument/2006/relationships" xmlns:m="http://schemas.openxmlformats.org/officeDocument/2006/math" xmlns:v="urn:schemas-microsoft-com:vml" xmlns:wp14="http://schemas.microsoft.com/office/word/2010/wordprocessingDrawing" xmlns:wp="http://schemas.openxmlformats.org/drawingml/2006/wordprocessingDrawing" xmlns:w="http://schemas.openxmlformats.org/wordprocessingml/2006/main" xmlns:w14="http://schemas.microsoft.com/office/word/2010/wordml" xmlns:w10="urn:schemas-microsoft-com:office:word" xmlns:w15="http://schemas.microsoft.com/office/word/2012/wordml" xmlns:wpg="http://schemas.microsoft.com/office/word/2010/wordprocessingGroup" xmlns:wpi="http://schemas.microsoft.com/office/word/2010/wordprocessingInk" xmlns:wne="http://schemas.microsoft.com/office/word/2006/wordml" xmlns:wps="http://schemas.microsoft.com/office/word/2010/wordprocessingShape" xmlns:wpsCustomData="http://www.wps.cn/officeDocument/2013/wpsCustomData" mc:Ignorable="w14 w15 wp14">
+<w:document xmlns:wpc="http://schemas.microsoft.com/office/word/2010/wordprocessingCanvas" xmlns:cx="http://schemas.microsoft.com/office/drawing/2014/chartex" xmlns:cx1="http://schemas.microsoft.com/office/drawing/2015/9/8/chartex" xmlns:cx2="http://schemas.microsoft.com/office/drawing/2015/10/21/chartex" xmlns:cx3="http://schemas.microsoft.com/office/drawing/2016/5/9/chartex" xmlns:cx4="http://schemas.microsoft.com/office/drawing/2016/5/10/chartex" xmlns:cx5="http://schemas.microsoft.com/office/drawing/2016/5/11/chartex" xmlns:cx6="http://schemas.microsoft.com/office/drawing/2016/5/12/chartex" xmlns:cx7="http://schemas.microsoft.com/office/drawing/2016/5/13/chartex" xmlns:cx8="http://schemas.microsoft.com/office/drawing/2016/5/14/chartex" xmlns:mc="http://schemas.openxmlformats.org/markup-compatibility/2006" xmlns:aink="http://schemas.microsoft.com/office/drawing/2016/ink" xmlns:am3d="http://schemas.microsoft.com/office/drawing/2017/model3d" xmlns:o="urn:schemas-microsoft-com:office:office" xmlns:r="http://schemas.openxmlformats.org/officeDocument/2006/relationships" xmlns:m="http://schemas.openxmlformats.org/officeDocument/2006/math" xmlns:v="urn:schemas-microsoft-com:vml" xmlns:wp14="http://schemas.microsoft.com/office/word/2010/wordprocessingDrawing" xmlns:wp="http://schemas.openxmlformats.org/drawingml/2006/wordprocessingDrawing" xmlns:w10="urn:schemas-microsoft-com:office:word" xmlns:w="http://schemas.openxmlformats.org/wordprocessingml/2006/main" xmlns:w14="http://schemas.microsoft.com/office/word/2010/wordml" xmlns:w15="http://schemas.microsoft.com/office/word/2012/wordml" xmlns:w16cid="http://schemas.microsoft.com/office/word/2016/wordml/cid" xmlns:w16se="http://schemas.microsoft.com/office/word/2015/wordml/symex" xmlns:wpg="http://schemas.microsoft.com/office/word/2010/wordprocessingGroup" xmlns:wpi="http://schemas.microsoft.com/office/word/2010/wordprocessingInk" xmlns:wne="http://schemas.microsoft.com/office/word/2006/wordml" xmlns:wps="http://schemas.microsoft.com/office/word/2010/wordprocessingShape" mc:Ignorable="w14 w15 w16se w16cid wp14">
   <w:body>
     <w:p>
       <w:pPr>
@@ -9,9 +9,9 @@
     </w:p>
     <w:p>
       <w:pPr>
-        <w:pStyle w:val="13"/>
+        <w:pStyle w:val="Title"/>
         <w:pBdr>
-          <w:top w:val="single" w:color="auto" w:sz="24" w:space="1"/>
+          <w:top w:val="single" w:sz="24" w:space="1" w:color="auto"/>
         </w:pBdr>
         <w:rPr>
           <w:rFonts w:ascii="Times New Roman" w:hAnsi="Times New Roman" w:cs="Times New Roman"/>
@@ -30,9 +30,9 @@
     </w:p>
     <w:p>
       <w:pPr>
-        <w:pStyle w:val="13"/>
+        <w:pStyle w:val="Title"/>
         <w:pBdr>
-          <w:top w:val="single" w:color="auto" w:sz="24" w:space="1"/>
+          <w:top w:val="single" w:sz="24" w:space="1" w:color="auto"/>
         </w:pBdr>
         <w:rPr>
           <w:rFonts w:ascii="Times New Roman" w:hAnsi="Times New Roman" w:cs="Times New Roman"/>
@@ -51,7 +51,7 @@
     </w:p>
     <w:p>
       <w:pPr>
-        <w:pStyle w:val="13"/>
+        <w:pStyle w:val="Title"/>
         <w:rPr>
           <w:rFonts w:ascii="Times New Roman" w:hAnsi="Times New Roman" w:cs="Times New Roman"/>
           <w:sz w:val="24"/>
@@ -92,7 +92,7 @@
     </w:p>
     <w:p>
       <w:pPr>
-        <w:pStyle w:val="34"/>
+        <w:pStyle w:val="ByLine"/>
         <w:spacing w:before="120" w:after="240"/>
         <w:rPr>
           <w:rFonts w:ascii="Times New Roman" w:hAnsi="Times New Roman" w:cs="Times New Roman"/>
@@ -111,7 +111,7 @@
     </w:p>
     <w:p>
       <w:pPr>
-        <w:pStyle w:val="34"/>
+        <w:pStyle w:val="ByLine"/>
         <w:spacing w:before="0" w:after="0"/>
         <w:rPr>
           <w:rFonts w:ascii="Times New Roman" w:hAnsi="Times New Roman" w:cs="Times New Roman"/>
@@ -130,7 +130,7 @@
     </w:p>
     <w:p>
       <w:pPr>
-        <w:pStyle w:val="34"/>
+        <w:pStyle w:val="ByLine"/>
         <w:spacing w:before="0" w:after="0"/>
         <w:rPr>
           <w:rFonts w:ascii="Times New Roman" w:hAnsi="Times New Roman" w:cs="Times New Roman"/>
@@ -141,7 +141,7 @@
     </w:p>
     <w:p>
       <w:pPr>
-        <w:pStyle w:val="34"/>
+        <w:pStyle w:val="ByLine"/>
         <w:spacing w:before="0" w:after="0"/>
         <w:ind w:left="5760"/>
         <w:jc w:val="left"/>
@@ -157,12 +157,40 @@
           <w:sz w:val="24"/>
           <w:szCs w:val="24"/>
         </w:rPr>
-        <w:t xml:space="preserve">                     Naga Saketh Jaligama</w:t>
-      </w:r>
-    </w:p>
-    <w:p>
-      <w:pPr>
-        <w:pStyle w:val="34"/>
+        <w:t xml:space="preserve">                     Naga </w:t>
+      </w:r>
+      <w:proofErr w:type="spellStart"/>
+      <w:r>
+        <w:rPr>
+          <w:rFonts w:ascii="Times New Roman" w:hAnsi="Times New Roman" w:cs="Times New Roman"/>
+          <w:sz w:val="24"/>
+          <w:szCs w:val="24"/>
+        </w:rPr>
+        <w:t>Saketh</w:t>
+      </w:r>
+      <w:proofErr w:type="spellEnd"/>
+      <w:r>
+        <w:rPr>
+          <w:rFonts w:ascii="Times New Roman" w:hAnsi="Times New Roman" w:cs="Times New Roman"/>
+          <w:sz w:val="24"/>
+          <w:szCs w:val="24"/>
+        </w:rPr>
+        <w:t xml:space="preserve"> </w:t>
+      </w:r>
+      <w:proofErr w:type="spellStart"/>
+      <w:r>
+        <w:rPr>
+          <w:rFonts w:ascii="Times New Roman" w:hAnsi="Times New Roman" w:cs="Times New Roman"/>
+          <w:sz w:val="24"/>
+          <w:szCs w:val="24"/>
+        </w:rPr>
+        <w:t>Jaligama</w:t>
+      </w:r>
+      <w:proofErr w:type="spellEnd"/>
+    </w:p>
+    <w:p>
+      <w:pPr>
+        <w:pStyle w:val="ByLine"/>
         <w:spacing w:before="120" w:after="0"/>
         <w:rPr>
           <w:rFonts w:ascii="Times New Roman" w:hAnsi="Times New Roman" w:cs="Times New Roman"/>
@@ -173,38 +201,23 @@
     </w:p>
     <w:tbl>
       <w:tblPr>
-        <w:tblStyle w:val="19"/>
         <w:tblW w:w="7551" w:type="dxa"/>
         <w:tblInd w:w="1809" w:type="dxa"/>
         <w:tblLayout w:type="fixed"/>
-        <w:tblCellMar>
-          <w:top w:w="0" w:type="dxa"/>
-          <w:left w:w="108" w:type="dxa"/>
-          <w:bottom w:w="0" w:type="dxa"/>
-          <w:right w:w="108" w:type="dxa"/>
-        </w:tblCellMar>
+        <w:tblLook w:val="04A0" w:firstRow="1" w:lastRow="0" w:firstColumn="1" w:lastColumn="0" w:noHBand="0" w:noVBand="1"/>
       </w:tblPr>
       <w:tblGrid>
         <w:gridCol w:w="2896"/>
         <w:gridCol w:w="4655"/>
       </w:tblGrid>
       <w:tr>
-        <w:tblPrEx>
-          <w:tblLayout w:type="fixed"/>
-          <w:tblCellMar>
-            <w:top w:w="0" w:type="dxa"/>
-            <w:left w:w="108" w:type="dxa"/>
-            <w:bottom w:w="0" w:type="dxa"/>
-            <w:right w:w="108" w:type="dxa"/>
-          </w:tblCellMar>
-        </w:tblPrEx>
         <w:tc>
           <w:tcPr>
             <w:tcW w:w="2896" w:type="dxa"/>
           </w:tcPr>
           <w:p>
             <w:pPr>
-              <w:pStyle w:val="34"/>
+              <w:pStyle w:val="ByLine"/>
               <w:spacing w:before="120" w:after="0"/>
               <w:rPr>
                 <w:rFonts w:ascii="Times New Roman" w:hAnsi="Times New Roman" w:cs="Times New Roman"/>
@@ -228,7 +241,7 @@
           </w:tcPr>
           <w:p>
             <w:pPr>
-              <w:pStyle w:val="34"/>
+              <w:pStyle w:val="ByLine"/>
               <w:spacing w:before="120" w:after="0"/>
               <w:jc w:val="left"/>
               <w:rPr>
@@ -241,22 +254,13 @@
         </w:tc>
       </w:tr>
       <w:tr>
-        <w:tblPrEx>
-          <w:tblLayout w:type="fixed"/>
-          <w:tblCellMar>
-            <w:top w:w="0" w:type="dxa"/>
-            <w:left w:w="108" w:type="dxa"/>
-            <w:bottom w:w="0" w:type="dxa"/>
-            <w:right w:w="108" w:type="dxa"/>
-          </w:tblCellMar>
-        </w:tblPrEx>
         <w:tc>
           <w:tcPr>
             <w:tcW w:w="2896" w:type="dxa"/>
           </w:tcPr>
           <w:p>
             <w:pPr>
-              <w:pStyle w:val="34"/>
+              <w:pStyle w:val="ByLine"/>
               <w:spacing w:before="120" w:after="0"/>
               <w:rPr>
                 <w:rFonts w:ascii="Times New Roman" w:hAnsi="Times New Roman" w:cs="Times New Roman"/>
@@ -272,7 +276,7 @@
           </w:tcPr>
           <w:p>
             <w:pPr>
-              <w:pStyle w:val="34"/>
+              <w:pStyle w:val="ByLine"/>
               <w:spacing w:before="120" w:after="0"/>
               <w:jc w:val="left"/>
               <w:rPr>
@@ -284,7 +288,7 @@
           </w:p>
           <w:p>
             <w:pPr>
-              <w:pStyle w:val="34"/>
+              <w:pStyle w:val="ByLine"/>
               <w:spacing w:before="120" w:after="0"/>
               <w:jc w:val="left"/>
               <w:rPr>
@@ -296,7 +300,7 @@
           </w:p>
           <w:p>
             <w:pPr>
-              <w:pStyle w:val="34"/>
+              <w:pStyle w:val="ByLine"/>
               <w:spacing w:before="120" w:after="0"/>
               <w:jc w:val="left"/>
               <w:rPr>
@@ -308,7 +312,7 @@
           </w:p>
           <w:p>
             <w:pPr>
-              <w:pStyle w:val="34"/>
+              <w:pStyle w:val="ByLine"/>
               <w:spacing w:before="120" w:after="0"/>
               <w:jc w:val="left"/>
               <w:rPr>
@@ -320,7 +324,7 @@
           </w:p>
           <w:p>
             <w:pPr>
-              <w:pStyle w:val="34"/>
+              <w:pStyle w:val="ByLine"/>
               <w:spacing w:before="120" w:after="0"/>
               <w:jc w:val="left"/>
               <w:rPr>
@@ -332,7 +336,7 @@
           </w:p>
           <w:p>
             <w:pPr>
-              <w:pStyle w:val="34"/>
+              <w:pStyle w:val="ByLine"/>
               <w:spacing w:before="120" w:after="0"/>
               <w:jc w:val="left"/>
               <w:rPr>
@@ -344,7 +348,7 @@
           </w:p>
           <w:p>
             <w:pPr>
-              <w:pStyle w:val="34"/>
+              <w:pStyle w:val="ByLine"/>
               <w:spacing w:before="120" w:after="0"/>
               <w:jc w:val="left"/>
               <w:rPr>
@@ -356,7 +360,7 @@
           </w:p>
           <w:p>
             <w:pPr>
-              <w:pStyle w:val="34"/>
+              <w:pStyle w:val="ByLine"/>
               <w:spacing w:before="120" w:after="0"/>
               <w:jc w:val="left"/>
               <w:rPr>
@@ -368,7 +372,7 @@
           </w:p>
           <w:p>
             <w:pPr>
-              <w:pStyle w:val="34"/>
+              <w:pStyle w:val="ByLine"/>
               <w:spacing w:before="120" w:after="0"/>
               <w:jc w:val="left"/>
               <w:rPr>
@@ -380,7 +384,7 @@
           </w:p>
           <w:p>
             <w:pPr>
-              <w:pStyle w:val="34"/>
+              <w:pStyle w:val="ByLine"/>
               <w:spacing w:before="120" w:after="0"/>
               <w:jc w:val="left"/>
               <w:rPr>
@@ -392,7 +396,7 @@
           </w:p>
           <w:p>
             <w:pPr>
-              <w:pStyle w:val="34"/>
+              <w:pStyle w:val="ByLine"/>
               <w:spacing w:before="120" w:after="0"/>
               <w:jc w:val="left"/>
               <w:rPr>
@@ -404,7 +408,7 @@
           </w:p>
           <w:p>
             <w:pPr>
-              <w:pStyle w:val="34"/>
+              <w:pStyle w:val="ByLine"/>
               <w:spacing w:before="120" w:after="0"/>
               <w:jc w:val="left"/>
               <w:rPr>
@@ -416,7 +420,7 @@
           </w:p>
           <w:p>
             <w:pPr>
-              <w:pStyle w:val="34"/>
+              <w:pStyle w:val="ByLine"/>
               <w:spacing w:before="120" w:after="0"/>
               <w:jc w:val="left"/>
               <w:rPr>
@@ -429,22 +433,13 @@
         </w:tc>
       </w:tr>
       <w:tr>
-        <w:tblPrEx>
-          <w:tblLayout w:type="fixed"/>
-          <w:tblCellMar>
-            <w:top w:w="0" w:type="dxa"/>
-            <w:left w:w="108" w:type="dxa"/>
-            <w:bottom w:w="0" w:type="dxa"/>
-            <w:right w:w="108" w:type="dxa"/>
-          </w:tblCellMar>
-        </w:tblPrEx>
         <w:tc>
           <w:tcPr>
             <w:tcW w:w="2896" w:type="dxa"/>
           </w:tcPr>
           <w:p>
             <w:pPr>
-              <w:pStyle w:val="34"/>
+              <w:pStyle w:val="ByLine"/>
               <w:spacing w:before="120" w:after="0"/>
               <w:rPr>
                 <w:rFonts w:ascii="Times New Roman" w:hAnsi="Times New Roman" w:cs="Times New Roman"/>
@@ -460,7 +455,7 @@
           </w:tcPr>
           <w:p>
             <w:pPr>
-              <w:pStyle w:val="34"/>
+              <w:pStyle w:val="ByLine"/>
               <w:spacing w:before="120" w:after="0"/>
               <w:jc w:val="left"/>
               <w:rPr>
@@ -473,22 +468,13 @@
         </w:tc>
       </w:tr>
       <w:tr>
-        <w:tblPrEx>
-          <w:tblLayout w:type="fixed"/>
-          <w:tblCellMar>
-            <w:top w:w="0" w:type="dxa"/>
-            <w:left w:w="108" w:type="dxa"/>
-            <w:bottom w:w="0" w:type="dxa"/>
-            <w:right w:w="108" w:type="dxa"/>
-          </w:tblCellMar>
-        </w:tblPrEx>
         <w:tc>
           <w:tcPr>
             <w:tcW w:w="2896" w:type="dxa"/>
           </w:tcPr>
           <w:p>
             <w:pPr>
-              <w:pStyle w:val="34"/>
+              <w:pStyle w:val="ByLine"/>
               <w:spacing w:before="120" w:after="0"/>
               <w:rPr>
                 <w:rFonts w:ascii="Times New Roman" w:hAnsi="Times New Roman" w:cs="Times New Roman"/>
@@ -504,7 +490,7 @@
           </w:tcPr>
           <w:p>
             <w:pPr>
-              <w:pStyle w:val="34"/>
+              <w:pStyle w:val="ByLine"/>
               <w:spacing w:before="120" w:after="0"/>
               <w:jc w:val="left"/>
               <w:rPr>
@@ -517,22 +503,13 @@
         </w:tc>
       </w:tr>
       <w:tr>
-        <w:tblPrEx>
-          <w:tblLayout w:type="fixed"/>
-          <w:tblCellMar>
-            <w:top w:w="0" w:type="dxa"/>
-            <w:left w:w="108" w:type="dxa"/>
-            <w:bottom w:w="0" w:type="dxa"/>
-            <w:right w:w="108" w:type="dxa"/>
-          </w:tblCellMar>
-        </w:tblPrEx>
         <w:tc>
           <w:tcPr>
             <w:tcW w:w="2896" w:type="dxa"/>
           </w:tcPr>
           <w:p>
             <w:pPr>
-              <w:pStyle w:val="34"/>
+              <w:pStyle w:val="ByLine"/>
               <w:spacing w:before="120" w:after="0"/>
               <w:rPr>
                 <w:rFonts w:ascii="Times New Roman" w:hAnsi="Times New Roman" w:cs="Times New Roman"/>
@@ -548,7 +525,7 @@
           </w:tcPr>
           <w:p>
             <w:pPr>
-              <w:pStyle w:val="34"/>
+              <w:pStyle w:val="ByLine"/>
               <w:spacing w:before="120" w:after="0"/>
               <w:jc w:val="left"/>
               <w:rPr>
@@ -563,12 +540,12 @@
     </w:tbl>
     <w:p>
       <w:pPr>
-        <w:pStyle w:val="32"/>
+        <w:pStyle w:val="TOCEntry"/>
         <w:pBdr>
-          <w:top w:val="single" w:color="auto" w:sz="4" w:space="1"/>
-          <w:left w:val="single" w:color="auto" w:sz="4" w:space="4"/>
-          <w:bottom w:val="single" w:color="auto" w:sz="4" w:space="1"/>
-          <w:right w:val="single" w:color="auto" w:sz="4" w:space="4"/>
+          <w:top w:val="single" w:sz="4" w:space="1" w:color="auto"/>
+          <w:left w:val="single" w:sz="4" w:space="4" w:color="auto"/>
+          <w:bottom w:val="single" w:sz="4" w:space="1" w:color="auto"/>
+          <w:right w:val="single" w:sz="4" w:space="4" w:color="auto"/>
         </w:pBdr>
         <w:shd w:val="clear" w:color="auto" w:fill="4C4C4C"/>
         <w:spacing w:before="0" w:line="240" w:lineRule="auto"/>
@@ -580,20 +557,20 @@
         </w:rPr>
       </w:pPr>
       <w:bookmarkStart w:id="0" w:name="_Toc344877432"/>
-      <w:bookmarkEnd w:id="0"/>
       <w:bookmarkStart w:id="1" w:name="_Toc344879822"/>
-      <w:bookmarkEnd w:id="1"/>
       <w:bookmarkStart w:id="2" w:name="_Toc346508722"/>
-      <w:bookmarkEnd w:id="2"/>
       <w:bookmarkStart w:id="3" w:name="_Toc346508952"/>
-      <w:bookmarkEnd w:id="3"/>
       <w:bookmarkStart w:id="4" w:name="_Toc346509227"/>
-      <w:bookmarkEnd w:id="4"/>
       <w:bookmarkStart w:id="5" w:name="_Toc108287587"/>
       <w:bookmarkStart w:id="6" w:name="_Toc111014886"/>
       <w:bookmarkStart w:id="7" w:name="_Toc107858829"/>
       <w:bookmarkStart w:id="8" w:name="_Toc111117822"/>
       <w:bookmarkStart w:id="9" w:name="_Toc113291685"/>
+      <w:bookmarkEnd w:id="0"/>
+      <w:bookmarkEnd w:id="1"/>
+      <w:bookmarkEnd w:id="2"/>
+      <w:bookmarkEnd w:id="3"/>
+      <w:bookmarkEnd w:id="4"/>
       <w:r>
         <w:rPr>
           <w:rFonts w:ascii="Times New Roman" w:hAnsi="Times New Roman" w:cs="Times New Roman"/>
@@ -601,6 +578,7 @@
           <w:sz w:val="24"/>
           <w:szCs w:val="24"/>
         </w:rPr>
+        <w:lastRenderedPageBreak/>
         <w:t>Contents</w:t>
       </w:r>
       <w:bookmarkEnd w:id="5"/>
@@ -635,7 +613,7 @@
     </w:p>
     <w:p>
       <w:pPr>
-        <w:pStyle w:val="14"/>
+        <w:pStyle w:val="TOC1"/>
         <w:tabs>
           <w:tab w:val="right" w:leader="dot" w:pos="9350"/>
         </w:tabs>
@@ -680,6 +658,12 @@
           <w:sz w:val="24"/>
           <w:szCs w:val="24"/>
         </w:rPr>
+      </w:r>
+      <w:r>
+        <w:rPr>
+          <w:sz w:val="24"/>
+          <w:szCs w:val="24"/>
+        </w:rPr>
         <w:fldChar w:fldCharType="separate"/>
       </w:r>
       <w:r>
@@ -699,7 +683,7 @@
     </w:p>
     <w:p>
       <w:pPr>
-        <w:pStyle w:val="14"/>
+        <w:pStyle w:val="TOC1"/>
         <w:tabs>
           <w:tab w:val="left" w:pos="480"/>
           <w:tab w:val="right" w:leader="dot" w:pos="9350"/>
@@ -761,6 +745,12 @@
           <w:sz w:val="24"/>
           <w:szCs w:val="24"/>
         </w:rPr>
+      </w:r>
+      <w:r>
+        <w:rPr>
+          <w:sz w:val="24"/>
+          <w:szCs w:val="24"/>
+        </w:rPr>
         <w:fldChar w:fldCharType="separate"/>
       </w:r>
       <w:r>
@@ -780,7 +770,7 @@
     </w:p>
     <w:p>
       <w:pPr>
-        <w:pStyle w:val="15"/>
+        <w:pStyle w:val="TOC2"/>
         <w:tabs>
           <w:tab w:val="left" w:pos="960"/>
           <w:tab w:val="right" w:leader="dot" w:pos="9350"/>
@@ -840,6 +830,12 @@
           <w:sz w:val="24"/>
           <w:szCs w:val="24"/>
         </w:rPr>
+      </w:r>
+      <w:r>
+        <w:rPr>
+          <w:sz w:val="24"/>
+          <w:szCs w:val="24"/>
+        </w:rPr>
         <w:fldChar w:fldCharType="separate"/>
       </w:r>
       <w:r>
@@ -859,7 +855,7 @@
     </w:p>
     <w:p>
       <w:pPr>
-        <w:pStyle w:val="15"/>
+        <w:pStyle w:val="TOC2"/>
         <w:tabs>
           <w:tab w:val="left" w:pos="960"/>
           <w:tab w:val="right" w:leader="dot" w:pos="9350"/>
@@ -919,6 +915,12 @@
           <w:sz w:val="24"/>
           <w:szCs w:val="24"/>
         </w:rPr>
+      </w:r>
+      <w:r>
+        <w:rPr>
+          <w:sz w:val="24"/>
+          <w:szCs w:val="24"/>
+        </w:rPr>
         <w:fldChar w:fldCharType="separate"/>
       </w:r>
       <w:r>
@@ -938,7 +940,7 @@
     </w:p>
     <w:p>
       <w:pPr>
-        <w:pStyle w:val="15"/>
+        <w:pStyle w:val="TOC2"/>
         <w:tabs>
           <w:tab w:val="left" w:pos="960"/>
           <w:tab w:val="right" w:leader="dot" w:pos="9350"/>
@@ -998,6 +1000,12 @@
           <w:sz w:val="24"/>
           <w:szCs w:val="24"/>
         </w:rPr>
+      </w:r>
+      <w:r>
+        <w:rPr>
+          <w:sz w:val="24"/>
+          <w:szCs w:val="24"/>
+        </w:rPr>
         <w:fldChar w:fldCharType="separate"/>
       </w:r>
       <w:r>
@@ -1017,7 +1025,7 @@
     </w:p>
     <w:p>
       <w:pPr>
-        <w:pStyle w:val="15"/>
+        <w:pStyle w:val="TOC2"/>
         <w:tabs>
           <w:tab w:val="left" w:pos="960"/>
           <w:tab w:val="right" w:leader="dot" w:pos="9350"/>
@@ -1070,7 +1078,20 @@
           <w:sz w:val="24"/>
           <w:szCs w:val="24"/>
         </w:rPr>
-        <w:instrText xml:space="preserve"> PAGEREF _Toc113291695 \h </w:instrText>
+        <w:instrText xml:space="preserve"> PAGEREF _Toc113</w:instrText>
+      </w:r>
+      <w:r>
+        <w:rPr>
+          <w:sz w:val="24"/>
+          <w:szCs w:val="24"/>
+        </w:rPr>
+        <w:instrText xml:space="preserve">291695 \h </w:instrText>
+      </w:r>
+      <w:r>
+        <w:rPr>
+          <w:sz w:val="24"/>
+          <w:szCs w:val="24"/>
+        </w:rPr>
       </w:r>
       <w:r>
         <w:rPr>
@@ -1096,7 +1117,7 @@
     </w:p>
     <w:p>
       <w:pPr>
-        <w:pStyle w:val="14"/>
+        <w:pStyle w:val="TOC1"/>
         <w:tabs>
           <w:tab w:val="left" w:pos="480"/>
           <w:tab w:val="right" w:leader="dot" w:pos="9350"/>
@@ -1158,6 +1179,12 @@
           <w:sz w:val="24"/>
           <w:szCs w:val="24"/>
         </w:rPr>
+      </w:r>
+      <w:r>
+        <w:rPr>
+          <w:sz w:val="24"/>
+          <w:szCs w:val="24"/>
+        </w:rPr>
         <w:fldChar w:fldCharType="separate"/>
       </w:r>
       <w:r>
@@ -1177,7 +1204,7 @@
     </w:p>
     <w:p>
       <w:pPr>
-        <w:pStyle w:val="15"/>
+        <w:pStyle w:val="TOC2"/>
         <w:tabs>
           <w:tab w:val="left" w:pos="960"/>
           <w:tab w:val="right" w:leader="dot" w:pos="9350"/>
@@ -1237,6 +1264,12 @@
           <w:sz w:val="24"/>
           <w:szCs w:val="24"/>
         </w:rPr>
+      </w:r>
+      <w:r>
+        <w:rPr>
+          <w:sz w:val="24"/>
+          <w:szCs w:val="24"/>
+        </w:rPr>
         <w:fldChar w:fldCharType="separate"/>
       </w:r>
       <w:r>
@@ -1256,7 +1289,7 @@
     </w:p>
     <w:p>
       <w:pPr>
-        <w:pStyle w:val="15"/>
+        <w:pStyle w:val="TOC2"/>
         <w:tabs>
           <w:tab w:val="left" w:pos="960"/>
           <w:tab w:val="right" w:leader="dot" w:pos="9350"/>
@@ -1316,6 +1349,12 @@
           <w:sz w:val="24"/>
           <w:szCs w:val="24"/>
         </w:rPr>
+      </w:r>
+      <w:r>
+        <w:rPr>
+          <w:sz w:val="24"/>
+          <w:szCs w:val="24"/>
+        </w:rPr>
         <w:fldChar w:fldCharType="separate"/>
       </w:r>
       <w:r>
@@ -1335,7 +1374,7 @@
     </w:p>
     <w:p>
       <w:pPr>
-        <w:pStyle w:val="15"/>
+        <w:pStyle w:val="TOC2"/>
         <w:tabs>
           <w:tab w:val="left" w:pos="960"/>
           <w:tab w:val="right" w:leader="dot" w:pos="9350"/>
@@ -1395,6 +1434,12 @@
           <w:sz w:val="24"/>
           <w:szCs w:val="24"/>
         </w:rPr>
+      </w:r>
+      <w:r>
+        <w:rPr>
+          <w:sz w:val="24"/>
+          <w:szCs w:val="24"/>
+        </w:rPr>
         <w:fldChar w:fldCharType="separate"/>
       </w:r>
       <w:r>
@@ -1414,7 +1459,7 @@
     </w:p>
     <w:p>
       <w:pPr>
-        <w:pStyle w:val="15"/>
+        <w:pStyle w:val="TOC2"/>
         <w:tabs>
           <w:tab w:val="left" w:pos="960"/>
           <w:tab w:val="right" w:leader="dot" w:pos="9350"/>
@@ -1474,6 +1519,12 @@
           <w:sz w:val="24"/>
           <w:szCs w:val="24"/>
         </w:rPr>
+      </w:r>
+      <w:r>
+        <w:rPr>
+          <w:sz w:val="24"/>
+          <w:szCs w:val="24"/>
+        </w:rPr>
         <w:fldChar w:fldCharType="separate"/>
       </w:r>
       <w:r>
@@ -1493,7 +1544,7 @@
     </w:p>
     <w:p>
       <w:pPr>
-        <w:pStyle w:val="15"/>
+        <w:pStyle w:val="TOC2"/>
         <w:tabs>
           <w:tab w:val="left" w:pos="960"/>
           <w:tab w:val="right" w:leader="dot" w:pos="9350"/>
@@ -1553,6 +1604,12 @@
           <w:sz w:val="24"/>
           <w:szCs w:val="24"/>
         </w:rPr>
+      </w:r>
+      <w:r>
+        <w:rPr>
+          <w:sz w:val="24"/>
+          <w:szCs w:val="24"/>
+        </w:rPr>
         <w:fldChar w:fldCharType="separate"/>
       </w:r>
       <w:r>
@@ -1572,7 +1629,7 @@
     </w:p>
     <w:p>
       <w:pPr>
-        <w:pStyle w:val="15"/>
+        <w:pStyle w:val="TOC2"/>
         <w:tabs>
           <w:tab w:val="left" w:pos="960"/>
           <w:tab w:val="right" w:leader="dot" w:pos="9350"/>
@@ -1632,6 +1689,12 @@
           <w:sz w:val="24"/>
           <w:szCs w:val="24"/>
         </w:rPr>
+      </w:r>
+      <w:r>
+        <w:rPr>
+          <w:sz w:val="24"/>
+          <w:szCs w:val="24"/>
+        </w:rPr>
         <w:fldChar w:fldCharType="separate"/>
       </w:r>
       <w:r>
@@ -1651,7 +1714,7 @@
     </w:p>
     <w:p>
       <w:pPr>
-        <w:pStyle w:val="14"/>
+        <w:pStyle w:val="TOC1"/>
         <w:tabs>
           <w:tab w:val="left" w:pos="480"/>
           <w:tab w:val="right" w:leader="dot" w:pos="9350"/>
@@ -1713,6 +1776,12 @@
           <w:sz w:val="24"/>
           <w:szCs w:val="24"/>
         </w:rPr>
+      </w:r>
+      <w:r>
+        <w:rPr>
+          <w:sz w:val="24"/>
+          <w:szCs w:val="24"/>
+        </w:rPr>
         <w:fldChar w:fldCharType="separate"/>
       </w:r>
       <w:r>
@@ -1732,7 +1801,7 @@
     </w:p>
     <w:p>
       <w:pPr>
-        <w:pStyle w:val="15"/>
+        <w:pStyle w:val="TOC2"/>
         <w:tabs>
           <w:tab w:val="left" w:pos="960"/>
           <w:tab w:val="right" w:leader="dot" w:pos="9350"/>
@@ -1792,6 +1861,12 @@
           <w:sz w:val="24"/>
           <w:szCs w:val="24"/>
         </w:rPr>
+      </w:r>
+      <w:r>
+        <w:rPr>
+          <w:sz w:val="24"/>
+          <w:szCs w:val="24"/>
+        </w:rPr>
         <w:fldChar w:fldCharType="separate"/>
       </w:r>
       <w:r>
@@ -1811,7 +1886,7 @@
     </w:p>
     <w:p>
       <w:pPr>
-        <w:pStyle w:val="15"/>
+        <w:pStyle w:val="TOC2"/>
         <w:tabs>
           <w:tab w:val="left" w:pos="960"/>
           <w:tab w:val="right" w:leader="dot" w:pos="9350"/>
@@ -1872,6 +1947,12 @@
           <w:sz w:val="24"/>
           <w:szCs w:val="24"/>
         </w:rPr>
+      </w:r>
+      <w:r>
+        <w:rPr>
+          <w:sz w:val="24"/>
+          <w:szCs w:val="24"/>
+        </w:rPr>
         <w:fldChar w:fldCharType="separate"/>
       </w:r>
       <w:r>
@@ -1916,7 +1997,13 @@
         <w:rPr>
           <w:rFonts w:ascii="Times New Roman" w:hAnsi="Times New Roman" w:cs="Times New Roman"/>
         </w:rPr>
-        <w:t>4. Time and Budget                                                                                                                         7</w:t>
+        <w:t xml:space="preserve">4. Time and Budget                                                     </w:t>
+      </w:r>
+      <w:r>
+        <w:rPr>
+          <w:rFonts w:ascii="Times New Roman" w:hAnsi="Times New Roman" w:cs="Times New Roman"/>
+        </w:rPr>
+        <w:t xml:space="preserve">                                                                    7</w:t>
       </w:r>
     </w:p>
     <w:p>
@@ -2102,12 +2189,12 @@
     </w:p>
     <w:p>
       <w:pPr>
-        <w:pStyle w:val="32"/>
+        <w:pStyle w:val="TOCEntry"/>
         <w:pBdr>
-          <w:top w:val="single" w:color="auto" w:sz="4" w:space="1"/>
-          <w:left w:val="single" w:color="auto" w:sz="4" w:space="4"/>
-          <w:bottom w:val="single" w:color="auto" w:sz="4" w:space="1"/>
-          <w:right w:val="single" w:color="auto" w:sz="4" w:space="4"/>
+          <w:top w:val="single" w:sz="4" w:space="1" w:color="auto"/>
+          <w:left w:val="single" w:sz="4" w:space="4" w:color="auto"/>
+          <w:bottom w:val="single" w:sz="4" w:space="1" w:color="auto"/>
+          <w:right w:val="single" w:sz="4" w:space="4" w:color="auto"/>
         </w:pBdr>
         <w:shd w:val="clear" w:color="auto" w:fill="4C4C4C"/>
         <w:spacing w:line="240" w:lineRule="auto"/>
@@ -2133,24 +2220,18 @@
     </w:p>
     <w:tbl>
       <w:tblPr>
-        <w:tblStyle w:val="19"/>
         <w:tblW w:w="9356" w:type="dxa"/>
         <w:tblInd w:w="108" w:type="dxa"/>
         <w:tblBorders>
-          <w:top w:val="single" w:color="auto" w:sz="12" w:space="0"/>
-          <w:left w:val="single" w:color="auto" w:sz="12" w:space="0"/>
-          <w:bottom w:val="single" w:color="auto" w:sz="12" w:space="0"/>
-          <w:right w:val="single" w:color="auto" w:sz="12" w:space="0"/>
-          <w:insideH w:val="single" w:color="auto" w:sz="6" w:space="0"/>
-          <w:insideV w:val="single" w:color="auto" w:sz="6" w:space="0"/>
+          <w:top w:val="single" w:sz="12" w:space="0" w:color="auto"/>
+          <w:left w:val="single" w:sz="12" w:space="0" w:color="auto"/>
+          <w:bottom w:val="single" w:sz="12" w:space="0" w:color="auto"/>
+          <w:right w:val="single" w:sz="12" w:space="0" w:color="auto"/>
+          <w:insideH w:val="single" w:sz="6" w:space="0" w:color="auto"/>
+          <w:insideV w:val="single" w:sz="6" w:space="0" w:color="auto"/>
         </w:tblBorders>
         <w:tblLayout w:type="fixed"/>
-        <w:tblCellMar>
-          <w:top w:w="0" w:type="dxa"/>
-          <w:left w:w="108" w:type="dxa"/>
-          <w:bottom w:w="0" w:type="dxa"/>
-          <w:right w:w="108" w:type="dxa"/>
-        </w:tblCellMar>
+        <w:tblLook w:val="04A0" w:firstRow="1" w:lastRow="0" w:firstColumn="1" w:lastColumn="0" w:noHBand="0" w:noVBand="1"/>
       </w:tblPr>
       <w:tblGrid>
         <w:gridCol w:w="1170"/>
@@ -2159,23 +2240,6 @@
         <w:gridCol w:w="1985"/>
       </w:tblGrid>
       <w:tr>
-        <w:tblPrEx>
-          <w:tblBorders>
-            <w:top w:val="single" w:color="auto" w:sz="12" w:space="0"/>
-            <w:left w:val="single" w:color="auto" w:sz="12" w:space="0"/>
-            <w:bottom w:val="single" w:color="auto" w:sz="12" w:space="0"/>
-            <w:right w:val="single" w:color="auto" w:sz="12" w:space="0"/>
-            <w:insideH w:val="single" w:color="auto" w:sz="6" w:space="0"/>
-            <w:insideV w:val="single" w:color="auto" w:sz="6" w:space="0"/>
-          </w:tblBorders>
-          <w:tblLayout w:type="fixed"/>
-          <w:tblCellMar>
-            <w:top w:w="0" w:type="dxa"/>
-            <w:left w:w="108" w:type="dxa"/>
-            <w:bottom w:w="0" w:type="dxa"/>
-            <w:right w:w="108" w:type="dxa"/>
-          </w:tblCellMar>
-        </w:tblPrEx>
         <w:trPr>
           <w:tblHeader/>
         </w:trPr>
@@ -2186,7 +2250,7 @@
           </w:tcPr>
           <w:p>
             <w:pPr>
-              <w:pStyle w:val="36"/>
+              <w:pStyle w:val="Table-ColHead"/>
               <w:rPr>
                 <w:rFonts w:ascii="Times New Roman" w:hAnsi="Times New Roman"/>
                 <w:sz w:val="24"/>
@@ -2210,7 +2274,7 @@
           </w:tcPr>
           <w:p>
             <w:pPr>
-              <w:pStyle w:val="36"/>
+              <w:pStyle w:val="Table-ColHead"/>
               <w:rPr>
                 <w:rFonts w:ascii="Times New Roman" w:hAnsi="Times New Roman"/>
                 <w:sz w:val="24"/>
@@ -2234,7 +2298,7 @@
           </w:tcPr>
           <w:p>
             <w:pPr>
-              <w:pStyle w:val="36"/>
+              <w:pStyle w:val="Table-ColHead"/>
               <w:rPr>
                 <w:rFonts w:ascii="Times New Roman" w:hAnsi="Times New Roman"/>
                 <w:sz w:val="24"/>
@@ -2258,7 +2322,7 @@
           </w:tcPr>
           <w:p>
             <w:pPr>
-              <w:pStyle w:val="36"/>
+              <w:pStyle w:val="Table-ColHead"/>
               <w:jc w:val="center"/>
               <w:rPr>
                 <w:rFonts w:ascii="Times New Roman" w:hAnsi="Times New Roman"/>
@@ -2278,30 +2342,13 @@
         </w:tc>
       </w:tr>
       <w:tr>
-        <w:tblPrEx>
-          <w:tblBorders>
-            <w:top w:val="single" w:color="auto" w:sz="12" w:space="0"/>
-            <w:left w:val="single" w:color="auto" w:sz="12" w:space="0"/>
-            <w:bottom w:val="single" w:color="auto" w:sz="12" w:space="0"/>
-            <w:right w:val="single" w:color="auto" w:sz="12" w:space="0"/>
-            <w:insideH w:val="single" w:color="auto" w:sz="6" w:space="0"/>
-            <w:insideV w:val="single" w:color="auto" w:sz="6" w:space="0"/>
-          </w:tblBorders>
-          <w:tblLayout w:type="fixed"/>
-          <w:tblCellMar>
-            <w:top w:w="0" w:type="dxa"/>
-            <w:left w:w="108" w:type="dxa"/>
-            <w:bottom w:w="0" w:type="dxa"/>
-            <w:right w:w="108" w:type="dxa"/>
-          </w:tblCellMar>
-        </w:tblPrEx>
         <w:tc>
           <w:tcPr>
             <w:tcW w:w="1170" w:type="dxa"/>
           </w:tcPr>
           <w:p>
             <w:pPr>
-              <w:pStyle w:val="35"/>
+              <w:pStyle w:val="Table-Text"/>
               <w:suppressAutoHyphens/>
               <w:rPr>
                 <w:sz w:val="24"/>
@@ -2323,7 +2370,7 @@
           </w:tcPr>
           <w:p>
             <w:pPr>
-              <w:pStyle w:val="35"/>
+              <w:pStyle w:val="Table-Text"/>
               <w:rPr>
                 <w:sz w:val="24"/>
                 <w:szCs w:val="24"/>
@@ -2334,8 +2381,33 @@
                 <w:sz w:val="24"/>
                 <w:szCs w:val="24"/>
               </w:rPr>
-              <w:t>Naga Saketh Jaligama</w:t>
+              <w:t xml:space="preserve">Naga </w:t>
             </w:r>
+            <w:proofErr w:type="spellStart"/>
+            <w:r>
+              <w:rPr>
+                <w:sz w:val="24"/>
+                <w:szCs w:val="24"/>
+              </w:rPr>
+              <w:t>Saketh</w:t>
+            </w:r>
+            <w:proofErr w:type="spellEnd"/>
+            <w:r>
+              <w:rPr>
+                <w:sz w:val="24"/>
+                <w:szCs w:val="24"/>
+              </w:rPr>
+              <w:t xml:space="preserve"> </w:t>
+            </w:r>
+            <w:proofErr w:type="spellStart"/>
+            <w:r>
+              <w:rPr>
+                <w:sz w:val="24"/>
+                <w:szCs w:val="24"/>
+              </w:rPr>
+              <w:t>Jaligama</w:t>
+            </w:r>
+            <w:proofErr w:type="spellEnd"/>
           </w:p>
         </w:tc>
         <w:tc>
@@ -2344,7 +2416,7 @@
           </w:tcPr>
           <w:p>
             <w:pPr>
-              <w:pStyle w:val="35"/>
+              <w:pStyle w:val="Table-Text"/>
               <w:rPr>
                 <w:sz w:val="24"/>
                 <w:szCs w:val="24"/>
@@ -2365,7 +2437,7 @@
           </w:tcPr>
           <w:p>
             <w:pPr>
-              <w:pStyle w:val="35"/>
+              <w:pStyle w:val="Table-Text"/>
               <w:jc w:val="center"/>
               <w:rPr>
                 <w:sz w:val="24"/>
@@ -2398,26 +2470,26 @@
           <w:rFonts w:ascii="Times New Roman" w:hAnsi="Times New Roman" w:cs="Times New Roman"/>
         </w:rPr>
         <w:sectPr>
-          <w:headerReference r:id="rId4" w:type="first"/>
-          <w:headerReference r:id="rId3" w:type="default"/>
-          <w:footerReference r:id="rId5" w:type="default"/>
+          <w:headerReference w:type="default" r:id="rId8"/>
+          <w:footerReference w:type="default" r:id="rId9"/>
+          <w:headerReference w:type="first" r:id="rId10"/>
           <w:pgSz w:w="12240" w:h="15840"/>
           <w:pgMar w:top="1440" w:right="1440" w:bottom="1440" w:left="1440" w:header="720" w:footer="720" w:gutter="0"/>
           <w:pgNumType w:fmt="lowerRoman"/>
-          <w:cols w:space="720" w:num="1"/>
+          <w:cols w:space="720"/>
           <w:titlePg/>
-          <w:docGrid w:linePitch="326" w:charSpace="0"/>
+          <w:docGrid w:linePitch="326"/>
         </w:sectPr>
       </w:pPr>
     </w:p>
     <w:p>
       <w:pPr>
-        <w:pStyle w:val="2"/>
+        <w:pStyle w:val="Heading1"/>
         <w:pBdr>
-          <w:top w:val="single" w:color="auto" w:sz="4" w:space="1"/>
-          <w:left w:val="single" w:color="auto" w:sz="4" w:space="4"/>
-          <w:bottom w:val="single" w:color="auto" w:sz="4" w:space="1"/>
-          <w:right w:val="single" w:color="auto" w:sz="4" w:space="4"/>
+          <w:top w:val="single" w:sz="4" w:space="1" w:color="auto"/>
+          <w:left w:val="single" w:sz="4" w:space="4" w:color="auto"/>
+          <w:bottom w:val="single" w:sz="4" w:space="1" w:color="auto"/>
+          <w:right w:val="single" w:sz="4" w:space="4" w:color="auto"/>
         </w:pBdr>
         <w:shd w:val="clear" w:color="auto" w:fill="4C4C4C"/>
         <w:spacing w:before="0" w:line="240" w:lineRule="auto"/>
@@ -2439,6 +2511,7 @@
           <w:sz w:val="24"/>
           <w:szCs w:val="24"/>
         </w:rPr>
+        <w:lastRenderedPageBreak/>
         <w:t>Introduction</w:t>
       </w:r>
       <w:bookmarkEnd w:id="11"/>
@@ -2446,7 +2519,7 @@
     </w:p>
     <w:p>
       <w:pPr>
-        <w:pStyle w:val="3"/>
+        <w:pStyle w:val="Heading2"/>
         <w:spacing w:line="240" w:lineRule="auto"/>
         <w:rPr>
           <w:rFonts w:ascii="Times New Roman" w:hAnsi="Times New Roman" w:cs="Times New Roman"/>
@@ -2477,7 +2550,7 @@
     </w:p>
     <w:p>
       <w:pPr>
-        <w:pStyle w:val="33"/>
+        <w:pStyle w:val="template"/>
         <w:spacing w:line="240" w:lineRule="auto"/>
         <w:jc w:val="both"/>
         <w:rPr>
@@ -2504,22 +2577,40 @@
       <w:r>
         <w:rPr>
           <w:rFonts w:ascii="Times New Roman" w:hAnsi="Times New Roman" w:cs="Times New Roman"/>
-          <w:lang w:val="en-US"/>
-        </w:rPr>
-        <w:t xml:space="preserve">n application </w:t>
-      </w:r>
-      <w:r>
-        <w:rPr>
-          <w:rFonts w:ascii="Times New Roman" w:hAnsi="Times New Roman" w:cs="Times New Roman"/>
-        </w:rPr>
-        <w:t xml:space="preserve"> detailed description of </w:t>
-      </w:r>
-      <w:r>
-        <w:rPr>
-          <w:rFonts w:ascii="Times New Roman" w:hAnsi="Times New Roman" w:cs="Times New Roman"/>
-          <w:lang w:val="en-US"/>
-        </w:rPr>
-        <w:t>an application for scoring cricket games. It will explain the features and the functionality of the application.</w:t>
+        </w:rPr>
+        <w:t xml:space="preserve">n </w:t>
+      </w:r>
+      <w:proofErr w:type="gramStart"/>
+      <w:r>
+        <w:rPr>
+          <w:rFonts w:ascii="Times New Roman" w:hAnsi="Times New Roman" w:cs="Times New Roman"/>
+        </w:rPr>
+        <w:t xml:space="preserve">application </w:t>
+      </w:r>
+      <w:r>
+        <w:rPr>
+          <w:rFonts w:ascii="Times New Roman" w:hAnsi="Times New Roman" w:cs="Times New Roman"/>
+        </w:rPr>
+        <w:t xml:space="preserve"> detailed</w:t>
+      </w:r>
+      <w:proofErr w:type="gramEnd"/>
+      <w:r>
+        <w:rPr>
+          <w:rFonts w:ascii="Times New Roman" w:hAnsi="Times New Roman" w:cs="Times New Roman"/>
+        </w:rPr>
+        <w:t xml:space="preserve"> description of </w:t>
+      </w:r>
+      <w:r>
+        <w:rPr>
+          <w:rFonts w:ascii="Times New Roman" w:hAnsi="Times New Roman" w:cs="Times New Roman"/>
+        </w:rPr>
+        <w:t xml:space="preserve">an application for scoring cricket games. It will explain the features and the </w:t>
+      </w:r>
+      <w:r>
+        <w:rPr>
+          <w:rFonts w:ascii="Times New Roman" w:hAnsi="Times New Roman" w:cs="Times New Roman"/>
+        </w:rPr>
+        <w:t>functionality of the application.</w:t>
       </w:r>
       <w:r>
         <w:rPr>
@@ -2542,7 +2633,7 @@
     </w:p>
     <w:p>
       <w:pPr>
-        <w:pStyle w:val="3"/>
+        <w:pStyle w:val="Heading2"/>
         <w:spacing w:line="240" w:lineRule="auto"/>
         <w:rPr>
           <w:rFonts w:ascii="Times New Roman" w:hAnsi="Times New Roman" w:cs="Times New Roman"/>
@@ -2565,7 +2656,7 @@
     </w:p>
     <w:p>
       <w:pPr>
-        <w:pStyle w:val="33"/>
+        <w:pStyle w:val="template"/>
         <w:spacing w:line="240" w:lineRule="auto"/>
         <w:jc w:val="both"/>
         <w:rPr>
@@ -2602,6 +2693,7 @@
         </w:rPr>
         <w:t xml:space="preserve"> is basically a s</w:t>
       </w:r>
+      <w:proofErr w:type="spellStart"/>
       <w:r>
         <w:rPr>
           <w:rFonts w:ascii="Times New Roman" w:hAnsi="Times New Roman" w:cs="Times New Roman"/>
@@ -2610,12 +2702,33 @@
           <w:szCs w:val="24"/>
           <w:lang w:val="en-US"/>
         </w:rPr>
-        <w:t>imple one and it will be useful for scoring the cricket score in normal cricket matches.</w:t>
-      </w:r>
-    </w:p>
-    <w:p>
-      <w:pPr>
-        <w:pStyle w:val="3"/>
+        <w:t>imple</w:t>
+      </w:r>
+      <w:proofErr w:type="spellEnd"/>
+      <w:r>
+        <w:rPr>
+          <w:rFonts w:ascii="Times New Roman" w:hAnsi="Times New Roman" w:cs="Times New Roman"/>
+          <w:i w:val="0"/>
+          <w:sz w:val="24"/>
+          <w:szCs w:val="24"/>
+          <w:lang w:val="en-US"/>
+        </w:rPr>
+        <w:t xml:space="preserve"> one and i</w:t>
+      </w:r>
+      <w:r>
+        <w:rPr>
+          <w:rFonts w:ascii="Times New Roman" w:hAnsi="Times New Roman" w:cs="Times New Roman"/>
+          <w:i w:val="0"/>
+          <w:sz w:val="24"/>
+          <w:szCs w:val="24"/>
+          <w:lang w:val="en-US"/>
+        </w:rPr>
+        <w:t>t will be useful for scoring the cricket score in normal cricket matches.</w:t>
+      </w:r>
+    </w:p>
+    <w:p>
+      <w:pPr>
+        <w:pStyle w:val="Heading2"/>
         <w:spacing w:line="240" w:lineRule="auto"/>
         <w:rPr>
           <w:rFonts w:ascii="Times New Roman" w:hAnsi="Times New Roman" w:cs="Times New Roman"/>
@@ -2646,7 +2759,7 @@
     </w:p>
     <w:p>
       <w:pPr>
-        <w:pStyle w:val="33"/>
+        <w:pStyle w:val="template"/>
         <w:spacing w:line="240" w:lineRule="auto"/>
         <w:jc w:val="both"/>
         <w:rPr>
@@ -2683,7 +2796,16 @@
           <w:sz w:val="24"/>
           <w:szCs w:val="24"/>
         </w:rPr>
-        <w:t xml:space="preserve">, but down the line it may be useful for anyone who wanted to </w:t>
+        <w:t>, but down the line it may be use</w:t>
+      </w:r>
+      <w:r>
+        <w:rPr>
+          <w:rFonts w:ascii="Times New Roman" w:hAnsi="Times New Roman" w:cs="Times New Roman"/>
+          <w:i w:val="0"/>
+          <w:sz w:val="24"/>
+          <w:szCs w:val="24"/>
+        </w:rPr>
+        <w:t xml:space="preserve">ful for anyone who wanted to </w:t>
       </w:r>
       <w:r>
         <w:rPr>
@@ -2707,7 +2829,7 @@
     </w:p>
     <w:p>
       <w:pPr>
-        <w:pStyle w:val="33"/>
+        <w:pStyle w:val="template"/>
         <w:spacing w:line="240" w:lineRule="auto"/>
         <w:jc w:val="both"/>
         <w:rPr>
@@ -2719,10 +2841,9 @@
       </w:pPr>
       <w:bookmarkStart w:id="19" w:name="_Toc439994668"/>
     </w:p>
-    <w:bookmarkEnd w:id="19"/>
-    <w:p>
-      <w:pPr>
-        <w:pStyle w:val="3"/>
+    <w:p>
+      <w:pPr>
+        <w:pStyle w:val="Heading2"/>
         <w:spacing w:line="240" w:lineRule="auto"/>
         <w:jc w:val="both"/>
         <w:rPr>
@@ -2733,6 +2854,7 @@
       </w:pPr>
       <w:bookmarkStart w:id="20" w:name="_Toc113291695"/>
       <w:bookmarkStart w:id="21" w:name="_Toc439994672"/>
+      <w:bookmarkEnd w:id="19"/>
       <w:r>
         <w:rPr>
           <w:rFonts w:ascii="Times New Roman" w:hAnsi="Times New Roman" w:cs="Times New Roman"/>
@@ -2754,7 +2876,7 @@
     </w:p>
     <w:p>
       <w:pPr>
-        <w:pStyle w:val="33"/>
+        <w:pStyle w:val="template"/>
         <w:numPr>
           <w:ilvl w:val="0"/>
           <w:numId w:val="2"/>
@@ -2768,39 +2890,22 @@
           <w:szCs w:val="24"/>
         </w:rPr>
       </w:pPr>
-      <w:r>
-        <w:fldChar w:fldCharType="begin"/>
-      </w:r>
-      <w:r>
-        <w:instrText xml:space="preserve"> HYPERLINK "https://play.google.com/store/apps/details?id=com.ganapathy.cricscorer" </w:instrText>
-      </w:r>
-      <w:r>
-        <w:fldChar w:fldCharType="separate"/>
-      </w:r>
-      <w:r>
-        <w:rPr>
-          <w:rStyle w:val="18"/>
-          <w:rFonts w:ascii="Times New Roman" w:hAnsi="Times New Roman" w:cs="Times New Roman"/>
-          <w:i w:val="0"/>
-          <w:sz w:val="24"/>
-          <w:szCs w:val="24"/>
-        </w:rPr>
-        <w:t>https://play.google.com/store/apps/details?id=com.ganapathy.cricscorer</w:t>
-      </w:r>
-      <w:r>
-        <w:rPr>
-          <w:rStyle w:val="18"/>
-          <w:rFonts w:ascii="Times New Roman" w:hAnsi="Times New Roman" w:cs="Times New Roman"/>
-          <w:i w:val="0"/>
-          <w:sz w:val="24"/>
-          <w:szCs w:val="24"/>
-        </w:rPr>
-        <w:fldChar w:fldCharType="end"/>
-      </w:r>
-    </w:p>
-    <w:p>
-      <w:pPr>
-        <w:pStyle w:val="33"/>
+      <w:hyperlink r:id="rId11" w:history="1">
+        <w:r>
+          <w:rPr>
+            <w:rStyle w:val="Hyperlink"/>
+            <w:rFonts w:ascii="Times New Roman" w:hAnsi="Times New Roman" w:cs="Times New Roman"/>
+            <w:i w:val="0"/>
+            <w:sz w:val="24"/>
+            <w:szCs w:val="24"/>
+          </w:rPr>
+          <w:t>https://play.google.com/store/apps/details?id=com.ganapathy.cricscorer</w:t>
+        </w:r>
+      </w:hyperlink>
+    </w:p>
+    <w:p>
+      <w:pPr>
+        <w:pStyle w:val="template"/>
         <w:spacing w:line="240" w:lineRule="auto"/>
         <w:ind w:left="720"/>
         <w:jc w:val="both"/>
@@ -2814,7 +2919,7 @@
     </w:p>
     <w:p>
       <w:pPr>
-        <w:pStyle w:val="33"/>
+        <w:pStyle w:val="template"/>
         <w:spacing w:line="240" w:lineRule="auto"/>
         <w:jc w:val="both"/>
         <w:rPr>
@@ -2827,7 +2932,7 @@
     </w:p>
     <w:p>
       <w:pPr>
-        <w:pStyle w:val="33"/>
+        <w:pStyle w:val="template"/>
         <w:spacing w:line="240" w:lineRule="auto"/>
         <w:jc w:val="both"/>
         <w:rPr>
@@ -2840,12 +2945,12 @@
     </w:p>
     <w:p>
       <w:pPr>
-        <w:pStyle w:val="2"/>
+        <w:pStyle w:val="Heading1"/>
         <w:pBdr>
-          <w:top w:val="single" w:color="auto" w:sz="4" w:space="1"/>
-          <w:left w:val="single" w:color="auto" w:sz="4" w:space="4"/>
-          <w:bottom w:val="single" w:color="auto" w:sz="4" w:space="1"/>
-          <w:right w:val="single" w:color="auto" w:sz="4" w:space="4"/>
+          <w:top w:val="single" w:sz="4" w:space="1" w:color="auto"/>
+          <w:left w:val="single" w:sz="4" w:space="4" w:color="auto"/>
+          <w:bottom w:val="single" w:sz="4" w:space="1" w:color="auto"/>
+          <w:right w:val="single" w:sz="4" w:space="4" w:color="auto"/>
         </w:pBdr>
         <w:shd w:val="clear" w:color="auto" w:fill="4C4C4C"/>
         <w:spacing w:line="240" w:lineRule="auto"/>
@@ -2873,7 +2978,7 @@
     </w:p>
     <w:p>
       <w:pPr>
-        <w:pStyle w:val="3"/>
+        <w:pStyle w:val="Heading2"/>
         <w:spacing w:line="240" w:lineRule="auto"/>
         <w:rPr>
           <w:rFonts w:ascii="Times New Roman" w:hAnsi="Times New Roman" w:cs="Times New Roman"/>
@@ -2913,7 +3018,6 @@
       <w:r>
         <w:rPr>
           <w:rFonts w:ascii="Times New Roman" w:hAnsi="Times New Roman" w:cs="Times New Roman"/>
-          <w:lang w:val="en-US"/>
         </w:rPr>
         <w:t>application for keeping a record of the cricket games and scores</w:t>
       </w:r>
@@ -2926,22 +3030,54 @@
       <w:r>
         <w:rPr>
           <w:rFonts w:ascii="Times New Roman" w:hAnsi="Times New Roman" w:cs="Times New Roman"/>
-          <w:lang w:val="en-US"/>
-        </w:rPr>
-        <w:t xml:space="preserve">provide users with the functions like creating a new games, editing the present ones, deleting present games </w:t>
-      </w:r>
-      <w:r>
-        <w:rPr>
-          <w:rFonts w:ascii="Times New Roman" w:hAnsi="Times New Roman" w:cs="Times New Roman"/>
-        </w:rPr>
-        <w:t xml:space="preserve">. It should </w:t>
-      </w:r>
-      <w:r>
-        <w:rPr>
-          <w:rFonts w:ascii="Times New Roman" w:hAnsi="Times New Roman" w:cs="Times New Roman"/>
-          <w:lang w:val="en-US"/>
-        </w:rPr>
-        <w:t>be free to use and it should be in such a way that a user if wanted to create any number of games then it should be possible to create them.</w:t>
+        </w:rPr>
+        <w:t xml:space="preserve">provide users with the functions like creating a new games, editing the present ones, deleting present </w:t>
+      </w:r>
+      <w:proofErr w:type="gramStart"/>
+      <w:r>
+        <w:rPr>
+          <w:rFonts w:ascii="Times New Roman" w:hAnsi="Times New Roman" w:cs="Times New Roman"/>
+        </w:rPr>
+        <w:t xml:space="preserve">games </w:t>
+      </w:r>
+      <w:r>
+        <w:rPr>
+          <w:rFonts w:ascii="Times New Roman" w:hAnsi="Times New Roman" w:cs="Times New Roman"/>
+        </w:rPr>
+        <w:t>.</w:t>
+      </w:r>
+      <w:proofErr w:type="gramEnd"/>
+      <w:r>
+        <w:rPr>
+          <w:rFonts w:ascii="Times New Roman" w:hAnsi="Times New Roman" w:cs="Times New Roman"/>
+        </w:rPr>
+        <w:t xml:space="preserve"> It should </w:t>
+      </w:r>
+      <w:r>
+        <w:rPr>
+          <w:rFonts w:ascii="Times New Roman" w:hAnsi="Times New Roman" w:cs="Times New Roman"/>
+        </w:rPr>
+        <w:t xml:space="preserve">be free to </w:t>
+      </w:r>
+      <w:proofErr w:type="gramStart"/>
+      <w:r>
+        <w:rPr>
+          <w:rFonts w:ascii="Times New Roman" w:hAnsi="Times New Roman" w:cs="Times New Roman"/>
+        </w:rPr>
+        <w:t>use</w:t>
+      </w:r>
+      <w:proofErr w:type="gramEnd"/>
+      <w:r>
+        <w:rPr>
+          <w:rFonts w:ascii="Times New Roman" w:hAnsi="Times New Roman" w:cs="Times New Roman"/>
+        </w:rPr>
+        <w:t xml:space="preserve"> and it should be in such a way that a user if wanted to create any number of games then it should be possible to create </w:t>
+      </w:r>
+      <w:r>
+        <w:rPr>
+          <w:rFonts w:ascii="Times New Roman" w:hAnsi="Times New Roman" w:cs="Times New Roman"/>
+        </w:rPr>
+        <w:t>them.</w:t>
       </w:r>
     </w:p>
     <w:p>
@@ -2968,7 +3104,7 @@
     </w:p>
     <w:p>
       <w:pPr>
-        <w:pStyle w:val="3"/>
+        <w:pStyle w:val="Heading2"/>
         <w:spacing w:line="240" w:lineRule="auto"/>
         <w:rPr>
           <w:rFonts w:ascii="Times New Roman" w:hAnsi="Times New Roman" w:cs="Times New Roman"/>
@@ -3008,7 +3144,7 @@
     </w:p>
     <w:p>
       <w:pPr>
-        <w:pStyle w:val="33"/>
+        <w:pStyle w:val="template"/>
         <w:spacing w:line="240" w:lineRule="auto"/>
         <w:jc w:val="both"/>
         <w:rPr>
@@ -3030,7 +3166,7 @@
     </w:p>
     <w:p>
       <w:pPr>
-        <w:pStyle w:val="33"/>
+        <w:pStyle w:val="template"/>
         <w:spacing w:line="240" w:lineRule="auto"/>
         <w:jc w:val="both"/>
         <w:rPr>
@@ -3043,7 +3179,7 @@
     </w:p>
     <w:p>
       <w:pPr>
-        <w:pStyle w:val="33"/>
+        <w:pStyle w:val="template"/>
         <w:spacing w:line="240" w:lineRule="auto"/>
         <w:jc w:val="both"/>
         <w:rPr>
@@ -3056,7 +3192,7 @@
     </w:p>
     <w:p>
       <w:pPr>
-        <w:pStyle w:val="33"/>
+        <w:pStyle w:val="template"/>
         <w:numPr>
           <w:ilvl w:val="0"/>
           <w:numId w:val="3"/>
@@ -3077,6 +3213,7 @@
           <w:sz w:val="24"/>
           <w:szCs w:val="24"/>
         </w:rPr>
+        <w:lastRenderedPageBreak/>
         <w:t xml:space="preserve">The </w:t>
       </w:r>
       <w:r>
@@ -3120,7 +3257,7 @@
     </w:p>
     <w:p>
       <w:pPr>
-        <w:pStyle w:val="33"/>
+        <w:pStyle w:val="template"/>
         <w:numPr>
           <w:ilvl w:val="0"/>
           <w:numId w:val="3"/>
@@ -3141,7 +3278,16 @@
           <w:sz w:val="24"/>
           <w:szCs w:val="24"/>
         </w:rPr>
-        <w:t xml:space="preserve">It should be properly organized with respect to the </w:t>
+        <w:t>It should be properly organized with res</w:t>
+      </w:r>
+      <w:r>
+        <w:rPr>
+          <w:rFonts w:ascii="Times New Roman" w:hAnsi="Times New Roman" w:cs="Times New Roman"/>
+          <w:i w:val="0"/>
+          <w:sz w:val="24"/>
+          <w:szCs w:val="24"/>
+        </w:rPr>
+        <w:t xml:space="preserve">pect to the </w:t>
       </w:r>
       <w:r>
         <w:rPr>
@@ -3222,7 +3368,7 @@
     </w:p>
     <w:p>
       <w:pPr>
-        <w:pStyle w:val="33"/>
+        <w:pStyle w:val="template"/>
         <w:numPr>
           <w:ilvl w:val="0"/>
           <w:numId w:val="3"/>
@@ -3267,7 +3413,7 @@
     </w:p>
     <w:p>
       <w:pPr>
-        <w:pStyle w:val="33"/>
+        <w:pStyle w:val="template"/>
         <w:numPr>
           <w:ilvl w:val="0"/>
           <w:numId w:val="3"/>
@@ -3298,7 +3444,17 @@
           <w:szCs w:val="24"/>
           <w:lang w:val="en-US"/>
         </w:rPr>
-        <w:t>provide users with the option to create as many number of matches as they want to</w:t>
+        <w:t>provide users with the option to create as many number of matches</w:t>
+      </w:r>
+      <w:r>
+        <w:rPr>
+          <w:rFonts w:ascii="Times New Roman" w:hAnsi="Times New Roman" w:cs="Times New Roman"/>
+          <w:i w:val="0"/>
+          <w:sz w:val="24"/>
+          <w:szCs w:val="24"/>
+          <w:lang w:val="en-US"/>
+        </w:rPr>
+        <w:t xml:space="preserve"> as they want to</w:t>
       </w:r>
       <w:r>
         <w:rPr>
@@ -3312,7 +3468,7 @@
     </w:p>
     <w:p>
       <w:pPr>
-        <w:pStyle w:val="33"/>
+        <w:pStyle w:val="template"/>
         <w:numPr>
           <w:ilvl w:val="0"/>
           <w:numId w:val="3"/>
@@ -3339,7 +3495,7 @@
     </w:p>
     <w:p>
       <w:pPr>
-        <w:pStyle w:val="33"/>
+        <w:pStyle w:val="template"/>
         <w:numPr>
           <w:ilvl w:val="0"/>
           <w:numId w:val="3"/>
@@ -3370,7 +3526,18 @@
           <w:szCs w:val="24"/>
           <w:lang w:val="en-US"/>
         </w:rPr>
-        <w:t>be able to provide bowler statistics for the specific match.</w:t>
+        <w:t xml:space="preserve">be able to provide bowler statistics for the specific </w:t>
+      </w:r>
+      <w:proofErr w:type="gramStart"/>
+      <w:r>
+        <w:rPr>
+          <w:rFonts w:ascii="Times New Roman" w:hAnsi="Times New Roman" w:cs="Times New Roman"/>
+          <w:i w:val="0"/>
+          <w:sz w:val="24"/>
+          <w:szCs w:val="24"/>
+          <w:lang w:val="en-US"/>
+        </w:rPr>
+        <w:t>match.</w:t>
       </w:r>
       <w:r>
         <w:rPr>
@@ -3381,10 +3548,11 @@
         </w:rPr>
         <w:t>.</w:t>
       </w:r>
-    </w:p>
-    <w:p>
-      <w:pPr>
-        <w:pStyle w:val="33"/>
+      <w:proofErr w:type="gramEnd"/>
+    </w:p>
+    <w:p>
+      <w:pPr>
+        <w:pStyle w:val="template"/>
         <w:numPr>
           <w:ilvl w:val="0"/>
           <w:numId w:val="3"/>
@@ -3420,7 +3588,7 @@
     </w:p>
     <w:p>
       <w:pPr>
-        <w:pStyle w:val="33"/>
+        <w:pStyle w:val="template"/>
         <w:numPr>
           <w:ilvl w:val="0"/>
           <w:numId w:val="3"/>
@@ -3451,7 +3619,17 @@
           <w:szCs w:val="24"/>
           <w:lang w:val="en-US"/>
         </w:rPr>
-        <w:t>allow users to compare any two batsmen or bowler statistics</w:t>
+        <w:t>allow users to compare any two batsmen or</w:t>
+      </w:r>
+      <w:r>
+        <w:rPr>
+          <w:rFonts w:ascii="Times New Roman" w:hAnsi="Times New Roman" w:cs="Times New Roman"/>
+          <w:i w:val="0"/>
+          <w:sz w:val="24"/>
+          <w:szCs w:val="24"/>
+          <w:lang w:val="en-US"/>
+        </w:rPr>
+        <w:t xml:space="preserve"> bowler statistics</w:t>
       </w:r>
       <w:r>
         <w:rPr>
@@ -3462,12 +3640,10 @@
         </w:rPr>
         <w:t>.</w:t>
       </w:r>
-      <w:bookmarkStart w:id="41" w:name="_GoBack"/>
-      <w:bookmarkEnd w:id="41"/>
-    </w:p>
-    <w:p>
-      <w:pPr>
-        <w:pStyle w:val="33"/>
+    </w:p>
+    <w:p>
+      <w:pPr>
+        <w:pStyle w:val="template"/>
         <w:spacing w:line="240" w:lineRule="auto"/>
         <w:jc w:val="both"/>
         <w:rPr>
@@ -3480,46 +3656,7 @@
     </w:p>
     <w:p>
       <w:pPr>
-        <w:pStyle w:val="33"/>
-        <w:spacing w:line="240" w:lineRule="auto"/>
-        <w:jc w:val="both"/>
-        <w:rPr>
-          <w:rFonts w:ascii="Times New Roman" w:hAnsi="Times New Roman" w:cs="Times New Roman"/>
-          <w:i w:val="0"/>
-          <w:sz w:val="24"/>
-          <w:szCs w:val="24"/>
-        </w:rPr>
-      </w:pPr>
-    </w:p>
-    <w:p>
-      <w:pPr>
-        <w:pStyle w:val="33"/>
-        <w:spacing w:line="240" w:lineRule="auto"/>
-        <w:jc w:val="both"/>
-        <w:rPr>
-          <w:rFonts w:ascii="Times New Roman" w:hAnsi="Times New Roman" w:cs="Times New Roman"/>
-          <w:i w:val="0"/>
-          <w:sz w:val="24"/>
-          <w:szCs w:val="24"/>
-        </w:rPr>
-      </w:pPr>
-    </w:p>
-    <w:p>
-      <w:pPr>
-        <w:pStyle w:val="33"/>
-        <w:spacing w:line="240" w:lineRule="auto"/>
-        <w:jc w:val="both"/>
-        <w:rPr>
-          <w:rFonts w:ascii="Times New Roman" w:hAnsi="Times New Roman" w:cs="Times New Roman"/>
-          <w:i w:val="0"/>
-          <w:sz w:val="24"/>
-          <w:szCs w:val="24"/>
-        </w:rPr>
-      </w:pPr>
-    </w:p>
-    <w:p>
-      <w:pPr>
-        <w:pStyle w:val="3"/>
+        <w:pStyle w:val="Heading2"/>
         <w:spacing w:line="240" w:lineRule="auto"/>
         <w:rPr>
           <w:rFonts w:ascii="Times New Roman" w:hAnsi="Times New Roman" w:cs="Times New Roman"/>
@@ -3542,7 +3679,7 @@
     </w:p>
     <w:p>
       <w:pPr>
-        <w:pStyle w:val="33"/>
+        <w:pStyle w:val="template"/>
         <w:spacing w:line="240" w:lineRule="auto"/>
         <w:jc w:val="both"/>
         <w:rPr>
@@ -3559,21 +3696,41 @@
           <w:sz w:val="24"/>
           <w:szCs w:val="24"/>
         </w:rPr>
-        <w:t xml:space="preserve">The main intended users for this product are the women interested in body jewellery, young kids interested in ear rings and old people interested in dog tags etc. </w:t>
-      </w:r>
-    </w:p>
-    <w:p>
-      <w:pPr>
-        <w:pStyle w:val="3"/>
-        <w:spacing w:line="240" w:lineRule="auto"/>
-        <w:rPr>
-          <w:rFonts w:ascii="Times New Roman" w:hAnsi="Times New Roman" w:cs="Times New Roman"/>
-          <w:sz w:val="24"/>
-          <w:szCs w:val="24"/>
-        </w:rPr>
-      </w:pPr>
-      <w:bookmarkStart w:id="30" w:name="_Toc439994677"/>
-      <w:bookmarkStart w:id="31" w:name="_Toc113291700"/>
+        <w:t xml:space="preserve">The main intended users for this product are </w:t>
+      </w:r>
+      <w:r>
+        <w:rPr>
+          <w:rFonts w:ascii="Times New Roman" w:hAnsi="Times New Roman" w:cs="Times New Roman"/>
+          <w:i w:val="0"/>
+          <w:sz w:val="24"/>
+          <w:szCs w:val="24"/>
+        </w:rPr>
+        <w:t>people who play cricket very regularly and use notebooks or sheets to score the games. Any person who can use smartphone can use this app.</w:t>
+      </w:r>
+      <w:bookmarkStart w:id="30" w:name="_GoBack"/>
+      <w:bookmarkEnd w:id="30"/>
+      <w:r>
+        <w:rPr>
+          <w:rFonts w:ascii="Times New Roman" w:hAnsi="Times New Roman" w:cs="Times New Roman"/>
+          <w:i w:val="0"/>
+          <w:sz w:val="24"/>
+          <w:szCs w:val="24"/>
+        </w:rPr>
+        <w:t xml:space="preserve"> </w:t>
+      </w:r>
+    </w:p>
+    <w:p>
+      <w:pPr>
+        <w:pStyle w:val="Heading2"/>
+        <w:spacing w:line="240" w:lineRule="auto"/>
+        <w:rPr>
+          <w:rFonts w:ascii="Times New Roman" w:hAnsi="Times New Roman" w:cs="Times New Roman"/>
+          <w:sz w:val="24"/>
+          <w:szCs w:val="24"/>
+        </w:rPr>
+      </w:pPr>
+      <w:bookmarkStart w:id="31" w:name="_Toc439994677"/>
+      <w:bookmarkStart w:id="32" w:name="_Toc113291700"/>
       <w:r>
         <w:rPr>
           <w:rFonts w:ascii="Times New Roman" w:hAnsi="Times New Roman" w:cs="Times New Roman"/>
@@ -3582,12 +3739,12 @@
         </w:rPr>
         <w:t>Operating Environment</w:t>
       </w:r>
-      <w:bookmarkEnd w:id="30"/>
       <w:bookmarkEnd w:id="31"/>
-    </w:p>
-    <w:p>
-      <w:pPr>
-        <w:pStyle w:val="33"/>
+      <w:bookmarkEnd w:id="32"/>
+    </w:p>
+    <w:p>
+      <w:pPr>
+        <w:pStyle w:val="template"/>
         <w:spacing w:line="240" w:lineRule="auto"/>
         <w:jc w:val="both"/>
         <w:rPr>
@@ -3611,7 +3768,7 @@
     </w:p>
     <w:p>
       <w:pPr>
-        <w:pStyle w:val="33"/>
+        <w:pStyle w:val="template"/>
         <w:spacing w:line="240" w:lineRule="auto"/>
         <w:jc w:val="both"/>
         <w:rPr>
@@ -3624,7 +3781,7 @@
     </w:p>
     <w:p>
       <w:pPr>
-        <w:pStyle w:val="33"/>
+        <w:pStyle w:val="template"/>
         <w:spacing w:line="240" w:lineRule="auto"/>
         <w:jc w:val="both"/>
         <w:rPr>
@@ -3656,7 +3813,7 @@
     </w:p>
     <w:p>
       <w:pPr>
-        <w:pStyle w:val="33"/>
+        <w:pStyle w:val="template"/>
         <w:spacing w:line="240" w:lineRule="auto"/>
         <w:jc w:val="both"/>
         <w:rPr>
@@ -3717,7 +3874,7 @@
     </w:p>
     <w:p>
       <w:pPr>
-        <w:pStyle w:val="33"/>
+        <w:pStyle w:val="template"/>
         <w:spacing w:line="240" w:lineRule="auto"/>
         <w:jc w:val="both"/>
         <w:rPr>
@@ -3730,16 +3887,16 @@
     </w:p>
     <w:p>
       <w:pPr>
-        <w:pStyle w:val="3"/>
-        <w:spacing w:line="240" w:lineRule="auto"/>
-        <w:rPr>
-          <w:rFonts w:ascii="Times New Roman" w:hAnsi="Times New Roman" w:cs="Times New Roman"/>
-          <w:sz w:val="24"/>
-          <w:szCs w:val="24"/>
-        </w:rPr>
-      </w:pPr>
-      <w:bookmarkStart w:id="32" w:name="_Toc439994678"/>
-      <w:bookmarkStart w:id="33" w:name="_Toc113291701"/>
+        <w:pStyle w:val="Heading2"/>
+        <w:spacing w:line="240" w:lineRule="auto"/>
+        <w:rPr>
+          <w:rFonts w:ascii="Times New Roman" w:hAnsi="Times New Roman" w:cs="Times New Roman"/>
+          <w:sz w:val="24"/>
+          <w:szCs w:val="24"/>
+        </w:rPr>
+      </w:pPr>
+      <w:bookmarkStart w:id="33" w:name="_Toc439994678"/>
+      <w:bookmarkStart w:id="34" w:name="_Toc113291701"/>
       <w:r>
         <w:rPr>
           <w:rFonts w:ascii="Times New Roman" w:hAnsi="Times New Roman" w:cs="Times New Roman"/>
@@ -3748,8 +3905,8 @@
         </w:rPr>
         <w:t>Design and Implementation Constraints</w:t>
       </w:r>
-      <w:bookmarkEnd w:id="32"/>
       <w:bookmarkEnd w:id="33"/>
+      <w:bookmarkEnd w:id="34"/>
     </w:p>
     <w:p/>
     <w:p>
@@ -3759,8 +3916,8 @@
           <w:numId w:val="4"/>
         </w:numPr>
         <w:tabs>
+          <w:tab w:val="clear" w:pos="432"/>
           <w:tab w:val="left" w:pos="864"/>
-          <w:tab w:val="clear" w:pos="432"/>
         </w:tabs>
         <w:spacing w:after="0" w:line="240" w:lineRule="exact"/>
         <w:ind w:left="864"/>
@@ -3769,9 +3926,6 @@
         <w:t xml:space="preserve">As this </w:t>
       </w:r>
       <w:r>
-        <w:rPr>
-          <w:lang w:val="en-US"/>
-        </w:rPr>
         <w:t>application is related to cricket there should be images related to cricket only</w:t>
       </w:r>
       <w:r>
@@ -3786,8 +3940,8 @@
           <w:numId w:val="4"/>
         </w:numPr>
         <w:tabs>
+          <w:tab w:val="clear" w:pos="432"/>
           <w:tab w:val="left" w:pos="864"/>
-          <w:tab w:val="clear" w:pos="432"/>
         </w:tabs>
         <w:spacing w:after="0" w:line="240" w:lineRule="exact"/>
         <w:ind w:left="864"/>
@@ -3796,12 +3950,15 @@
         </w:rPr>
       </w:pPr>
       <w:r>
-        <w:t>In case of any issues, we should have a proper and easy recovery process.</w:t>
-      </w:r>
-    </w:p>
-    <w:p>
-      <w:pPr>
-        <w:pStyle w:val="33"/>
+        <w:t>In case of any issues, we sho</w:t>
+      </w:r>
+      <w:r>
+        <w:t>uld have a proper and easy recovery process.</w:t>
+      </w:r>
+    </w:p>
+    <w:p>
+      <w:pPr>
+        <w:pStyle w:val="template"/>
         <w:spacing w:line="240" w:lineRule="auto"/>
         <w:jc w:val="both"/>
         <w:rPr>
@@ -3814,16 +3971,16 @@
     </w:p>
     <w:p>
       <w:pPr>
-        <w:pStyle w:val="3"/>
-        <w:spacing w:line="240" w:lineRule="auto"/>
-        <w:rPr>
-          <w:rFonts w:ascii="Times New Roman" w:hAnsi="Times New Roman" w:cs="Times New Roman"/>
-          <w:sz w:val="24"/>
-          <w:szCs w:val="24"/>
-        </w:rPr>
-      </w:pPr>
-      <w:bookmarkStart w:id="34" w:name="_Toc113291702"/>
-      <w:bookmarkStart w:id="35" w:name="_Toc439994679"/>
+        <w:pStyle w:val="Heading2"/>
+        <w:spacing w:line="240" w:lineRule="auto"/>
+        <w:rPr>
+          <w:rFonts w:ascii="Times New Roman" w:hAnsi="Times New Roman" w:cs="Times New Roman"/>
+          <w:sz w:val="24"/>
+          <w:szCs w:val="24"/>
+        </w:rPr>
+      </w:pPr>
+      <w:bookmarkStart w:id="35" w:name="_Toc113291702"/>
+      <w:bookmarkStart w:id="36" w:name="_Toc439994679"/>
       <w:r>
         <w:rPr>
           <w:rFonts w:ascii="Times New Roman" w:hAnsi="Times New Roman" w:cs="Times New Roman"/>
@@ -3832,17 +3989,14 @@
         </w:rPr>
         <w:t>User Documentation</w:t>
       </w:r>
-      <w:bookmarkEnd w:id="34"/>
       <w:bookmarkEnd w:id="35"/>
+      <w:bookmarkEnd w:id="36"/>
     </w:p>
     <w:p>
       <w:r>
         <w:t xml:space="preserve">A document is need having all the instructions for the </w:t>
       </w:r>
       <w:r>
-        <w:rPr>
-          <w:lang w:val="en-US"/>
-        </w:rPr>
         <w:t>developer to easily add new features to the application, etc</w:t>
       </w:r>
       <w:r>
@@ -3851,24 +4005,24 @@
     </w:p>
     <w:p>
       <w:pPr>
-        <w:pStyle w:val="33"/>
-        <w:spacing w:line="240" w:lineRule="auto"/>
-        <w:rPr>
-          <w:rFonts w:ascii="Times New Roman" w:hAnsi="Times New Roman" w:cs="Times New Roman"/>
-          <w:i w:val="0"/>
-          <w:sz w:val="24"/>
-          <w:szCs w:val="24"/>
-        </w:rPr>
-      </w:pPr>
-    </w:p>
-    <w:p>
-      <w:pPr>
-        <w:pStyle w:val="2"/>
+        <w:pStyle w:val="template"/>
+        <w:spacing w:line="240" w:lineRule="auto"/>
+        <w:rPr>
+          <w:rFonts w:ascii="Times New Roman" w:hAnsi="Times New Roman" w:cs="Times New Roman"/>
+          <w:i w:val="0"/>
+          <w:sz w:val="24"/>
+          <w:szCs w:val="24"/>
+        </w:rPr>
+      </w:pPr>
+    </w:p>
+    <w:p>
+      <w:pPr>
+        <w:pStyle w:val="Heading1"/>
         <w:pBdr>
-          <w:top w:val="single" w:color="auto" w:sz="4" w:space="1"/>
-          <w:left w:val="single" w:color="auto" w:sz="4" w:space="4"/>
-          <w:bottom w:val="single" w:color="auto" w:sz="4" w:space="1"/>
-          <w:right w:val="single" w:color="auto" w:sz="4" w:space="4"/>
+          <w:top w:val="single" w:sz="4" w:space="1" w:color="auto"/>
+          <w:left w:val="single" w:sz="4" w:space="4" w:color="auto"/>
+          <w:bottom w:val="single" w:sz="4" w:space="1" w:color="auto"/>
+          <w:right w:val="single" w:sz="4" w:space="4" w:color="auto"/>
         </w:pBdr>
         <w:shd w:val="clear" w:color="auto" w:fill="4C4C4C"/>
         <w:spacing w:line="240" w:lineRule="auto"/>
@@ -3880,8 +4034,8 @@
           <w:szCs w:val="24"/>
         </w:rPr>
       </w:pPr>
-      <w:bookmarkStart w:id="36" w:name="_Toc113291704"/>
-      <w:bookmarkStart w:id="37" w:name="_Toc439994682"/>
+      <w:bookmarkStart w:id="37" w:name="_Toc113291704"/>
+      <w:bookmarkStart w:id="38" w:name="_Toc439994682"/>
       <w:r>
         <w:rPr>
           <w:rFonts w:ascii="Times New Roman" w:hAnsi="Times New Roman" w:cs="Times New Roman"/>
@@ -3889,22 +4043,23 @@
           <w:sz w:val="24"/>
           <w:szCs w:val="24"/>
         </w:rPr>
+        <w:lastRenderedPageBreak/>
         <w:t>Specific Requirements</w:t>
       </w:r>
-      <w:bookmarkEnd w:id="36"/>
       <w:bookmarkEnd w:id="37"/>
-    </w:p>
-    <w:p>
-      <w:pPr>
-        <w:pStyle w:val="3"/>
-        <w:spacing w:line="240" w:lineRule="auto"/>
-        <w:rPr>
-          <w:rFonts w:ascii="Times New Roman" w:hAnsi="Times New Roman" w:cs="Times New Roman"/>
-          <w:sz w:val="24"/>
-          <w:szCs w:val="24"/>
-        </w:rPr>
-      </w:pPr>
-      <w:bookmarkStart w:id="38" w:name="_Toc113291705"/>
+      <w:bookmarkEnd w:id="38"/>
+    </w:p>
+    <w:p>
+      <w:pPr>
+        <w:pStyle w:val="Heading2"/>
+        <w:spacing w:line="240" w:lineRule="auto"/>
+        <w:rPr>
+          <w:rFonts w:ascii="Times New Roman" w:hAnsi="Times New Roman" w:cs="Times New Roman"/>
+          <w:sz w:val="24"/>
+          <w:szCs w:val="24"/>
+        </w:rPr>
+      </w:pPr>
+      <w:bookmarkStart w:id="39" w:name="_Toc113291705"/>
       <w:r>
         <w:rPr>
           <w:rFonts w:ascii="Times New Roman" w:hAnsi="Times New Roman" w:cs="Times New Roman"/>
@@ -3913,11 +4068,11 @@
         </w:rPr>
         <w:t>External Interface Requirements</w:t>
       </w:r>
-      <w:bookmarkEnd w:id="38"/>
-    </w:p>
-    <w:p>
-      <w:pPr>
-        <w:pStyle w:val="4"/>
+      <w:bookmarkEnd w:id="39"/>
+    </w:p>
+    <w:p>
+      <w:pPr>
+        <w:pStyle w:val="Heading3"/>
         <w:spacing w:line="240" w:lineRule="auto"/>
         <w:rPr>
           <w:rFonts w:ascii="Times New Roman" w:hAnsi="Times New Roman" w:cs="Times New Roman"/>
@@ -3932,7 +4087,7 @@
     </w:p>
     <w:p>
       <w:pPr>
-        <w:pStyle w:val="33"/>
+        <w:pStyle w:val="template"/>
         <w:numPr>
           <w:ilvl w:val="0"/>
           <w:numId w:val="2"/>
@@ -3955,7 +4110,7 @@
     </w:p>
     <w:p>
       <w:pPr>
-        <w:pStyle w:val="33"/>
+        <w:pStyle w:val="template"/>
         <w:spacing w:line="240" w:lineRule="auto"/>
         <w:ind w:left="720"/>
         <w:jc w:val="both"/>
@@ -3966,39 +4121,22 @@
           <w:szCs w:val="24"/>
         </w:rPr>
       </w:pPr>
-      <w:r>
-        <w:fldChar w:fldCharType="begin"/>
-      </w:r>
-      <w:r>
-        <w:instrText xml:space="preserve"> HYPERLINK "https://play.google.com/store/apps/details?id=com.ganapathy.cricscorer" </w:instrText>
-      </w:r>
-      <w:r>
-        <w:fldChar w:fldCharType="separate"/>
-      </w:r>
-      <w:r>
-        <w:rPr>
-          <w:rStyle w:val="18"/>
-          <w:rFonts w:ascii="Times New Roman" w:hAnsi="Times New Roman" w:cs="Times New Roman"/>
-          <w:i w:val="0"/>
-          <w:sz w:val="24"/>
-          <w:szCs w:val="24"/>
-        </w:rPr>
-        <w:t>https://play.google.com/store/apps/details?id=com.ganapathy.cricscorer</w:t>
-      </w:r>
-      <w:r>
-        <w:rPr>
-          <w:rStyle w:val="18"/>
-          <w:rFonts w:ascii="Times New Roman" w:hAnsi="Times New Roman" w:cs="Times New Roman"/>
-          <w:i w:val="0"/>
-          <w:sz w:val="24"/>
-          <w:szCs w:val="24"/>
-        </w:rPr>
-        <w:fldChar w:fldCharType="end"/>
-      </w:r>
-    </w:p>
-    <w:p>
-      <w:pPr>
-        <w:pStyle w:val="33"/>
+      <w:hyperlink r:id="rId12" w:history="1">
+        <w:r>
+          <w:rPr>
+            <w:rStyle w:val="Hyperlink"/>
+            <w:rFonts w:ascii="Times New Roman" w:hAnsi="Times New Roman" w:cs="Times New Roman"/>
+            <w:i w:val="0"/>
+            <w:sz w:val="24"/>
+            <w:szCs w:val="24"/>
+          </w:rPr>
+          <w:t>https://play.google.com/store/apps/details?id=com.ganapathy.cricscorer</w:t>
+        </w:r>
+      </w:hyperlink>
+    </w:p>
+    <w:p>
+      <w:pPr>
+        <w:pStyle w:val="template"/>
         <w:spacing w:line="240" w:lineRule="auto"/>
         <w:ind w:left="720"/>
         <w:jc w:val="both"/>
@@ -4012,7 +4150,7 @@
     </w:p>
     <w:p>
       <w:pPr>
-        <w:pStyle w:val="33"/>
+        <w:pStyle w:val="template"/>
         <w:spacing w:line="240" w:lineRule="auto"/>
         <w:ind w:left="720"/>
         <w:jc w:val="both"/>
@@ -4026,24 +4164,24 @@
     </w:p>
     <w:p>
       <w:pPr>
-        <w:pStyle w:val="4"/>
-        <w:spacing w:line="240" w:lineRule="auto"/>
-        <w:rPr>
-          <w:rFonts w:ascii="Times New Roman" w:hAnsi="Times New Roman" w:cs="Times New Roman"/>
-        </w:rPr>
-      </w:pPr>
-      <w:bookmarkStart w:id="39" w:name="_Toc439994684"/>
+        <w:pStyle w:val="Heading3"/>
+        <w:spacing w:line="240" w:lineRule="auto"/>
+        <w:rPr>
+          <w:rFonts w:ascii="Times New Roman" w:hAnsi="Times New Roman" w:cs="Times New Roman"/>
+        </w:rPr>
+      </w:pPr>
+      <w:bookmarkStart w:id="40" w:name="_Toc439994684"/>
       <w:r>
         <w:rPr>
           <w:rFonts w:ascii="Times New Roman" w:hAnsi="Times New Roman" w:cs="Times New Roman"/>
         </w:rPr>
         <w:t>Hardware Interfaces</w:t>
       </w:r>
-      <w:bookmarkEnd w:id="39"/>
-    </w:p>
-    <w:p>
-      <w:pPr>
-        <w:pStyle w:val="33"/>
+      <w:bookmarkEnd w:id="40"/>
+    </w:p>
+    <w:p>
+      <w:pPr>
+        <w:pStyle w:val="template"/>
         <w:numPr>
           <w:ilvl w:val="0"/>
           <w:numId w:val="5"/>
@@ -4069,7 +4207,7 @@
     </w:p>
     <w:p>
       <w:pPr>
-        <w:pStyle w:val="33"/>
+        <w:pStyle w:val="template"/>
         <w:spacing w:line="240" w:lineRule="auto"/>
         <w:jc w:val="both"/>
         <w:rPr>
@@ -4082,15 +4220,15 @@
     </w:p>
     <w:p>
       <w:pPr>
-        <w:pStyle w:val="3"/>
-        <w:spacing w:line="240" w:lineRule="auto"/>
-        <w:rPr>
-          <w:rFonts w:ascii="Times New Roman" w:hAnsi="Times New Roman" w:cs="Times New Roman"/>
-          <w:sz w:val="24"/>
-          <w:szCs w:val="24"/>
-        </w:rPr>
-      </w:pPr>
-      <w:bookmarkStart w:id="40" w:name="_Toc113291707"/>
+        <w:pStyle w:val="Heading2"/>
+        <w:spacing w:line="240" w:lineRule="auto"/>
+        <w:rPr>
+          <w:rFonts w:ascii="Times New Roman" w:hAnsi="Times New Roman" w:cs="Times New Roman"/>
+          <w:sz w:val="24"/>
+          <w:szCs w:val="24"/>
+        </w:rPr>
+      </w:pPr>
+      <w:bookmarkStart w:id="41" w:name="_Toc113291707"/>
       <w:r>
         <w:rPr>
           <w:rFonts w:ascii="Times New Roman" w:hAnsi="Times New Roman" w:cs="Times New Roman"/>
@@ -4099,7 +4237,7 @@
         </w:rPr>
         <w:t>Behaviour Requirements</w:t>
       </w:r>
-      <w:bookmarkEnd w:id="40"/>
+      <w:bookmarkEnd w:id="41"/>
     </w:p>
     <w:p>
       <w:pPr>
@@ -4107,13 +4245,21 @@
           <w:ilvl w:val="0"/>
           <w:numId w:val="6"/>
         </w:numPr>
-        <w:ind w:left="838" w:leftChars="0" w:hanging="418" w:firstLineChars="0"/>
-      </w:pPr>
-      <w:r>
-        <w:rPr>
-          <w:lang w:val="en-US"/>
-        </w:rPr>
-        <w:t>The behavior of the application should be good and it should not be slow.</w:t>
+        <w:ind w:left="838"/>
+      </w:pPr>
+      <w:r>
+        <w:t>T</w:t>
+      </w:r>
+      <w:r>
+        <w:t xml:space="preserve">he behavior of the application should be </w:t>
+      </w:r>
+      <w:proofErr w:type="gramStart"/>
+      <w:r>
+        <w:t>good</w:t>
+      </w:r>
+      <w:proofErr w:type="gramEnd"/>
+      <w:r>
+        <w:t xml:space="preserve"> and it should not be slow.</w:t>
       </w:r>
     </w:p>
     <w:p>
@@ -4122,13 +4268,13 @@
           <w:ilvl w:val="0"/>
           <w:numId w:val="6"/>
         </w:numPr>
-        <w:ind w:left="838" w:leftChars="0" w:hanging="418" w:firstLineChars="0"/>
-      </w:pPr>
-      <w:r>
-        <w:rPr>
-          <w:lang w:val="en-US"/>
-        </w:rPr>
-        <w:t>The user should be navigated to the next screens or to the next steps easily as well as a user should be able to go back and edit any settings or names of team/player before saving the match details.</w:t>
+        <w:ind w:left="838"/>
+      </w:pPr>
+      <w:r>
+        <w:t>The user should be navigated to the next screens or to the next steps easily as well as a user should be able to go back and edit any settings or names of team/player before saving th</w:t>
+      </w:r>
+      <w:r>
+        <w:t>e match details.</w:t>
       </w:r>
     </w:p>
     <w:p>
@@ -4137,19 +4283,15 @@
           <w:ilvl w:val="0"/>
           <w:numId w:val="6"/>
         </w:numPr>
-        <w:ind w:left="838" w:leftChars="0" w:hanging="418" w:firstLineChars="0"/>
-      </w:pPr>
-      <w:r>
-        <w:rPr>
-          <w:lang w:val="en-US"/>
-        </w:rPr>
-        <w:t>The application should be in such a way that users should be attracted towards it and they should not feel that the application has many steps involved in saving the match details and in viewing the match details or team performance or any player</w:t>
-      </w:r>
-      <w:r>
-        <w:rPr>
-          <w:rFonts w:hint="default"/>
-          <w:lang w:val="en-US"/>
-        </w:rPr>
+        <w:ind w:left="838"/>
+      </w:pPr>
+      <w:r>
+        <w:t>The application should be in such a way that users should be attracted towards it and they should not feel that the application has many steps involved in saving the match details and in viewing the match details or team performance or any</w:t>
+      </w:r>
+      <w:r>
+        <w:t xml:space="preserve"> player</w:t>
+      </w:r>
+      <w:r>
         <w:t>’s performances.</w:t>
       </w:r>
     </w:p>
@@ -4195,7 +4337,6 @@
         <w:rPr>
           <w:rFonts w:ascii="Times New Roman" w:hAnsi="Times New Roman" w:cs="Times New Roman"/>
           <w:b/>
-          <w:lang w:val="en-US"/>
         </w:rPr>
         <w:t>2 months</w:t>
       </w:r>
@@ -4219,7 +4360,6 @@
         <w:rPr>
           <w:rFonts w:ascii="Times New Roman" w:hAnsi="Times New Roman" w:cs="Times New Roman"/>
           <w:b/>
-          <w:lang w:val="en-US"/>
         </w:rPr>
         <w:t xml:space="preserve"> </w:t>
       </w:r>
@@ -4256,31 +4396,81 @@
     <w:sectPr>
       <w:pgSz w:w="12240" w:h="15840"/>
       <w:pgMar w:top="1440" w:right="1440" w:bottom="1440" w:left="1440" w:header="720" w:footer="720" w:gutter="0"/>
-      <w:cols w:space="720" w:num="1"/>
-      <w:docGrid w:linePitch="360" w:charSpace="0"/>
+      <w:cols w:space="720"/>
+      <w:docGrid w:linePitch="360"/>
     </w:sectPr>
   </w:body>
 </w:document>
 </file>
 
+<file path=word/endnotes.xml><?xml version="1.0" encoding="utf-8"?>
+<w:endnotes xmlns:wpc="http://schemas.microsoft.com/office/word/2010/wordprocessingCanvas" xmlns:cx="http://schemas.microsoft.com/office/drawing/2014/chartex" xmlns:cx1="http://schemas.microsoft.com/office/drawing/2015/9/8/chartex" xmlns:cx2="http://schemas.microsoft.com/office/drawing/2015/10/21/chartex" xmlns:cx3="http://schemas.microsoft.com/office/drawing/2016/5/9/chartex" xmlns:cx4="http://schemas.microsoft.com/office/drawing/2016/5/10/chartex" xmlns:cx5="http://schemas.microsoft.com/office/drawing/2016/5/11/chartex" xmlns:cx6="http://schemas.microsoft.com/office/drawing/2016/5/12/chartex" xmlns:cx7="http://schemas.microsoft.com/office/drawing/2016/5/13/chartex" xmlns:cx8="http://schemas.microsoft.com/office/drawing/2016/5/14/chartex" xmlns:mc="http://schemas.openxmlformats.org/markup-compatibility/2006" xmlns:aink="http://schemas.microsoft.com/office/drawing/2016/ink" xmlns:am3d="http://schemas.microsoft.com/office/drawing/2017/model3d" xmlns:o="urn:schemas-microsoft-com:office:office" xmlns:r="http://schemas.openxmlformats.org/officeDocument/2006/relationships" xmlns:m="http://schemas.openxmlformats.org/officeDocument/2006/math" xmlns:v="urn:schemas-microsoft-com:vml" xmlns:wp14="http://schemas.microsoft.com/office/word/2010/wordprocessingDrawing" xmlns:wp="http://schemas.openxmlformats.org/drawingml/2006/wordprocessingDrawing" xmlns:w10="urn:schemas-microsoft-com:office:word" xmlns:w="http://schemas.openxmlformats.org/wordprocessingml/2006/main" xmlns:w14="http://schemas.microsoft.com/office/word/2010/wordml" xmlns:w15="http://schemas.microsoft.com/office/word/2012/wordml" xmlns:w16cid="http://schemas.microsoft.com/office/word/2016/wordml/cid" xmlns:w16se="http://schemas.microsoft.com/office/word/2015/wordml/symex" xmlns:wpg="http://schemas.microsoft.com/office/word/2010/wordprocessingGroup" xmlns:wpi="http://schemas.microsoft.com/office/word/2010/wordprocessingInk" xmlns:wne="http://schemas.microsoft.com/office/word/2006/wordml" xmlns:wps="http://schemas.microsoft.com/office/word/2010/wordprocessingShape" mc:Ignorable="w14 w15 w16se w16cid wp14">
+  <w:endnote w:type="separator" w:id="-1">
+    <w:p>
+      <w:pPr>
+        <w:spacing w:after="0" w:line="240" w:lineRule="auto"/>
+      </w:pPr>
+      <w:r>
+        <w:separator/>
+      </w:r>
+    </w:p>
+  </w:endnote>
+  <w:endnote w:type="continuationSeparator" w:id="0">
+    <w:p>
+      <w:pPr>
+        <w:spacing w:after="0" w:line="240" w:lineRule="auto"/>
+      </w:pPr>
+      <w:r>
+        <w:continuationSeparator/>
+      </w:r>
+    </w:p>
+  </w:endnote>
+</w:endnotes>
+</file>
+
 <file path=word/footer1.xml><?xml version="1.0" encoding="utf-8"?>
-<w:ftr xmlns:wpc="http://schemas.microsoft.com/office/word/2010/wordprocessingCanvas" xmlns:mc="http://schemas.openxmlformats.org/markup-compatibility/2006" xmlns:o="urn:schemas-microsoft-com:office:office" xmlns:r="http://schemas.openxmlformats.org/officeDocument/2006/relationships" xmlns:m="http://schemas.openxmlformats.org/officeDocument/2006/math" xmlns:v="urn:schemas-microsoft-com:vml" xmlns:wp14="http://schemas.microsoft.com/office/word/2010/wordprocessingDrawing" xmlns:wp="http://schemas.openxmlformats.org/drawingml/2006/wordprocessingDrawing" xmlns:w10="urn:schemas-microsoft-com:office:word" xmlns:w="http://schemas.openxmlformats.org/wordprocessingml/2006/main" xmlns:w14="http://schemas.microsoft.com/office/word/2010/wordml" xmlns:w15="http://schemas.microsoft.com/office/word/2012/wordml" xmlns:wpg="http://schemas.microsoft.com/office/word/2010/wordprocessingGroup" xmlns:wpi="http://schemas.microsoft.com/office/word/2010/wordprocessingInk" xmlns:wne="http://schemas.microsoft.com/office/word/2006/wordml" xmlns:wps="http://schemas.microsoft.com/office/word/2010/wordprocessingShape" xmlns:wpsCustomData="http://www.wps.cn/officeDocument/2013/wpsCustomData" mc:Ignorable="w14 w15 wp14">
+<w:ftr xmlns:wpc="http://schemas.microsoft.com/office/word/2010/wordprocessingCanvas" xmlns:cx="http://schemas.microsoft.com/office/drawing/2014/chartex" xmlns:cx1="http://schemas.microsoft.com/office/drawing/2015/9/8/chartex" xmlns:cx2="http://schemas.microsoft.com/office/drawing/2015/10/21/chartex" xmlns:cx3="http://schemas.microsoft.com/office/drawing/2016/5/9/chartex" xmlns:cx4="http://schemas.microsoft.com/office/drawing/2016/5/10/chartex" xmlns:cx5="http://schemas.microsoft.com/office/drawing/2016/5/11/chartex" xmlns:cx6="http://schemas.microsoft.com/office/drawing/2016/5/12/chartex" xmlns:cx7="http://schemas.microsoft.com/office/drawing/2016/5/13/chartex" xmlns:cx8="http://schemas.microsoft.com/office/drawing/2016/5/14/chartex" xmlns:mc="http://schemas.openxmlformats.org/markup-compatibility/2006" xmlns:aink="http://schemas.microsoft.com/office/drawing/2016/ink" xmlns:am3d="http://schemas.microsoft.com/office/drawing/2017/model3d" xmlns:o="urn:schemas-microsoft-com:office:office" xmlns:r="http://schemas.openxmlformats.org/officeDocument/2006/relationships" xmlns:m="http://schemas.openxmlformats.org/officeDocument/2006/math" xmlns:v="urn:schemas-microsoft-com:vml" xmlns:wp14="http://schemas.microsoft.com/office/word/2010/wordprocessingDrawing" xmlns:wp="http://schemas.openxmlformats.org/drawingml/2006/wordprocessingDrawing" xmlns:w10="urn:schemas-microsoft-com:office:word" xmlns:w="http://schemas.openxmlformats.org/wordprocessingml/2006/main" xmlns:w14="http://schemas.microsoft.com/office/word/2010/wordml" xmlns:w15="http://schemas.microsoft.com/office/word/2012/wordml" xmlns:w16cid="http://schemas.microsoft.com/office/word/2016/wordml/cid" xmlns:w16se="http://schemas.microsoft.com/office/word/2015/wordml/symex" xmlns:wpg="http://schemas.microsoft.com/office/word/2010/wordprocessingGroup" xmlns:wpi="http://schemas.microsoft.com/office/word/2010/wordprocessingInk" xmlns:wne="http://schemas.microsoft.com/office/word/2006/wordml" xmlns:wps="http://schemas.microsoft.com/office/word/2010/wordprocessingShape" mc:Ignorable="w14 w15 w16se w16cid wp14">
   <w:p>
     <w:pPr>
-      <w:pStyle w:val="11"/>
+      <w:pStyle w:val="Footer"/>
       <w:jc w:val="center"/>
     </w:pPr>
   </w:p>
 </w:ftr>
 </file>
 
+<file path=word/footnotes.xml><?xml version="1.0" encoding="utf-8"?>
+<w:footnotes xmlns:wpc="http://schemas.microsoft.com/office/word/2010/wordprocessingCanvas" xmlns:cx="http://schemas.microsoft.com/office/drawing/2014/chartex" xmlns:cx1="http://schemas.microsoft.com/office/drawing/2015/9/8/chartex" xmlns:cx2="http://schemas.microsoft.com/office/drawing/2015/10/21/chartex" xmlns:cx3="http://schemas.microsoft.com/office/drawing/2016/5/9/chartex" xmlns:cx4="http://schemas.microsoft.com/office/drawing/2016/5/10/chartex" xmlns:cx5="http://schemas.microsoft.com/office/drawing/2016/5/11/chartex" xmlns:cx6="http://schemas.microsoft.com/office/drawing/2016/5/12/chartex" xmlns:cx7="http://schemas.microsoft.com/office/drawing/2016/5/13/chartex" xmlns:cx8="http://schemas.microsoft.com/office/drawing/2016/5/14/chartex" xmlns:mc="http://schemas.openxmlformats.org/markup-compatibility/2006" xmlns:aink="http://schemas.microsoft.com/office/drawing/2016/ink" xmlns:am3d="http://schemas.microsoft.com/office/drawing/2017/model3d" xmlns:o="urn:schemas-microsoft-com:office:office" xmlns:r="http://schemas.openxmlformats.org/officeDocument/2006/relationships" xmlns:m="http://schemas.openxmlformats.org/officeDocument/2006/math" xmlns:v="urn:schemas-microsoft-com:vml" xmlns:wp14="http://schemas.microsoft.com/office/word/2010/wordprocessingDrawing" xmlns:wp="http://schemas.openxmlformats.org/drawingml/2006/wordprocessingDrawing" xmlns:w10="urn:schemas-microsoft-com:office:word" xmlns:w="http://schemas.openxmlformats.org/wordprocessingml/2006/main" xmlns:w14="http://schemas.microsoft.com/office/word/2010/wordml" xmlns:w15="http://schemas.microsoft.com/office/word/2012/wordml" xmlns:w16cid="http://schemas.microsoft.com/office/word/2016/wordml/cid" xmlns:w16se="http://schemas.microsoft.com/office/word/2015/wordml/symex" xmlns:wpg="http://schemas.microsoft.com/office/word/2010/wordprocessingGroup" xmlns:wpi="http://schemas.microsoft.com/office/word/2010/wordprocessingInk" xmlns:wne="http://schemas.microsoft.com/office/word/2006/wordml" xmlns:wps="http://schemas.microsoft.com/office/word/2010/wordprocessingShape" mc:Ignorable="w14 w15 w16se w16cid wp14">
+  <w:footnote w:type="separator" w:id="-1">
+    <w:p>
+      <w:pPr>
+        <w:spacing w:after="0" w:line="240" w:lineRule="auto"/>
+      </w:pPr>
+      <w:r>
+        <w:separator/>
+      </w:r>
+    </w:p>
+  </w:footnote>
+  <w:footnote w:type="continuationSeparator" w:id="0">
+    <w:p>
+      <w:pPr>
+        <w:spacing w:after="0" w:line="240" w:lineRule="auto"/>
+      </w:pPr>
+      <w:r>
+        <w:continuationSeparator/>
+      </w:r>
+    </w:p>
+  </w:footnote>
+</w:footnotes>
+</file>
+
 <file path=word/header1.xml><?xml version="1.0" encoding="utf-8"?>
-<w:hdr xmlns:wpc="http://schemas.microsoft.com/office/word/2010/wordprocessingCanvas" xmlns:mc="http://schemas.openxmlformats.org/markup-compatibility/2006" xmlns:o="urn:schemas-microsoft-com:office:office" xmlns:r="http://schemas.openxmlformats.org/officeDocument/2006/relationships" xmlns:m="http://schemas.openxmlformats.org/officeDocument/2006/math" xmlns:v="urn:schemas-microsoft-com:vml" xmlns:wp14="http://schemas.microsoft.com/office/word/2010/wordprocessingDrawing" xmlns:wp="http://schemas.openxmlformats.org/drawingml/2006/wordprocessingDrawing" xmlns:w10="urn:schemas-microsoft-com:office:word" xmlns:w="http://schemas.openxmlformats.org/wordprocessingml/2006/main" xmlns:w14="http://schemas.microsoft.com/office/word/2010/wordml" xmlns:w15="http://schemas.microsoft.com/office/word/2012/wordml" xmlns:wpg="http://schemas.microsoft.com/office/word/2010/wordprocessingGroup" xmlns:wpi="http://schemas.microsoft.com/office/word/2010/wordprocessingInk" xmlns:wne="http://schemas.microsoft.com/office/word/2006/wordml" xmlns:wps="http://schemas.microsoft.com/office/word/2010/wordprocessingShape" xmlns:wpsCustomData="http://www.wps.cn/officeDocument/2013/wpsCustomData" mc:Ignorable="w14 w15 wp14">
+<w:hdr xmlns:wpc="http://schemas.microsoft.com/office/word/2010/wordprocessingCanvas" xmlns:cx="http://schemas.microsoft.com/office/drawing/2014/chartex" xmlns:cx1="http://schemas.microsoft.com/office/drawing/2015/9/8/chartex" xmlns:cx2="http://schemas.microsoft.com/office/drawing/2015/10/21/chartex" xmlns:cx3="http://schemas.microsoft.com/office/drawing/2016/5/9/chartex" xmlns:cx4="http://schemas.microsoft.com/office/drawing/2016/5/10/chartex" xmlns:cx5="http://schemas.microsoft.com/office/drawing/2016/5/11/chartex" xmlns:cx6="http://schemas.microsoft.com/office/drawing/2016/5/12/chartex" xmlns:cx7="http://schemas.microsoft.com/office/drawing/2016/5/13/chartex" xmlns:cx8="http://schemas.microsoft.com/office/drawing/2016/5/14/chartex" xmlns:mc="http://schemas.openxmlformats.org/markup-compatibility/2006" xmlns:aink="http://schemas.microsoft.com/office/drawing/2016/ink" xmlns:am3d="http://schemas.microsoft.com/office/drawing/2017/model3d" xmlns:o="urn:schemas-microsoft-com:office:office" xmlns:r="http://schemas.openxmlformats.org/officeDocument/2006/relationships" xmlns:m="http://schemas.openxmlformats.org/officeDocument/2006/math" xmlns:v="urn:schemas-microsoft-com:vml" xmlns:wp14="http://schemas.microsoft.com/office/word/2010/wordprocessingDrawing" xmlns:wp="http://schemas.openxmlformats.org/drawingml/2006/wordprocessingDrawing" xmlns:w10="urn:schemas-microsoft-com:office:word" xmlns:w="http://schemas.openxmlformats.org/wordprocessingml/2006/main" xmlns:w14="http://schemas.microsoft.com/office/word/2010/wordml" xmlns:w15="http://schemas.microsoft.com/office/word/2012/wordml" xmlns:w16cid="http://schemas.microsoft.com/office/word/2016/wordml/cid" xmlns:w16se="http://schemas.microsoft.com/office/word/2015/wordml/symex" xmlns:wpg="http://schemas.microsoft.com/office/word/2010/wordprocessingGroup" xmlns:wpi="http://schemas.microsoft.com/office/word/2010/wordprocessingInk" xmlns:wne="http://schemas.microsoft.com/office/word/2006/wordml" xmlns:wps="http://schemas.microsoft.com/office/word/2010/wordprocessingShape" mc:Ignorable="w14 w15 w16se w16cid wp14">
   <w:p>
     <w:pPr>
-      <w:pStyle w:val="12"/>
+      <w:pStyle w:val="Header"/>
       <w:pBdr>
-        <w:bottom w:val="single" w:color="auto" w:sz="4" w:space="1"/>
+        <w:bottom w:val="single" w:sz="4" w:space="1" w:color="auto"/>
       </w:pBdr>
       <w:spacing w:before="360"/>
       <w:rPr>
@@ -4311,10 +4501,10 @@
 </file>
 
 <file path=word/header2.xml><?xml version="1.0" encoding="utf-8"?>
-<w:hdr xmlns:wpc="http://schemas.microsoft.com/office/word/2010/wordprocessingCanvas" xmlns:mc="http://schemas.openxmlformats.org/markup-compatibility/2006" xmlns:o="urn:schemas-microsoft-com:office:office" xmlns:r="http://schemas.openxmlformats.org/officeDocument/2006/relationships" xmlns:m="http://schemas.openxmlformats.org/officeDocument/2006/math" xmlns:v="urn:schemas-microsoft-com:vml" xmlns:wp14="http://schemas.microsoft.com/office/word/2010/wordprocessingDrawing" xmlns:wp="http://schemas.openxmlformats.org/drawingml/2006/wordprocessingDrawing" xmlns:w10="urn:schemas-microsoft-com:office:word" xmlns:w="http://schemas.openxmlformats.org/wordprocessingml/2006/main" xmlns:w14="http://schemas.microsoft.com/office/word/2010/wordml" xmlns:w15="http://schemas.microsoft.com/office/word/2012/wordml" xmlns:wpg="http://schemas.microsoft.com/office/word/2010/wordprocessingGroup" xmlns:wpi="http://schemas.microsoft.com/office/word/2010/wordprocessingInk" xmlns:wne="http://schemas.microsoft.com/office/word/2006/wordml" xmlns:wps="http://schemas.microsoft.com/office/word/2010/wordprocessingShape" xmlns:wpsCustomData="http://www.wps.cn/officeDocument/2013/wpsCustomData" mc:Ignorable="w14 w15 wp14">
+<w:hdr xmlns:wpc="http://schemas.microsoft.com/office/word/2010/wordprocessingCanvas" xmlns:cx="http://schemas.microsoft.com/office/drawing/2014/chartex" xmlns:cx1="http://schemas.microsoft.com/office/drawing/2015/9/8/chartex" xmlns:cx2="http://schemas.microsoft.com/office/drawing/2015/10/21/chartex" xmlns:cx3="http://schemas.microsoft.com/office/drawing/2016/5/9/chartex" xmlns:cx4="http://schemas.microsoft.com/office/drawing/2016/5/10/chartex" xmlns:cx5="http://schemas.microsoft.com/office/drawing/2016/5/11/chartex" xmlns:cx6="http://schemas.microsoft.com/office/drawing/2016/5/12/chartex" xmlns:cx7="http://schemas.microsoft.com/office/drawing/2016/5/13/chartex" xmlns:cx8="http://schemas.microsoft.com/office/drawing/2016/5/14/chartex" xmlns:mc="http://schemas.openxmlformats.org/markup-compatibility/2006" xmlns:aink="http://schemas.microsoft.com/office/drawing/2016/ink" xmlns:am3d="http://schemas.microsoft.com/office/drawing/2017/model3d" xmlns:o="urn:schemas-microsoft-com:office:office" xmlns:r="http://schemas.openxmlformats.org/officeDocument/2006/relationships" xmlns:m="http://schemas.openxmlformats.org/officeDocument/2006/math" xmlns:v="urn:schemas-microsoft-com:vml" xmlns:wp14="http://schemas.microsoft.com/office/word/2010/wordprocessingDrawing" xmlns:wp="http://schemas.openxmlformats.org/drawingml/2006/wordprocessingDrawing" xmlns:w10="urn:schemas-microsoft-com:office:word" xmlns:w="http://schemas.openxmlformats.org/wordprocessingml/2006/main" xmlns:w14="http://schemas.microsoft.com/office/word/2010/wordml" xmlns:w15="http://schemas.microsoft.com/office/word/2012/wordml" xmlns:w16cid="http://schemas.microsoft.com/office/word/2016/wordml/cid" xmlns:w16se="http://schemas.microsoft.com/office/word/2015/wordml/symex" xmlns:wpg="http://schemas.microsoft.com/office/word/2010/wordprocessingGroup" xmlns:wpi="http://schemas.microsoft.com/office/word/2010/wordprocessingInk" xmlns:wne="http://schemas.microsoft.com/office/word/2006/wordml" xmlns:wps="http://schemas.microsoft.com/office/word/2010/wordprocessingShape" mc:Ignorable="w14 w15 w16se w16cid wp14">
   <w:p>
     <w:pPr>
-      <w:pStyle w:val="12"/>
+      <w:pStyle w:val="Header"/>
       <w:rPr>
         <w:i w:val="0"/>
       </w:rPr>
@@ -4343,15 +4533,15 @@
 </file>
 
 <file path=word/numbering.xml><?xml version="1.0" encoding="utf-8"?>
-<w:numbering xmlns:wpc="http://schemas.microsoft.com/office/word/2010/wordprocessingCanvas" xmlns:mc="http://schemas.openxmlformats.org/markup-compatibility/2006" xmlns:o="urn:schemas-microsoft-com:office:office" xmlns:r="http://schemas.openxmlformats.org/officeDocument/2006/relationships" xmlns:m="http://schemas.openxmlformats.org/officeDocument/2006/math" xmlns:v="urn:schemas-microsoft-com:vml" xmlns:wp14="http://schemas.microsoft.com/office/word/2010/wordprocessingDrawing" xmlns:wp="http://schemas.openxmlformats.org/drawingml/2006/wordprocessingDrawing" xmlns:w10="urn:schemas-microsoft-com:office:word" xmlns:w="http://schemas.openxmlformats.org/wordprocessingml/2006/main" xmlns:w14="http://schemas.microsoft.com/office/word/2010/wordml" xmlns:wpg="http://schemas.microsoft.com/office/word/2010/wordprocessingGroup" xmlns:wpi="http://schemas.microsoft.com/office/word/2010/wordprocessingInk" xmlns:wne="http://schemas.microsoft.com/office/word/2006/wordml" xmlns:wps="http://schemas.microsoft.com/office/word/2010/wordprocessingShape" mc:Ignorable="w14 wp14">
-  <w:abstractNum w:abstractNumId="0">
+<w:numbering xmlns:wpc="http://schemas.microsoft.com/office/word/2010/wordprocessingCanvas" xmlns:cx="http://schemas.microsoft.com/office/drawing/2014/chartex" xmlns:cx1="http://schemas.microsoft.com/office/drawing/2015/9/8/chartex" xmlns:cx2="http://schemas.microsoft.com/office/drawing/2015/10/21/chartex" xmlns:cx3="http://schemas.microsoft.com/office/drawing/2016/5/9/chartex" xmlns:cx4="http://schemas.microsoft.com/office/drawing/2016/5/10/chartex" xmlns:cx5="http://schemas.microsoft.com/office/drawing/2016/5/11/chartex" xmlns:cx6="http://schemas.microsoft.com/office/drawing/2016/5/12/chartex" xmlns:cx7="http://schemas.microsoft.com/office/drawing/2016/5/13/chartex" xmlns:cx8="http://schemas.microsoft.com/office/drawing/2016/5/14/chartex" xmlns:mc="http://schemas.openxmlformats.org/markup-compatibility/2006" xmlns:aink="http://schemas.microsoft.com/office/drawing/2016/ink" xmlns:am3d="http://schemas.microsoft.com/office/drawing/2017/model3d" xmlns:o="urn:schemas-microsoft-com:office:office" xmlns:r="http://schemas.openxmlformats.org/officeDocument/2006/relationships" xmlns:m="http://schemas.openxmlformats.org/officeDocument/2006/math" xmlns:v="urn:schemas-microsoft-com:vml" xmlns:wp14="http://schemas.microsoft.com/office/word/2010/wordprocessingDrawing" xmlns:wp="http://schemas.openxmlformats.org/drawingml/2006/wordprocessingDrawing" xmlns:w10="urn:schemas-microsoft-com:office:word" xmlns:w="http://schemas.openxmlformats.org/wordprocessingml/2006/main" xmlns:w14="http://schemas.microsoft.com/office/word/2010/wordml" xmlns:w15="http://schemas.microsoft.com/office/word/2012/wordml" xmlns:w16cid="http://schemas.microsoft.com/office/word/2016/wordml/cid" xmlns:w16se="http://schemas.microsoft.com/office/word/2015/wordml/symex" xmlns:wpg="http://schemas.microsoft.com/office/word/2010/wordprocessingGroup" xmlns:wpi="http://schemas.microsoft.com/office/word/2010/wordprocessingInk" xmlns:wne="http://schemas.microsoft.com/office/word/2006/wordml" xmlns:wps="http://schemas.microsoft.com/office/word/2010/wordprocessingShape" mc:Ignorable="w14 w15 w16se w16cid wp14">
+  <w:abstractNum w:abstractNumId="0" w15:restartNumberingAfterBreak="0">
     <w:nsid w:val="FFFFFFFB"/>
     <w:multiLevelType w:val="multilevel"/>
     <w:tmpl w:val="FFFFFFFB"/>
-    <w:lvl w:ilvl="0" w:tentative="0">
+    <w:lvl w:ilvl="0">
       <w:start w:val="1"/>
       <w:numFmt w:val="decimal"/>
-      <w:pStyle w:val="2"/>
+      <w:pStyle w:val="Heading1"/>
       <w:lvlText w:val="%1"/>
       <w:lvlJc w:val="left"/>
       <w:pPr>
@@ -4361,13 +4551,13 @@
         <w:ind w:left="432" w:hanging="432"/>
       </w:pPr>
       <w:rPr>
-        <w:rFonts w:hint="default" w:ascii="Arial" w:hAnsi="Arial" w:cs="Symbol"/>
+        <w:rFonts w:ascii="Arial" w:hAnsi="Arial" w:cs="Symbol" w:hint="default"/>
       </w:rPr>
     </w:lvl>
-    <w:lvl w:ilvl="1" w:tentative="0">
+    <w:lvl w:ilvl="1">
       <w:start w:val="1"/>
       <w:numFmt w:val="decimal"/>
-      <w:pStyle w:val="3"/>
+      <w:pStyle w:val="Heading2"/>
       <w:lvlText w:val="%1.%2"/>
       <w:lvlJc w:val="left"/>
       <w:pPr>
@@ -4377,15 +4567,15 @@
         <w:ind w:left="576" w:hanging="576"/>
       </w:pPr>
       <w:rPr>
-        <w:rFonts w:hint="default" w:ascii="Arial" w:hAnsi="Arial" w:cs="Symbol"/>
+        <w:rFonts w:ascii="Arial" w:hAnsi="Arial" w:cs="Symbol" w:hint="default"/>
         <w:b/>
         <w:bCs/>
       </w:rPr>
     </w:lvl>
-    <w:lvl w:ilvl="2" w:tentative="0">
+    <w:lvl w:ilvl="2">
       <w:start w:val="1"/>
       <w:numFmt w:val="decimal"/>
-      <w:pStyle w:val="4"/>
+      <w:pStyle w:val="Heading3"/>
       <w:lvlText w:val="%1.%2.%3"/>
       <w:lvlJc w:val="left"/>
       <w:pPr>
@@ -4395,10 +4585,10 @@
         <w:ind w:left="720" w:hanging="720"/>
       </w:pPr>
     </w:lvl>
-    <w:lvl w:ilvl="3" w:tentative="0">
+    <w:lvl w:ilvl="3">
       <w:start w:val="1"/>
       <w:numFmt w:val="decimal"/>
-      <w:pStyle w:val="5"/>
+      <w:pStyle w:val="Heading4"/>
       <w:lvlText w:val="%1.%2.%3.%4"/>
       <w:lvlJc w:val="left"/>
       <w:pPr>
@@ -4408,10 +4598,10 @@
         <w:ind w:left="864" w:hanging="864"/>
       </w:pPr>
     </w:lvl>
-    <w:lvl w:ilvl="4" w:tentative="0">
+    <w:lvl w:ilvl="4">
       <w:start w:val="1"/>
       <w:numFmt w:val="decimal"/>
-      <w:pStyle w:val="6"/>
+      <w:pStyle w:val="Heading5"/>
       <w:lvlText w:val="%1.%2.%3.%4.%5"/>
       <w:lvlJc w:val="left"/>
       <w:pPr>
@@ -4421,10 +4611,10 @@
         <w:ind w:left="1008" w:hanging="1008"/>
       </w:pPr>
     </w:lvl>
-    <w:lvl w:ilvl="5" w:tentative="0">
+    <w:lvl w:ilvl="5">
       <w:start w:val="1"/>
       <w:numFmt w:val="decimal"/>
-      <w:pStyle w:val="7"/>
+      <w:pStyle w:val="Heading6"/>
       <w:lvlText w:val="%1.%2.%3.%4.%5.%6"/>
       <w:lvlJc w:val="left"/>
       <w:pPr>
@@ -4434,10 +4624,10 @@
         <w:ind w:left="1152" w:hanging="1152"/>
       </w:pPr>
     </w:lvl>
-    <w:lvl w:ilvl="6" w:tentative="0">
+    <w:lvl w:ilvl="6">
       <w:start w:val="1"/>
       <w:numFmt w:val="decimal"/>
-      <w:pStyle w:val="8"/>
+      <w:pStyle w:val="Heading7"/>
       <w:lvlText w:val="%1.%2.%3.%4.%5.%6.%7"/>
       <w:lvlJc w:val="left"/>
       <w:pPr>
@@ -4447,10 +4637,10 @@
         <w:ind w:left="1296" w:hanging="1296"/>
       </w:pPr>
     </w:lvl>
-    <w:lvl w:ilvl="7" w:tentative="0">
+    <w:lvl w:ilvl="7">
       <w:start w:val="1"/>
       <w:numFmt w:val="decimal"/>
-      <w:pStyle w:val="9"/>
+      <w:pStyle w:val="Heading8"/>
       <w:lvlText w:val="%1.%2.%3.%4.%5.%6.%7.%8"/>
       <w:lvlJc w:val="left"/>
       <w:pPr>
@@ -4460,10 +4650,10 @@
         <w:ind w:left="1440" w:hanging="1440"/>
       </w:pPr>
     </w:lvl>
-    <w:lvl w:ilvl="8" w:tentative="0">
+    <w:lvl w:ilvl="8">
       <w:start w:val="1"/>
       <w:numFmt w:val="decimal"/>
-      <w:pStyle w:val="10"/>
+      <w:pStyle w:val="Heading9"/>
       <w:lvlText w:val="%1.%2.%3.%4.%5.%6.%7.%8.%9"/>
       <w:lvlJc w:val="left"/>
       <w:pPr>
@@ -4474,11 +4664,11 @@
       </w:pPr>
     </w:lvl>
   </w:abstractNum>
-  <w:abstractNum w:abstractNumId="1">
+  <w:abstractNum w:abstractNumId="1" w15:restartNumberingAfterBreak="0">
     <w:nsid w:val="138C103A"/>
     <w:multiLevelType w:val="multilevel"/>
     <w:tmpl w:val="138C103A"/>
-    <w:lvl w:ilvl="0" w:tentative="0">
+    <w:lvl w:ilvl="0">
       <w:start w:val="1"/>
       <w:numFmt w:val="bullet"/>
       <w:lvlText w:val=""/>
@@ -4487,10 +4677,10 @@
         <w:ind w:left="720" w:hanging="360"/>
       </w:pPr>
       <w:rPr>
-        <w:rFonts w:hint="default" w:ascii="Symbol" w:hAnsi="Symbol"/>
+        <w:rFonts w:ascii="Symbol" w:hAnsi="Symbol" w:hint="default"/>
       </w:rPr>
     </w:lvl>
-    <w:lvl w:ilvl="1" w:tentative="0">
+    <w:lvl w:ilvl="1">
       <w:start w:val="1"/>
       <w:numFmt w:val="bullet"/>
       <w:lvlText w:val="o"/>
@@ -4499,10 +4689,10 @@
         <w:ind w:left="1440" w:hanging="360"/>
       </w:pPr>
       <w:rPr>
-        <w:rFonts w:hint="default" w:ascii="Courier New" w:hAnsi="Courier New" w:cs="Courier New"/>
+        <w:rFonts w:ascii="Courier New" w:hAnsi="Courier New" w:cs="Courier New" w:hint="default"/>
       </w:rPr>
     </w:lvl>
-    <w:lvl w:ilvl="2" w:tentative="0">
+    <w:lvl w:ilvl="2">
       <w:start w:val="1"/>
       <w:numFmt w:val="bullet"/>
       <w:lvlText w:val=""/>
@@ -4511,10 +4701,10 @@
         <w:ind w:left="2160" w:hanging="360"/>
       </w:pPr>
       <w:rPr>
-        <w:rFonts w:hint="default" w:ascii="Wingdings" w:hAnsi="Wingdings"/>
+        <w:rFonts w:ascii="Wingdings" w:hAnsi="Wingdings" w:hint="default"/>
       </w:rPr>
     </w:lvl>
-    <w:lvl w:ilvl="3" w:tentative="0">
+    <w:lvl w:ilvl="3">
       <w:start w:val="1"/>
       <w:numFmt w:val="bullet"/>
       <w:lvlText w:val=""/>
@@ -4523,10 +4713,10 @@
         <w:ind w:left="2880" w:hanging="360"/>
       </w:pPr>
       <w:rPr>
-        <w:rFonts w:hint="default" w:ascii="Symbol" w:hAnsi="Symbol"/>
+        <w:rFonts w:ascii="Symbol" w:hAnsi="Symbol" w:hint="default"/>
       </w:rPr>
     </w:lvl>
-    <w:lvl w:ilvl="4" w:tentative="0">
+    <w:lvl w:ilvl="4">
       <w:start w:val="1"/>
       <w:numFmt w:val="bullet"/>
       <w:lvlText w:val="o"/>
@@ -4535,10 +4725,10 @@
         <w:ind w:left="3600" w:hanging="360"/>
       </w:pPr>
       <w:rPr>
-        <w:rFonts w:hint="default" w:ascii="Courier New" w:hAnsi="Courier New" w:cs="Courier New"/>
+        <w:rFonts w:ascii="Courier New" w:hAnsi="Courier New" w:cs="Courier New" w:hint="default"/>
       </w:rPr>
     </w:lvl>
-    <w:lvl w:ilvl="5" w:tentative="0">
+    <w:lvl w:ilvl="5">
       <w:start w:val="1"/>
       <w:numFmt w:val="bullet"/>
       <w:lvlText w:val=""/>
@@ -4547,10 +4737,10 @@
         <w:ind w:left="4320" w:hanging="360"/>
       </w:pPr>
       <w:rPr>
-        <w:rFonts w:hint="default" w:ascii="Wingdings" w:hAnsi="Wingdings"/>
+        <w:rFonts w:ascii="Wingdings" w:hAnsi="Wingdings" w:hint="default"/>
       </w:rPr>
     </w:lvl>
-    <w:lvl w:ilvl="6" w:tentative="0">
+    <w:lvl w:ilvl="6">
       <w:start w:val="1"/>
       <w:numFmt w:val="bullet"/>
       <w:lvlText w:val=""/>
@@ -4559,10 +4749,10 @@
         <w:ind w:left="5040" w:hanging="360"/>
       </w:pPr>
       <w:rPr>
-        <w:rFonts w:hint="default" w:ascii="Symbol" w:hAnsi="Symbol"/>
+        <w:rFonts w:ascii="Symbol" w:hAnsi="Symbol" w:hint="default"/>
       </w:rPr>
     </w:lvl>
-    <w:lvl w:ilvl="7" w:tentative="0">
+    <w:lvl w:ilvl="7">
       <w:start w:val="1"/>
       <w:numFmt w:val="bullet"/>
       <w:lvlText w:val="o"/>
@@ -4571,10 +4761,10 @@
         <w:ind w:left="5760" w:hanging="360"/>
       </w:pPr>
       <w:rPr>
-        <w:rFonts w:hint="default" w:ascii="Courier New" w:hAnsi="Courier New" w:cs="Courier New"/>
+        <w:rFonts w:ascii="Courier New" w:hAnsi="Courier New" w:cs="Courier New" w:hint="default"/>
       </w:rPr>
     </w:lvl>
-    <w:lvl w:ilvl="8" w:tentative="0">
+    <w:lvl w:ilvl="8">
       <w:start w:val="1"/>
       <w:numFmt w:val="bullet"/>
       <w:lvlText w:val=""/>
@@ -4583,15 +4773,15 @@
         <w:ind w:left="6480" w:hanging="360"/>
       </w:pPr>
       <w:rPr>
-        <w:rFonts w:hint="default" w:ascii="Wingdings" w:hAnsi="Wingdings"/>
+        <w:rFonts w:ascii="Wingdings" w:hAnsi="Wingdings" w:hint="default"/>
       </w:rPr>
     </w:lvl>
   </w:abstractNum>
-  <w:abstractNum w:abstractNumId="2">
+  <w:abstractNum w:abstractNumId="2" w15:restartNumberingAfterBreak="0">
     <w:nsid w:val="205F19B3"/>
     <w:multiLevelType w:val="multilevel"/>
     <w:tmpl w:val="205F19B3"/>
-    <w:lvl w:ilvl="0" w:tentative="0">
+    <w:lvl w:ilvl="0">
       <w:start w:val="1"/>
       <w:numFmt w:val="bullet"/>
       <w:lvlText w:val=""/>
@@ -4603,10 +4793,10 @@
         <w:ind w:left="432" w:hanging="432"/>
       </w:pPr>
       <w:rPr>
-        <w:rFonts w:hint="default" w:ascii="Wingdings" w:hAnsi="Wingdings"/>
+        <w:rFonts w:ascii="Wingdings" w:hAnsi="Wingdings" w:hint="default"/>
       </w:rPr>
     </w:lvl>
-    <w:lvl w:ilvl="1" w:tentative="0">
+    <w:lvl w:ilvl="1">
       <w:start w:val="1"/>
       <w:numFmt w:val="decimal"/>
       <w:lvlText w:val="%1.%2"/>
@@ -4618,12 +4808,12 @@
         <w:ind w:left="576" w:hanging="576"/>
       </w:pPr>
       <w:rPr>
-        <w:rFonts w:hint="default" w:ascii="Arial" w:hAnsi="Arial" w:cs="Symbol"/>
+        <w:rFonts w:ascii="Arial" w:hAnsi="Arial" w:cs="Symbol" w:hint="default"/>
         <w:b/>
         <w:bCs/>
       </w:rPr>
     </w:lvl>
-    <w:lvl w:ilvl="2" w:tentative="0">
+    <w:lvl w:ilvl="2">
       <w:start w:val="1"/>
       <w:numFmt w:val="decimal"/>
       <w:lvlText w:val="%1.%2.%3"/>
@@ -4635,7 +4825,7 @@
         <w:ind w:left="720" w:hanging="720"/>
       </w:pPr>
     </w:lvl>
-    <w:lvl w:ilvl="3" w:tentative="0">
+    <w:lvl w:ilvl="3">
       <w:start w:val="1"/>
       <w:numFmt w:val="decimal"/>
       <w:lvlText w:val="%1.%2.%3.%4"/>
@@ -4647,7 +4837,7 @@
         <w:ind w:left="864" w:hanging="864"/>
       </w:pPr>
     </w:lvl>
-    <w:lvl w:ilvl="4" w:tentative="0">
+    <w:lvl w:ilvl="4">
       <w:start w:val="1"/>
       <w:numFmt w:val="decimal"/>
       <w:lvlText w:val="%1.%2.%3.%4.%5"/>
@@ -4659,7 +4849,7 @@
         <w:ind w:left="1008" w:hanging="1008"/>
       </w:pPr>
     </w:lvl>
-    <w:lvl w:ilvl="5" w:tentative="0">
+    <w:lvl w:ilvl="5">
       <w:start w:val="1"/>
       <w:numFmt w:val="decimal"/>
       <w:lvlText w:val="%1.%2.%3.%4.%5.%6"/>
@@ -4671,7 +4861,7 @@
         <w:ind w:left="1152" w:hanging="1152"/>
       </w:pPr>
     </w:lvl>
-    <w:lvl w:ilvl="6" w:tentative="0">
+    <w:lvl w:ilvl="6">
       <w:start w:val="1"/>
       <w:numFmt w:val="decimal"/>
       <w:lvlText w:val="%1.%2.%3.%4.%5.%6.%7"/>
@@ -4683,7 +4873,7 @@
         <w:ind w:left="1296" w:hanging="1296"/>
       </w:pPr>
     </w:lvl>
-    <w:lvl w:ilvl="7" w:tentative="0">
+    <w:lvl w:ilvl="7">
       <w:start w:val="1"/>
       <w:numFmt w:val="decimal"/>
       <w:lvlText w:val="%1.%2.%3.%4.%5.%6.%7.%8"/>
@@ -4695,7 +4885,7 @@
         <w:ind w:left="1440" w:hanging="1440"/>
       </w:pPr>
     </w:lvl>
-    <w:lvl w:ilvl="8" w:tentative="0">
+    <w:lvl w:ilvl="8">
       <w:start w:val="1"/>
       <w:numFmt w:val="decimal"/>
       <w:lvlText w:val="%1.%2.%3.%4.%5.%6.%7.%8.%9"/>
@@ -4708,11 +4898,11 @@
       </w:pPr>
     </w:lvl>
   </w:abstractNum>
-  <w:abstractNum w:abstractNumId="3">
+  <w:abstractNum w:abstractNumId="3" w15:restartNumberingAfterBreak="0">
     <w:nsid w:val="231B772A"/>
     <w:multiLevelType w:val="multilevel"/>
     <w:tmpl w:val="231B772A"/>
-    <w:lvl w:ilvl="0" w:tentative="0">
+    <w:lvl w:ilvl="0">
       <w:start w:val="1"/>
       <w:numFmt w:val="bullet"/>
       <w:lvlText w:val=""/>
@@ -4724,10 +4914,10 @@
         <w:ind w:left="432" w:hanging="432"/>
       </w:pPr>
       <w:rPr>
-        <w:rFonts w:hint="default" w:ascii="Wingdings" w:hAnsi="Wingdings"/>
+        <w:rFonts w:ascii="Wingdings" w:hAnsi="Wingdings" w:hint="default"/>
       </w:rPr>
     </w:lvl>
-    <w:lvl w:ilvl="1" w:tentative="0">
+    <w:lvl w:ilvl="1">
       <w:start w:val="1"/>
       <w:numFmt w:val="decimal"/>
       <w:lvlText w:val="%1.%2"/>
@@ -4739,12 +4929,12 @@
         <w:ind w:left="576" w:hanging="576"/>
       </w:pPr>
       <w:rPr>
-        <w:rFonts w:hint="default" w:ascii="Arial" w:hAnsi="Arial" w:cs="Symbol"/>
+        <w:rFonts w:ascii="Arial" w:hAnsi="Arial" w:cs="Symbol" w:hint="default"/>
         <w:b/>
         <w:bCs/>
       </w:rPr>
     </w:lvl>
-    <w:lvl w:ilvl="2" w:tentative="0">
+    <w:lvl w:ilvl="2">
       <w:start w:val="1"/>
       <w:numFmt w:val="decimal"/>
       <w:lvlText w:val="%1.%2.%3"/>
@@ -4756,7 +4946,7 @@
         <w:ind w:left="720" w:hanging="720"/>
       </w:pPr>
     </w:lvl>
-    <w:lvl w:ilvl="3" w:tentative="0">
+    <w:lvl w:ilvl="3">
       <w:start w:val="1"/>
       <w:numFmt w:val="decimal"/>
       <w:lvlText w:val="%1.%2.%3.%4"/>
@@ -4768,7 +4958,7 @@
         <w:ind w:left="864" w:hanging="864"/>
       </w:pPr>
     </w:lvl>
-    <w:lvl w:ilvl="4" w:tentative="0">
+    <w:lvl w:ilvl="4">
       <w:start w:val="1"/>
       <w:numFmt w:val="decimal"/>
       <w:lvlText w:val="%1.%2.%3.%4.%5"/>
@@ -4780,7 +4970,7 @@
         <w:ind w:left="1008" w:hanging="1008"/>
       </w:pPr>
     </w:lvl>
-    <w:lvl w:ilvl="5" w:tentative="0">
+    <w:lvl w:ilvl="5">
       <w:start w:val="1"/>
       <w:numFmt w:val="decimal"/>
       <w:lvlText w:val="%1.%2.%3.%4.%5.%6"/>
@@ -4792,7 +4982,7 @@
         <w:ind w:left="1152" w:hanging="1152"/>
       </w:pPr>
     </w:lvl>
-    <w:lvl w:ilvl="6" w:tentative="0">
+    <w:lvl w:ilvl="6">
       <w:start w:val="1"/>
       <w:numFmt w:val="decimal"/>
       <w:lvlText w:val="%1.%2.%3.%4.%5.%6.%7"/>
@@ -4804,7 +4994,7 @@
         <w:ind w:left="1296" w:hanging="1296"/>
       </w:pPr>
     </w:lvl>
-    <w:lvl w:ilvl="7" w:tentative="0">
+    <w:lvl w:ilvl="7">
       <w:start w:val="1"/>
       <w:numFmt w:val="decimal"/>
       <w:lvlText w:val="%1.%2.%3.%4.%5.%6.%7.%8"/>
@@ -4816,7 +5006,7 @@
         <w:ind w:left="1440" w:hanging="1440"/>
       </w:pPr>
     </w:lvl>
-    <w:lvl w:ilvl="8" w:tentative="0">
+    <w:lvl w:ilvl="8">
       <w:start w:val="1"/>
       <w:numFmt w:val="decimal"/>
       <w:lvlText w:val="%1.%2.%3.%4.%5.%6.%7.%8.%9"/>
@@ -4829,11 +5019,11 @@
       </w:pPr>
     </w:lvl>
   </w:abstractNum>
-  <w:abstractNum w:abstractNumId="4">
+  <w:abstractNum w:abstractNumId="4" w15:restartNumberingAfterBreak="0">
     <w:nsid w:val="50173598"/>
     <w:multiLevelType w:val="multilevel"/>
     <w:tmpl w:val="50173598"/>
-    <w:lvl w:ilvl="0" w:tentative="0">
+    <w:lvl w:ilvl="0">
       <w:start w:val="1"/>
       <w:numFmt w:val="bullet"/>
       <w:lvlText w:val=""/>
@@ -4845,10 +5035,10 @@
         <w:ind w:left="432" w:hanging="432"/>
       </w:pPr>
       <w:rPr>
-        <w:rFonts w:hint="default" w:ascii="Wingdings" w:hAnsi="Wingdings"/>
+        <w:rFonts w:ascii="Wingdings" w:hAnsi="Wingdings" w:hint="default"/>
       </w:rPr>
     </w:lvl>
-    <w:lvl w:ilvl="1" w:tentative="0">
+    <w:lvl w:ilvl="1">
       <w:start w:val="1"/>
       <w:numFmt w:val="decimal"/>
       <w:lvlText w:val="%1.%2"/>
@@ -4860,12 +5050,12 @@
         <w:ind w:left="576" w:hanging="576"/>
       </w:pPr>
       <w:rPr>
-        <w:rFonts w:hint="default" w:ascii="Arial" w:hAnsi="Arial" w:cs="Symbol"/>
+        <w:rFonts w:ascii="Arial" w:hAnsi="Arial" w:cs="Symbol" w:hint="default"/>
         <w:b/>
         <w:bCs/>
       </w:rPr>
     </w:lvl>
-    <w:lvl w:ilvl="2" w:tentative="0">
+    <w:lvl w:ilvl="2">
       <w:start w:val="1"/>
       <w:numFmt w:val="decimal"/>
       <w:lvlText w:val="%1.%2.%3"/>
@@ -4877,7 +5067,7 @@
         <w:ind w:left="720" w:hanging="720"/>
       </w:pPr>
     </w:lvl>
-    <w:lvl w:ilvl="3" w:tentative="0">
+    <w:lvl w:ilvl="3">
       <w:start w:val="1"/>
       <w:numFmt w:val="decimal"/>
       <w:lvlText w:val="%1.%2.%3.%4"/>
@@ -4889,7 +5079,7 @@
         <w:ind w:left="864" w:hanging="864"/>
       </w:pPr>
     </w:lvl>
-    <w:lvl w:ilvl="4" w:tentative="0">
+    <w:lvl w:ilvl="4">
       <w:start w:val="1"/>
       <w:numFmt w:val="decimal"/>
       <w:lvlText w:val="%1.%2.%3.%4.%5"/>
@@ -4901,7 +5091,7 @@
         <w:ind w:left="1008" w:hanging="1008"/>
       </w:pPr>
     </w:lvl>
-    <w:lvl w:ilvl="5" w:tentative="0">
+    <w:lvl w:ilvl="5">
       <w:start w:val="1"/>
       <w:numFmt w:val="decimal"/>
       <w:lvlText w:val="%1.%2.%3.%4.%5.%6"/>
@@ -4913,7 +5103,7 @@
         <w:ind w:left="1152" w:hanging="1152"/>
       </w:pPr>
     </w:lvl>
-    <w:lvl w:ilvl="6" w:tentative="0">
+    <w:lvl w:ilvl="6">
       <w:start w:val="1"/>
       <w:numFmt w:val="decimal"/>
       <w:lvlText w:val="%1.%2.%3.%4.%5.%6.%7"/>
@@ -4925,7 +5115,7 @@
         <w:ind w:left="1296" w:hanging="1296"/>
       </w:pPr>
     </w:lvl>
-    <w:lvl w:ilvl="7" w:tentative="0">
+    <w:lvl w:ilvl="7">
       <w:start w:val="1"/>
       <w:numFmt w:val="decimal"/>
       <w:lvlText w:val="%1.%2.%3.%4.%5.%6.%7.%8"/>
@@ -4937,7 +5127,7 @@
         <w:ind w:left="1440" w:hanging="1440"/>
       </w:pPr>
     </w:lvl>
-    <w:lvl w:ilvl="8" w:tentative="0">
+    <w:lvl w:ilvl="8">
       <w:start w:val="1"/>
       <w:numFmt w:val="decimal"/>
       <w:lvlText w:val="%1.%2.%3.%4.%5.%6.%7.%8.%9"/>
@@ -4950,20 +5140,20 @@
       </w:pPr>
     </w:lvl>
   </w:abstractNum>
-  <w:abstractNum w:abstractNumId="5">
+  <w:abstractNum w:abstractNumId="5" w15:restartNumberingAfterBreak="0">
     <w:nsid w:val="5ABBD606"/>
     <w:multiLevelType w:val="singleLevel"/>
     <w:tmpl w:val="5ABBD606"/>
-    <w:lvl w:ilvl="0" w:tentative="0">
+    <w:lvl w:ilvl="0">
       <w:start w:val="1"/>
       <w:numFmt w:val="bullet"/>
       <w:lvlText w:val=""/>
       <w:lvlJc w:val="left"/>
       <w:pPr>
-        <w:ind w:left="418" w:leftChars="0" w:hanging="418" w:firstLineChars="0"/>
+        <w:ind w:left="418" w:hanging="418"/>
       </w:pPr>
       <w:rPr>
-        <w:rFonts w:hint="default" w:ascii="Symbol" w:hAnsi="Symbol" w:cs="Symbol"/>
+        <w:rFonts w:ascii="Symbol" w:hAnsi="Symbol" w:cs="Symbol" w:hint="default"/>
       </w:rPr>
     </w:lvl>
   </w:abstractNum>
@@ -4989,297 +5179,418 @@
 </file>
 
 <file path=word/styles.xml><?xml version="1.0" encoding="utf-8"?>
-<w:styles xmlns:mc="http://schemas.openxmlformats.org/markup-compatibility/2006" xmlns:o="urn:schemas-microsoft-com:office:office" xmlns:r="http://schemas.openxmlformats.org/officeDocument/2006/relationships" xmlns:m="http://schemas.openxmlformats.org/officeDocument/2006/math" xmlns:v="urn:schemas-microsoft-com:vml" xmlns:w="http://schemas.openxmlformats.org/wordprocessingml/2006/main" xmlns:w14="http://schemas.microsoft.com/office/word/2010/wordml" xmlns:w10="urn:schemas-microsoft-com:office:word" xmlns:sl="http://schemas.openxmlformats.org/schemaLibrary/2006/main" mc:Ignorable="w14">
+<w:styles xmlns:mc="http://schemas.openxmlformats.org/markup-compatibility/2006" xmlns:r="http://schemas.openxmlformats.org/officeDocument/2006/relationships" xmlns:w="http://schemas.openxmlformats.org/wordprocessingml/2006/main" xmlns:w14="http://schemas.microsoft.com/office/word/2010/wordml" xmlns:w15="http://schemas.microsoft.com/office/word/2012/wordml" xmlns:w16cid="http://schemas.microsoft.com/office/word/2016/wordml/cid" xmlns:w16se="http://schemas.microsoft.com/office/word/2015/wordml/symex" mc:Ignorable="w14 w15 w16se w16cid">
   <w:docDefaults>
     <w:rPrDefault>
       <w:rPr>
-        <w:rFonts w:asciiTheme="minorHAnsi" w:hAnsiTheme="minorHAnsi" w:eastAsiaTheme="minorHAnsi" w:cstheme="minorBidi"/>
+        <w:rFonts w:asciiTheme="minorHAnsi" w:eastAsiaTheme="minorHAnsi" w:hAnsiTheme="minorHAnsi" w:cstheme="minorBidi"/>
+        <w:lang w:val="en-US" w:eastAsia="en-US" w:bidi="ar-SA"/>
       </w:rPr>
     </w:rPrDefault>
+    <w:pPrDefault>
+      <w:pPr>
+        <w:spacing w:after="160" w:line="259" w:lineRule="auto"/>
+      </w:pPr>
+    </w:pPrDefault>
   </w:docDefaults>
-  <w:latentStyles w:count="260" w:defQFormat="0" w:defUnhideWhenUsed="1" w:defSemiHidden="1" w:defUIPriority="99" w:defLockedState="0">
-    <w:lsdException w:qFormat="1" w:unhideWhenUsed="0" w:uiPriority="0" w:semiHidden="0" w:name="Normal"/>
-    <w:lsdException w:qFormat="1" w:unhideWhenUsed="0" w:uiPriority="0" w:semiHidden="0" w:name="heading 1"/>
-    <w:lsdException w:qFormat="1" w:unhideWhenUsed="0" w:uiPriority="0" w:semiHidden="0" w:name="heading 2"/>
-    <w:lsdException w:qFormat="1" w:unhideWhenUsed="0" w:uiPriority="0" w:semiHidden="0" w:name="heading 3"/>
-    <w:lsdException w:qFormat="1" w:unhideWhenUsed="0" w:uiPriority="0" w:semiHidden="0" w:name="heading 4"/>
-    <w:lsdException w:qFormat="1" w:unhideWhenUsed="0" w:uiPriority="0" w:semiHidden="0" w:name="heading 5"/>
-    <w:lsdException w:qFormat="1" w:unhideWhenUsed="0" w:uiPriority="0" w:semiHidden="0" w:name="heading 6"/>
-    <w:lsdException w:qFormat="1" w:unhideWhenUsed="0" w:uiPriority="0" w:semiHidden="0" w:name="heading 7"/>
-    <w:lsdException w:qFormat="1" w:unhideWhenUsed="0" w:uiPriority="0" w:semiHidden="0" w:name="heading 8"/>
-    <w:lsdException w:qFormat="1" w:unhideWhenUsed="0" w:uiPriority="0" w:semiHidden="0" w:name="heading 9"/>
-    <w:lsdException w:uiPriority="99" w:name="index 1"/>
-    <w:lsdException w:uiPriority="99" w:name="index 2"/>
-    <w:lsdException w:uiPriority="99" w:name="index 3"/>
-    <w:lsdException w:uiPriority="99" w:name="index 4"/>
-    <w:lsdException w:uiPriority="99" w:name="index 5"/>
-    <w:lsdException w:uiPriority="99" w:name="index 6"/>
-    <w:lsdException w:uiPriority="99" w:name="index 7"/>
-    <w:lsdException w:uiPriority="99" w:name="index 8"/>
-    <w:lsdException w:uiPriority="99" w:name="index 9"/>
-    <w:lsdException w:qFormat="1" w:unhideWhenUsed="0" w:uiPriority="0" w:name="toc 1"/>
-    <w:lsdException w:qFormat="1" w:unhideWhenUsed="0" w:uiPriority="0" w:name="toc 2"/>
-    <w:lsdException w:uiPriority="39" w:name="toc 3"/>
-    <w:lsdException w:uiPriority="39" w:name="toc 4"/>
-    <w:lsdException w:uiPriority="39" w:name="toc 5"/>
-    <w:lsdException w:uiPriority="39" w:name="toc 6"/>
-    <w:lsdException w:uiPriority="39" w:name="toc 7"/>
-    <w:lsdException w:uiPriority="39" w:name="toc 8"/>
-    <w:lsdException w:uiPriority="39" w:name="toc 9"/>
-    <w:lsdException w:uiPriority="99" w:name="Normal Indent"/>
-    <w:lsdException w:uiPriority="99" w:name="footnote text"/>
-    <w:lsdException w:uiPriority="99" w:name="annotation text"/>
-    <w:lsdException w:qFormat="1" w:unhideWhenUsed="0" w:uiPriority="0" w:semiHidden="0" w:name="header"/>
-    <w:lsdException w:qFormat="1" w:unhideWhenUsed="0" w:uiPriority="0" w:semiHidden="0" w:name="footer"/>
-    <w:lsdException w:uiPriority="99" w:name="index heading"/>
-    <w:lsdException w:qFormat="1" w:uiPriority="35" w:name="caption"/>
-    <w:lsdException w:uiPriority="99" w:name="table of figures"/>
-    <w:lsdException w:uiPriority="99" w:name="envelope address"/>
-    <w:lsdException w:uiPriority="99" w:name="envelope return"/>
-    <w:lsdException w:uiPriority="99" w:name="footnote reference"/>
-    <w:lsdException w:uiPriority="99" w:name="annotation reference"/>
-    <w:lsdException w:uiPriority="99" w:name="line number"/>
-    <w:lsdException w:uiPriority="99" w:name="page number"/>
-    <w:lsdException w:uiPriority="99" w:name="endnote reference"/>
-    <w:lsdException w:uiPriority="99" w:name="endnote text"/>
-    <w:lsdException w:uiPriority="99" w:name="table of authorities"/>
-    <w:lsdException w:uiPriority="99" w:name="macro"/>
-    <w:lsdException w:uiPriority="99" w:name="toa heading"/>
-    <w:lsdException w:uiPriority="99" w:name="List"/>
-    <w:lsdException w:uiPriority="99" w:name="List Bullet"/>
-    <w:lsdException w:uiPriority="99" w:name="List Number"/>
-    <w:lsdException w:uiPriority="99" w:name="List 2"/>
-    <w:lsdException w:uiPriority="99" w:name="List 3"/>
-    <w:lsdException w:uiPriority="99" w:name="List 4"/>
-    <w:lsdException w:uiPriority="99" w:name="List 5"/>
-    <w:lsdException w:uiPriority="99" w:name="List Bullet 2"/>
-    <w:lsdException w:uiPriority="99" w:name="List Bullet 3"/>
-    <w:lsdException w:uiPriority="99" w:name="List Bullet 4"/>
-    <w:lsdException w:uiPriority="99" w:name="List Bullet 5"/>
-    <w:lsdException w:uiPriority="99" w:name="List Number 2"/>
-    <w:lsdException w:uiPriority="99" w:name="List Number 3"/>
-    <w:lsdException w:uiPriority="99" w:name="List Number 4"/>
-    <w:lsdException w:uiPriority="99" w:name="List Number 5"/>
-    <w:lsdException w:qFormat="1" w:unhideWhenUsed="0" w:uiPriority="0" w:semiHidden="0" w:name="Title"/>
-    <w:lsdException w:uiPriority="99" w:name="Closing"/>
-    <w:lsdException w:uiPriority="99" w:name="Signature"/>
-    <w:lsdException w:qFormat="1" w:uiPriority="1" w:semiHidden="0" w:name="Default Paragraph Font"/>
-    <w:lsdException w:uiPriority="99" w:name="Body Text"/>
-    <w:lsdException w:uiPriority="99" w:name="Body Text Indent"/>
-    <w:lsdException w:uiPriority="99" w:name="List Continue"/>
-    <w:lsdException w:uiPriority="99" w:name="List Continue 2"/>
-    <w:lsdException w:uiPriority="99" w:name="List Continue 3"/>
-    <w:lsdException w:uiPriority="99" w:name="List Continue 4"/>
-    <w:lsdException w:uiPriority="99" w:name="List Continue 5"/>
-    <w:lsdException w:uiPriority="99" w:name="Message Header"/>
-    <w:lsdException w:qFormat="1" w:unhideWhenUsed="0" w:uiPriority="11" w:semiHidden="0" w:name="Subtitle"/>
-    <w:lsdException w:uiPriority="99" w:name="Salutation"/>
-    <w:lsdException w:uiPriority="99" w:name="Date"/>
-    <w:lsdException w:uiPriority="99" w:name="Body Text First Indent"/>
-    <w:lsdException w:uiPriority="99" w:name="Body Text First Indent 2"/>
-    <w:lsdException w:uiPriority="99" w:name="Note Heading"/>
-    <w:lsdException w:uiPriority="99" w:name="Body Text 2"/>
-    <w:lsdException w:uiPriority="99" w:name="Body Text 3"/>
-    <w:lsdException w:uiPriority="99" w:name="Body Text Indent 2"/>
-    <w:lsdException w:uiPriority="99" w:name="Body Text Indent 3"/>
-    <w:lsdException w:uiPriority="99" w:name="Block Text"/>
-    <w:lsdException w:qFormat="1" w:uiPriority="99" w:semiHidden="0" w:name="Hyperlink"/>
-    <w:lsdException w:qFormat="1" w:uiPriority="99" w:semiHidden="0" w:name="FollowedHyperlink"/>
-    <w:lsdException w:qFormat="1" w:unhideWhenUsed="0" w:uiPriority="22" w:semiHidden="0" w:name="Strong"/>
-    <w:lsdException w:qFormat="1" w:unhideWhenUsed="0" w:uiPriority="20" w:semiHidden="0" w:name="Emphasis"/>
-    <w:lsdException w:uiPriority="99" w:name="Document Map"/>
-    <w:lsdException w:uiPriority="99" w:name="Plain Text"/>
-    <w:lsdException w:uiPriority="99" w:name="E-mail Signature"/>
-    <w:lsdException w:uiPriority="99" w:name="Normal (Web)"/>
-    <w:lsdException w:uiPriority="99" w:name="HTML Acronym"/>
-    <w:lsdException w:uiPriority="99" w:name="HTML Address"/>
-    <w:lsdException w:uiPriority="99" w:name="HTML Cite"/>
-    <w:lsdException w:uiPriority="99" w:name="HTML Code"/>
-    <w:lsdException w:uiPriority="99" w:name="HTML Definition"/>
-    <w:lsdException w:uiPriority="99" w:name="HTML Keyboard"/>
-    <w:lsdException w:uiPriority="99" w:name="HTML Preformatted"/>
-    <w:lsdException w:uiPriority="99" w:name="HTML Sample"/>
-    <w:lsdException w:uiPriority="99" w:name="HTML Typewriter"/>
-    <w:lsdException w:uiPriority="99" w:name="HTML Variable"/>
-    <w:lsdException w:qFormat="1" w:uiPriority="99" w:semiHidden="0" w:name="Normal Table"/>
-    <w:lsdException w:uiPriority="99" w:name="annotation subject"/>
-    <w:lsdException w:uiPriority="99" w:name="Table Simple 1"/>
-    <w:lsdException w:uiPriority="99" w:name="Table Simple 2"/>
-    <w:lsdException w:uiPriority="99" w:name="Table Simple 3"/>
-    <w:lsdException w:uiPriority="99" w:name="Table Classic 1"/>
-    <w:lsdException w:uiPriority="99" w:name="Table Classic 2"/>
-    <w:lsdException w:uiPriority="99" w:name="Table Classic 3"/>
-    <w:lsdException w:uiPriority="99" w:name="Table Classic 4"/>
-    <w:lsdException w:uiPriority="99" w:name="Table Colorful 1"/>
-    <w:lsdException w:uiPriority="99" w:name="Table Colorful 2"/>
-    <w:lsdException w:uiPriority="99" w:name="Table Colorful 3"/>
-    <w:lsdException w:uiPriority="99" w:name="Table Columns 1"/>
-    <w:lsdException w:uiPriority="99" w:name="Table Columns 2"/>
-    <w:lsdException w:uiPriority="99" w:name="Table Columns 3"/>
-    <w:lsdException w:uiPriority="99" w:name="Table Columns 4"/>
-    <w:lsdException w:uiPriority="99" w:name="Table Columns 5"/>
-    <w:lsdException w:uiPriority="99" w:name="Table Grid 1"/>
-    <w:lsdException w:uiPriority="99" w:name="Table Grid 2"/>
-    <w:lsdException w:uiPriority="99" w:name="Table Grid 3"/>
-    <w:lsdException w:uiPriority="99" w:name="Table Grid 4"/>
-    <w:lsdException w:uiPriority="99" w:name="Table Grid 5"/>
-    <w:lsdException w:uiPriority="99" w:name="Table Grid 6"/>
-    <w:lsdException w:uiPriority="99" w:name="Table Grid 7"/>
-    <w:lsdException w:uiPriority="99" w:name="Table Grid 8"/>
-    <w:lsdException w:uiPriority="99" w:name="Table List 1"/>
-    <w:lsdException w:uiPriority="99" w:name="Table List 2"/>
-    <w:lsdException w:uiPriority="99" w:name="Table List 3"/>
-    <w:lsdException w:uiPriority="99" w:name="Table List 4"/>
-    <w:lsdException w:uiPriority="99" w:name="Table List 5"/>
-    <w:lsdException w:uiPriority="99" w:name="Table List 6"/>
-    <w:lsdException w:uiPriority="99" w:name="Table List 7"/>
-    <w:lsdException w:uiPriority="99" w:name="Table List 8"/>
-    <w:lsdException w:uiPriority="99" w:name="Table 3D effects 1"/>
-    <w:lsdException w:uiPriority="99" w:name="Table 3D effects 2"/>
-    <w:lsdException w:uiPriority="99" w:name="Table 3D effects 3"/>
-    <w:lsdException w:uiPriority="99" w:name="Table Contemporary"/>
-    <w:lsdException w:uiPriority="99" w:name="Table Elegant"/>
-    <w:lsdException w:uiPriority="99" w:name="Table Professional"/>
-    <w:lsdException w:uiPriority="99" w:name="Table Subtle 1"/>
-    <w:lsdException w:uiPriority="99" w:name="Table Subtle 2"/>
-    <w:lsdException w:uiPriority="99" w:name="Table Web 1"/>
-    <w:lsdException w:uiPriority="99" w:name="Table Web 2"/>
-    <w:lsdException w:unhideWhenUsed="0" w:uiPriority="99" w:semiHidden="0" w:name="Table Web 3"/>
-    <w:lsdException w:uiPriority="99" w:name="Balloon Text"/>
-    <w:lsdException w:unhideWhenUsed="0" w:uiPriority="39" w:semiHidden="0" w:name="Table Grid"/>
-    <w:lsdException w:unhideWhenUsed="0" w:uiPriority="99" w:semiHidden="0" w:name="Table Theme"/>
-    <w:lsdException w:unhideWhenUsed="0" w:uiPriority="60" w:semiHidden="0" w:name="Light Shading"/>
-    <w:lsdException w:unhideWhenUsed="0" w:uiPriority="61" w:semiHidden="0" w:name="Light List"/>
-    <w:lsdException w:unhideWhenUsed="0" w:uiPriority="62" w:semiHidden="0" w:name="Light Grid"/>
-    <w:lsdException w:unhideWhenUsed="0" w:uiPriority="63" w:semiHidden="0" w:name="Medium Shading 1"/>
-    <w:lsdException w:unhideWhenUsed="0" w:uiPriority="64" w:semiHidden="0" w:name="Medium Shading 2"/>
-    <w:lsdException w:unhideWhenUsed="0" w:uiPriority="65" w:semiHidden="0" w:name="Medium List 1"/>
-    <w:lsdException w:unhideWhenUsed="0" w:uiPriority="66" w:semiHidden="0" w:name="Medium List 2"/>
-    <w:lsdException w:unhideWhenUsed="0" w:uiPriority="67" w:semiHidden="0" w:name="Medium Grid 1"/>
-    <w:lsdException w:unhideWhenUsed="0" w:uiPriority="68" w:semiHidden="0" w:name="Medium Grid 2"/>
-    <w:lsdException w:unhideWhenUsed="0" w:uiPriority="69" w:semiHidden="0" w:name="Medium Grid 3"/>
-    <w:lsdException w:unhideWhenUsed="0" w:uiPriority="70" w:semiHidden="0" w:name="Dark List"/>
-    <w:lsdException w:unhideWhenUsed="0" w:uiPriority="71" w:semiHidden="0" w:name="Colorful Shading"/>
-    <w:lsdException w:unhideWhenUsed="0" w:uiPriority="72" w:semiHidden="0" w:name="Colorful List"/>
-    <w:lsdException w:unhideWhenUsed="0" w:uiPriority="73" w:semiHidden="0" w:name="Colorful Grid"/>
-    <w:lsdException w:unhideWhenUsed="0" w:uiPriority="60" w:semiHidden="0" w:name="Light Shading Accent 1"/>
-    <w:lsdException w:unhideWhenUsed="0" w:uiPriority="61" w:semiHidden="0" w:name="Light List Accent 1"/>
-    <w:lsdException w:unhideWhenUsed="0" w:uiPriority="62" w:semiHidden="0" w:name="Light Grid Accent 1"/>
-    <w:lsdException w:unhideWhenUsed="0" w:uiPriority="63" w:semiHidden="0" w:name="Medium Shading 1 Accent 1"/>
-    <w:lsdException w:unhideWhenUsed="0" w:uiPriority="64" w:semiHidden="0" w:name="Medium Shading 2 Accent 1"/>
-    <w:lsdException w:unhideWhenUsed="0" w:uiPriority="65" w:semiHidden="0" w:name="Medium List 1 Accent 1"/>
-    <w:lsdException w:unhideWhenUsed="0" w:uiPriority="66" w:semiHidden="0" w:name="Medium List 2 Accent 1"/>
-    <w:lsdException w:unhideWhenUsed="0" w:uiPriority="67" w:semiHidden="0" w:name="Medium Grid 1 Accent 1"/>
-    <w:lsdException w:unhideWhenUsed="0" w:uiPriority="68" w:semiHidden="0" w:name="Medium Grid 2 Accent 1"/>
-    <w:lsdException w:unhideWhenUsed="0" w:uiPriority="69" w:semiHidden="0" w:name="Medium Grid 3 Accent 1"/>
-    <w:lsdException w:unhideWhenUsed="0" w:uiPriority="70" w:semiHidden="0" w:name="Dark List Accent 1"/>
-    <w:lsdException w:unhideWhenUsed="0" w:uiPriority="71" w:semiHidden="0" w:name="Colorful Shading Accent 1"/>
-    <w:lsdException w:unhideWhenUsed="0" w:uiPriority="72" w:semiHidden="0" w:name="Colorful List Accent 1"/>
-    <w:lsdException w:unhideWhenUsed="0" w:uiPriority="73" w:semiHidden="0" w:name="Colorful Grid Accent 1"/>
-    <w:lsdException w:unhideWhenUsed="0" w:uiPriority="60" w:semiHidden="0" w:name="Light Shading Accent 2"/>
-    <w:lsdException w:unhideWhenUsed="0" w:uiPriority="61" w:semiHidden="0" w:name="Light List Accent 2"/>
-    <w:lsdException w:unhideWhenUsed="0" w:uiPriority="62" w:semiHidden="0" w:name="Light Grid Accent 2"/>
-    <w:lsdException w:unhideWhenUsed="0" w:uiPriority="63" w:semiHidden="0" w:name="Medium Shading 1 Accent 2"/>
-    <w:lsdException w:unhideWhenUsed="0" w:uiPriority="64" w:semiHidden="0" w:name="Medium Shading 2 Accent 2"/>
-    <w:lsdException w:unhideWhenUsed="0" w:uiPriority="65" w:semiHidden="0" w:name="Medium List 1 Accent 2"/>
-    <w:lsdException w:unhideWhenUsed="0" w:uiPriority="66" w:semiHidden="0" w:name="Medium List 2 Accent 2"/>
-    <w:lsdException w:unhideWhenUsed="0" w:uiPriority="67" w:semiHidden="0" w:name="Medium Grid 1 Accent 2"/>
-    <w:lsdException w:unhideWhenUsed="0" w:uiPriority="68" w:semiHidden="0" w:name="Medium Grid 2 Accent 2"/>
-    <w:lsdException w:unhideWhenUsed="0" w:uiPriority="69" w:semiHidden="0" w:name="Medium Grid 3 Accent 2"/>
-    <w:lsdException w:unhideWhenUsed="0" w:uiPriority="70" w:semiHidden="0" w:name="Dark List Accent 2"/>
-    <w:lsdException w:unhideWhenUsed="0" w:uiPriority="71" w:semiHidden="0" w:name="Colorful Shading Accent 2"/>
-    <w:lsdException w:unhideWhenUsed="0" w:uiPriority="72" w:semiHidden="0" w:name="Colorful List Accent 2"/>
-    <w:lsdException w:unhideWhenUsed="0" w:uiPriority="73" w:semiHidden="0" w:name="Colorful Grid Accent 2"/>
-    <w:lsdException w:unhideWhenUsed="0" w:uiPriority="60" w:semiHidden="0" w:name="Light Shading Accent 3"/>
-    <w:lsdException w:unhideWhenUsed="0" w:uiPriority="61" w:semiHidden="0" w:name="Light List Accent 3"/>
-    <w:lsdException w:unhideWhenUsed="0" w:uiPriority="62" w:semiHidden="0" w:name="Light Grid Accent 3"/>
-    <w:lsdException w:unhideWhenUsed="0" w:uiPriority="63" w:semiHidden="0" w:name="Medium Shading 1 Accent 3"/>
-    <w:lsdException w:unhideWhenUsed="0" w:uiPriority="64" w:semiHidden="0" w:name="Medium Shading 2 Accent 3"/>
-    <w:lsdException w:unhideWhenUsed="0" w:uiPriority="65" w:semiHidden="0" w:name="Medium List 1 Accent 3"/>
-    <w:lsdException w:unhideWhenUsed="0" w:uiPriority="66" w:semiHidden="0" w:name="Medium List 2 Accent 3"/>
-    <w:lsdException w:unhideWhenUsed="0" w:uiPriority="67" w:semiHidden="0" w:name="Medium Grid 1 Accent 3"/>
-    <w:lsdException w:unhideWhenUsed="0" w:uiPriority="68" w:semiHidden="0" w:name="Medium Grid 2 Accent 3"/>
-    <w:lsdException w:unhideWhenUsed="0" w:uiPriority="69" w:semiHidden="0" w:name="Medium Grid 3 Accent 3"/>
-    <w:lsdException w:unhideWhenUsed="0" w:uiPriority="70" w:semiHidden="0" w:name="Dark List Accent 3"/>
-    <w:lsdException w:unhideWhenUsed="0" w:uiPriority="71" w:semiHidden="0" w:name="Colorful Shading Accent 3"/>
-    <w:lsdException w:unhideWhenUsed="0" w:uiPriority="72" w:semiHidden="0" w:name="Colorful List Accent 3"/>
-    <w:lsdException w:unhideWhenUsed="0" w:uiPriority="73" w:semiHidden="0" w:name="Colorful Grid Accent 3"/>
-    <w:lsdException w:unhideWhenUsed="0" w:uiPriority="60" w:semiHidden="0" w:name="Light Shading Accent 4"/>
-    <w:lsdException w:unhideWhenUsed="0" w:uiPriority="61" w:semiHidden="0" w:name="Light List Accent 4"/>
-    <w:lsdException w:unhideWhenUsed="0" w:uiPriority="62" w:semiHidden="0" w:name="Light Grid Accent 4"/>
-    <w:lsdException w:unhideWhenUsed="0" w:uiPriority="63" w:semiHidden="0" w:name="Medium Shading 1 Accent 4"/>
-    <w:lsdException w:unhideWhenUsed="0" w:uiPriority="64" w:semiHidden="0" w:name="Medium Shading 2 Accent 4"/>
-    <w:lsdException w:unhideWhenUsed="0" w:uiPriority="65" w:semiHidden="0" w:name="Medium List 1 Accent 4"/>
-    <w:lsdException w:unhideWhenUsed="0" w:uiPriority="66" w:semiHidden="0" w:name="Medium List 2 Accent 4"/>
-    <w:lsdException w:unhideWhenUsed="0" w:uiPriority="67" w:semiHidden="0" w:name="Medium Grid 1 Accent 4"/>
-    <w:lsdException w:unhideWhenUsed="0" w:uiPriority="68" w:semiHidden="0" w:name="Medium Grid 2 Accent 4"/>
-    <w:lsdException w:unhideWhenUsed="0" w:uiPriority="69" w:semiHidden="0" w:name="Medium Grid 3 Accent 4"/>
-    <w:lsdException w:unhideWhenUsed="0" w:uiPriority="70" w:semiHidden="0" w:name="Dark List Accent 4"/>
-    <w:lsdException w:unhideWhenUsed="0" w:uiPriority="71" w:semiHidden="0" w:name="Colorful Shading Accent 4"/>
-    <w:lsdException w:unhideWhenUsed="0" w:uiPriority="72" w:semiHidden="0" w:name="Colorful List Accent 4"/>
-    <w:lsdException w:unhideWhenUsed="0" w:uiPriority="73" w:semiHidden="0" w:name="Colorful Grid Accent 4"/>
-    <w:lsdException w:unhideWhenUsed="0" w:uiPriority="60" w:semiHidden="0" w:name="Light Shading Accent 5"/>
-    <w:lsdException w:unhideWhenUsed="0" w:uiPriority="61" w:semiHidden="0" w:name="Light List Accent 5"/>
-    <w:lsdException w:unhideWhenUsed="0" w:uiPriority="62" w:semiHidden="0" w:name="Light Grid Accent 5"/>
-    <w:lsdException w:unhideWhenUsed="0" w:uiPriority="63" w:semiHidden="0" w:name="Medium Shading 1 Accent 5"/>
-    <w:lsdException w:unhideWhenUsed="0" w:uiPriority="64" w:semiHidden="0" w:name="Medium Shading 2 Accent 5"/>
-    <w:lsdException w:unhideWhenUsed="0" w:uiPriority="65" w:semiHidden="0" w:name="Medium List 1 Accent 5"/>
-    <w:lsdException w:unhideWhenUsed="0" w:uiPriority="66" w:semiHidden="0" w:name="Medium List 2 Accent 5"/>
-    <w:lsdException w:unhideWhenUsed="0" w:uiPriority="67" w:semiHidden="0" w:name="Medium Grid 1 Accent 5"/>
-    <w:lsdException w:unhideWhenUsed="0" w:uiPriority="68" w:semiHidden="0" w:name="Medium Grid 2 Accent 5"/>
-    <w:lsdException w:unhideWhenUsed="0" w:uiPriority="69" w:semiHidden="0" w:name="Medium Grid 3 Accent 5"/>
-    <w:lsdException w:unhideWhenUsed="0" w:uiPriority="70" w:semiHidden="0" w:name="Dark List Accent 5"/>
-    <w:lsdException w:unhideWhenUsed="0" w:uiPriority="71" w:semiHidden="0" w:name="Colorful Shading Accent 5"/>
-    <w:lsdException w:unhideWhenUsed="0" w:uiPriority="72" w:semiHidden="0" w:name="Colorful List Accent 5"/>
-    <w:lsdException w:unhideWhenUsed="0" w:uiPriority="73" w:semiHidden="0" w:name="Colorful Grid Accent 5"/>
-    <w:lsdException w:unhideWhenUsed="0" w:uiPriority="60" w:semiHidden="0" w:name="Light Shading Accent 6"/>
-    <w:lsdException w:unhideWhenUsed="0" w:uiPriority="61" w:semiHidden="0" w:name="Light List Accent 6"/>
-    <w:lsdException w:unhideWhenUsed="0" w:uiPriority="62" w:semiHidden="0" w:name="Light Grid Accent 6"/>
-    <w:lsdException w:unhideWhenUsed="0" w:uiPriority="63" w:semiHidden="0" w:name="Medium Shading 1 Accent 6"/>
-    <w:lsdException w:unhideWhenUsed="0" w:uiPriority="64" w:semiHidden="0" w:name="Medium Shading 2 Accent 6"/>
-    <w:lsdException w:unhideWhenUsed="0" w:uiPriority="65" w:semiHidden="0" w:name="Medium List 1 Accent 6"/>
-    <w:lsdException w:unhideWhenUsed="0" w:uiPriority="66" w:semiHidden="0" w:name="Medium List 2 Accent 6"/>
-    <w:lsdException w:unhideWhenUsed="0" w:uiPriority="67" w:semiHidden="0" w:name="Medium Grid 1 Accent 6"/>
-    <w:lsdException w:unhideWhenUsed="0" w:uiPriority="68" w:semiHidden="0" w:name="Medium Grid 2 Accent 6"/>
-    <w:lsdException w:unhideWhenUsed="0" w:uiPriority="69" w:semiHidden="0" w:name="Medium Grid 3 Accent 6"/>
-    <w:lsdException w:unhideWhenUsed="0" w:uiPriority="70" w:semiHidden="0" w:name="Dark List Accent 6"/>
-    <w:lsdException w:unhideWhenUsed="0" w:uiPriority="71" w:semiHidden="0" w:name="Colorful Shading Accent 6"/>
-    <w:lsdException w:unhideWhenUsed="0" w:uiPriority="72" w:semiHidden="0" w:name="Colorful List Accent 6"/>
-    <w:lsdException w:unhideWhenUsed="0" w:uiPriority="73" w:semiHidden="0" w:name="Colorful Grid Accent 6"/>
+  <w:latentStyles w:defLockedState="0" w:defUIPriority="99" w:defSemiHidden="0" w:defUnhideWhenUsed="0" w:defQFormat="0" w:count="375">
+    <w:lsdException w:name="Normal" w:uiPriority="0" w:qFormat="1"/>
+    <w:lsdException w:name="heading 1" w:uiPriority="0" w:qFormat="1"/>
+    <w:lsdException w:name="heading 2" w:uiPriority="0" w:qFormat="1"/>
+    <w:lsdException w:name="heading 3" w:uiPriority="0" w:qFormat="1"/>
+    <w:lsdException w:name="heading 4" w:uiPriority="0" w:qFormat="1"/>
+    <w:lsdException w:name="heading 5" w:uiPriority="0" w:qFormat="1"/>
+    <w:lsdException w:name="heading 6" w:uiPriority="0" w:qFormat="1"/>
+    <w:lsdException w:name="heading 7" w:uiPriority="0" w:qFormat="1"/>
+    <w:lsdException w:name="heading 8" w:uiPriority="0" w:qFormat="1"/>
+    <w:lsdException w:name="heading 9" w:uiPriority="0" w:qFormat="1"/>
+    <w:lsdException w:name="index 1" w:semiHidden="1" w:unhideWhenUsed="1"/>
+    <w:lsdException w:name="index 2" w:semiHidden="1" w:unhideWhenUsed="1"/>
+    <w:lsdException w:name="index 3" w:semiHidden="1" w:unhideWhenUsed="1"/>
+    <w:lsdException w:name="index 4" w:semiHidden="1" w:unhideWhenUsed="1"/>
+    <w:lsdException w:name="index 5" w:semiHidden="1" w:unhideWhenUsed="1"/>
+    <w:lsdException w:name="index 6" w:semiHidden="1" w:unhideWhenUsed="1"/>
+    <w:lsdException w:name="index 7" w:semiHidden="1" w:unhideWhenUsed="1"/>
+    <w:lsdException w:name="index 8" w:semiHidden="1" w:unhideWhenUsed="1"/>
+    <w:lsdException w:name="index 9" w:semiHidden="1" w:unhideWhenUsed="1"/>
+    <w:lsdException w:name="toc 1" w:semiHidden="1" w:uiPriority="0" w:qFormat="1"/>
+    <w:lsdException w:name="toc 2" w:semiHidden="1" w:uiPriority="0" w:qFormat="1"/>
+    <w:lsdException w:name="toc 3" w:semiHidden="1" w:uiPriority="39" w:unhideWhenUsed="1"/>
+    <w:lsdException w:name="toc 4" w:semiHidden="1" w:uiPriority="39" w:unhideWhenUsed="1"/>
+    <w:lsdException w:name="toc 5" w:semiHidden="1" w:uiPriority="39" w:unhideWhenUsed="1"/>
+    <w:lsdException w:name="toc 6" w:semiHidden="1" w:uiPriority="39" w:unhideWhenUsed="1"/>
+    <w:lsdException w:name="toc 7" w:semiHidden="1" w:uiPriority="39" w:unhideWhenUsed="1"/>
+    <w:lsdException w:name="toc 8" w:semiHidden="1" w:uiPriority="39" w:unhideWhenUsed="1"/>
+    <w:lsdException w:name="toc 9" w:semiHidden="1" w:uiPriority="39" w:unhideWhenUsed="1"/>
+    <w:lsdException w:name="Normal Indent" w:semiHidden="1" w:unhideWhenUsed="1"/>
+    <w:lsdException w:name="footnote text" w:semiHidden="1" w:unhideWhenUsed="1"/>
+    <w:lsdException w:name="annotation text" w:semiHidden="1" w:unhideWhenUsed="1"/>
+    <w:lsdException w:name="header" w:uiPriority="0" w:qFormat="1"/>
+    <w:lsdException w:name="footer" w:uiPriority="0" w:qFormat="1"/>
+    <w:lsdException w:name="index heading" w:semiHidden="1" w:unhideWhenUsed="1"/>
+    <w:lsdException w:name="caption" w:semiHidden="1" w:uiPriority="35" w:unhideWhenUsed="1" w:qFormat="1"/>
+    <w:lsdException w:name="table of figures" w:semiHidden="1" w:unhideWhenUsed="1"/>
+    <w:lsdException w:name="envelope address" w:semiHidden="1" w:unhideWhenUsed="1"/>
+    <w:lsdException w:name="envelope return" w:semiHidden="1" w:unhideWhenUsed="1"/>
+    <w:lsdException w:name="footnote reference" w:semiHidden="1" w:unhideWhenUsed="1"/>
+    <w:lsdException w:name="annotation reference" w:semiHidden="1" w:unhideWhenUsed="1"/>
+    <w:lsdException w:name="line number" w:semiHidden="1" w:unhideWhenUsed="1"/>
+    <w:lsdException w:name="page number" w:semiHidden="1" w:unhideWhenUsed="1"/>
+    <w:lsdException w:name="endnote reference" w:semiHidden="1" w:unhideWhenUsed="1"/>
+    <w:lsdException w:name="endnote text" w:semiHidden="1" w:unhideWhenUsed="1"/>
+    <w:lsdException w:name="table of authorities" w:semiHidden="1" w:unhideWhenUsed="1"/>
+    <w:lsdException w:name="macro" w:semiHidden="1" w:unhideWhenUsed="1"/>
+    <w:lsdException w:name="toa heading" w:semiHidden="1" w:unhideWhenUsed="1"/>
+    <w:lsdException w:name="List" w:semiHidden="1" w:unhideWhenUsed="1"/>
+    <w:lsdException w:name="List Bullet" w:semiHidden="1" w:unhideWhenUsed="1"/>
+    <w:lsdException w:name="List Number" w:semiHidden="1" w:unhideWhenUsed="1"/>
+    <w:lsdException w:name="List 2" w:semiHidden="1" w:unhideWhenUsed="1"/>
+    <w:lsdException w:name="List 3" w:semiHidden="1" w:unhideWhenUsed="1"/>
+    <w:lsdException w:name="List 4" w:semiHidden="1" w:unhideWhenUsed="1"/>
+    <w:lsdException w:name="List 5" w:semiHidden="1" w:unhideWhenUsed="1"/>
+    <w:lsdException w:name="List Bullet 2" w:semiHidden="1" w:unhideWhenUsed="1"/>
+    <w:lsdException w:name="List Bullet 3" w:semiHidden="1" w:unhideWhenUsed="1"/>
+    <w:lsdException w:name="List Bullet 4" w:semiHidden="1" w:unhideWhenUsed="1"/>
+    <w:lsdException w:name="List Bullet 5" w:semiHidden="1" w:unhideWhenUsed="1"/>
+    <w:lsdException w:name="List Number 2" w:semiHidden="1" w:unhideWhenUsed="1"/>
+    <w:lsdException w:name="List Number 3" w:semiHidden="1" w:unhideWhenUsed="1"/>
+    <w:lsdException w:name="List Number 4" w:semiHidden="1" w:unhideWhenUsed="1"/>
+    <w:lsdException w:name="List Number 5" w:semiHidden="1" w:unhideWhenUsed="1"/>
+    <w:lsdException w:name="Title" w:uiPriority="0" w:qFormat="1"/>
+    <w:lsdException w:name="Closing" w:semiHidden="1" w:unhideWhenUsed="1"/>
+    <w:lsdException w:name="Signature" w:semiHidden="1" w:unhideWhenUsed="1"/>
+    <w:lsdException w:name="Default Paragraph Font" w:uiPriority="1" w:unhideWhenUsed="1" w:qFormat="1"/>
+    <w:lsdException w:name="Body Text" w:semiHidden="1" w:unhideWhenUsed="1"/>
+    <w:lsdException w:name="Body Text Indent" w:semiHidden="1" w:unhideWhenUsed="1"/>
+    <w:lsdException w:name="List Continue" w:semiHidden="1" w:unhideWhenUsed="1"/>
+    <w:lsdException w:name="List Continue 2" w:semiHidden="1" w:unhideWhenUsed="1"/>
+    <w:lsdException w:name="List Continue 3" w:semiHidden="1" w:unhideWhenUsed="1"/>
+    <w:lsdException w:name="List Continue 4" w:semiHidden="1" w:unhideWhenUsed="1"/>
+    <w:lsdException w:name="List Continue 5" w:semiHidden="1" w:unhideWhenUsed="1"/>
+    <w:lsdException w:name="Message Header" w:semiHidden="1" w:unhideWhenUsed="1"/>
+    <w:lsdException w:name="Subtitle" w:uiPriority="11" w:qFormat="1"/>
+    <w:lsdException w:name="Salutation" w:semiHidden="1" w:unhideWhenUsed="1"/>
+    <w:lsdException w:name="Date" w:semiHidden="1" w:unhideWhenUsed="1"/>
+    <w:lsdException w:name="Body Text First Indent" w:semiHidden="1" w:unhideWhenUsed="1"/>
+    <w:lsdException w:name="Body Text First Indent 2" w:semiHidden="1" w:unhideWhenUsed="1"/>
+    <w:lsdException w:name="Note Heading" w:semiHidden="1" w:unhideWhenUsed="1"/>
+    <w:lsdException w:name="Body Text 2" w:semiHidden="1" w:unhideWhenUsed="1"/>
+    <w:lsdException w:name="Body Text 3" w:semiHidden="1" w:unhideWhenUsed="1"/>
+    <w:lsdException w:name="Body Text Indent 2" w:semiHidden="1" w:unhideWhenUsed="1"/>
+    <w:lsdException w:name="Body Text Indent 3" w:semiHidden="1" w:unhideWhenUsed="1"/>
+    <w:lsdException w:name="Block Text" w:semiHidden="1" w:unhideWhenUsed="1"/>
+    <w:lsdException w:name="Hyperlink" w:unhideWhenUsed="1" w:qFormat="1"/>
+    <w:lsdException w:name="FollowedHyperlink" w:unhideWhenUsed="1" w:qFormat="1"/>
+    <w:lsdException w:name="Strong" w:uiPriority="22" w:qFormat="1"/>
+    <w:lsdException w:name="Emphasis" w:uiPriority="20" w:qFormat="1"/>
+    <w:lsdException w:name="Document Map" w:semiHidden="1" w:unhideWhenUsed="1"/>
+    <w:lsdException w:name="Plain Text" w:semiHidden="1" w:unhideWhenUsed="1"/>
+    <w:lsdException w:name="E-mail Signature" w:semiHidden="1" w:unhideWhenUsed="1"/>
+    <w:lsdException w:name="HTML Top of Form" w:semiHidden="1" w:unhideWhenUsed="1"/>
+    <w:lsdException w:name="HTML Bottom of Form" w:semiHidden="1" w:unhideWhenUsed="1"/>
+    <w:lsdException w:name="Normal (Web)" w:semiHidden="1" w:unhideWhenUsed="1"/>
+    <w:lsdException w:name="HTML Acronym" w:semiHidden="1" w:unhideWhenUsed="1"/>
+    <w:lsdException w:name="HTML Address" w:semiHidden="1" w:unhideWhenUsed="1"/>
+    <w:lsdException w:name="HTML Cite" w:semiHidden="1" w:unhideWhenUsed="1"/>
+    <w:lsdException w:name="HTML Code" w:semiHidden="1" w:unhideWhenUsed="1"/>
+    <w:lsdException w:name="HTML Definition" w:semiHidden="1" w:unhideWhenUsed="1"/>
+    <w:lsdException w:name="HTML Keyboard" w:semiHidden="1" w:unhideWhenUsed="1"/>
+    <w:lsdException w:name="HTML Preformatted" w:semiHidden="1" w:unhideWhenUsed="1"/>
+    <w:lsdException w:name="HTML Sample" w:semiHidden="1" w:unhideWhenUsed="1"/>
+    <w:lsdException w:name="HTML Typewriter" w:semiHidden="1" w:unhideWhenUsed="1"/>
+    <w:lsdException w:name="HTML Variable" w:semiHidden="1" w:unhideWhenUsed="1"/>
+    <w:lsdException w:name="Normal Table" w:semiHidden="1" w:unhideWhenUsed="1" w:qFormat="1"/>
+    <w:lsdException w:name="annotation subject" w:semiHidden="1" w:unhideWhenUsed="1"/>
+    <w:lsdException w:name="No List" w:semiHidden="1" w:unhideWhenUsed="1"/>
+    <w:lsdException w:name="Outline List 1" w:semiHidden="1" w:unhideWhenUsed="1"/>
+    <w:lsdException w:name="Outline List 2" w:semiHidden="1" w:unhideWhenUsed="1"/>
+    <w:lsdException w:name="Outline List 3" w:semiHidden="1" w:unhideWhenUsed="1"/>
+    <w:lsdException w:name="Table Simple 1" w:semiHidden="1" w:unhideWhenUsed="1"/>
+    <w:lsdException w:name="Table Simple 2" w:semiHidden="1" w:unhideWhenUsed="1"/>
+    <w:lsdException w:name="Table Simple 3" w:semiHidden="1" w:unhideWhenUsed="1"/>
+    <w:lsdException w:name="Table Classic 1" w:semiHidden="1" w:unhideWhenUsed="1"/>
+    <w:lsdException w:name="Table Classic 2" w:semiHidden="1" w:unhideWhenUsed="1"/>
+    <w:lsdException w:name="Table Classic 3" w:semiHidden="1" w:unhideWhenUsed="1"/>
+    <w:lsdException w:name="Table Classic 4" w:semiHidden="1" w:unhideWhenUsed="1"/>
+    <w:lsdException w:name="Table Colorful 1" w:semiHidden="1" w:unhideWhenUsed="1"/>
+    <w:lsdException w:name="Table Colorful 2" w:semiHidden="1" w:unhideWhenUsed="1"/>
+    <w:lsdException w:name="Table Colorful 3" w:semiHidden="1" w:unhideWhenUsed="1"/>
+    <w:lsdException w:name="Table Columns 1" w:semiHidden="1" w:unhideWhenUsed="1"/>
+    <w:lsdException w:name="Table Columns 2" w:semiHidden="1" w:unhideWhenUsed="1"/>
+    <w:lsdException w:name="Table Columns 3" w:semiHidden="1" w:unhideWhenUsed="1"/>
+    <w:lsdException w:name="Table Columns 4" w:semiHidden="1" w:unhideWhenUsed="1"/>
+    <w:lsdException w:name="Table Columns 5" w:semiHidden="1" w:unhideWhenUsed="1"/>
+    <w:lsdException w:name="Table Grid 1" w:semiHidden="1" w:unhideWhenUsed="1"/>
+    <w:lsdException w:name="Table Grid 2" w:semiHidden="1" w:unhideWhenUsed="1"/>
+    <w:lsdException w:name="Table Grid 3" w:semiHidden="1" w:unhideWhenUsed="1"/>
+    <w:lsdException w:name="Table Grid 4" w:semiHidden="1" w:unhideWhenUsed="1"/>
+    <w:lsdException w:name="Table Grid 5" w:semiHidden="1" w:unhideWhenUsed="1"/>
+    <w:lsdException w:name="Table Grid 6" w:semiHidden="1" w:unhideWhenUsed="1"/>
+    <w:lsdException w:name="Table Grid 7" w:semiHidden="1" w:unhideWhenUsed="1"/>
+    <w:lsdException w:name="Table Grid 8" w:semiHidden="1" w:unhideWhenUsed="1"/>
+    <w:lsdException w:name="Table List 1" w:semiHidden="1" w:unhideWhenUsed="1"/>
+    <w:lsdException w:name="Table List 2" w:semiHidden="1" w:unhideWhenUsed="1"/>
+    <w:lsdException w:name="Table List 3" w:semiHidden="1" w:unhideWhenUsed="1"/>
+    <w:lsdException w:name="Table List 4" w:semiHidden="1" w:unhideWhenUsed="1"/>
+    <w:lsdException w:name="Table List 5" w:semiHidden="1" w:unhideWhenUsed="1"/>
+    <w:lsdException w:name="Table List 6" w:semiHidden="1" w:unhideWhenUsed="1"/>
+    <w:lsdException w:name="Table List 7" w:semiHidden="1" w:unhideWhenUsed="1"/>
+    <w:lsdException w:name="Table List 8" w:semiHidden="1" w:unhideWhenUsed="1"/>
+    <w:lsdException w:name="Table 3D effects 1" w:semiHidden="1" w:unhideWhenUsed="1"/>
+    <w:lsdException w:name="Table 3D effects 2" w:semiHidden="1" w:unhideWhenUsed="1"/>
+    <w:lsdException w:name="Table 3D effects 3" w:semiHidden="1" w:unhideWhenUsed="1"/>
+    <w:lsdException w:name="Table Contemporary" w:semiHidden="1" w:unhideWhenUsed="1"/>
+    <w:lsdException w:name="Table Elegant" w:semiHidden="1" w:unhideWhenUsed="1"/>
+    <w:lsdException w:name="Table Professional" w:semiHidden="1" w:unhideWhenUsed="1"/>
+    <w:lsdException w:name="Table Subtle 1" w:semiHidden="1" w:unhideWhenUsed="1"/>
+    <w:lsdException w:name="Table Subtle 2" w:semiHidden="1" w:unhideWhenUsed="1"/>
+    <w:lsdException w:name="Table Web 1" w:semiHidden="1" w:unhideWhenUsed="1"/>
+    <w:lsdException w:name="Table Web 2" w:semiHidden="1" w:unhideWhenUsed="1"/>
+    <w:lsdException w:name="Table Web 3" w:semiHidden="1" w:unhideWhenUsed="1"/>
+    <w:lsdException w:name="Balloon Text" w:semiHidden="1" w:unhideWhenUsed="1"/>
+    <w:lsdException w:name="Table Grid" w:uiPriority="39"/>
+    <w:lsdException w:name="Table Theme" w:semiHidden="1" w:unhideWhenUsed="1"/>
+    <w:lsdException w:name="Placeholder Text" w:semiHidden="1"/>
+    <w:lsdException w:name="Light Shading" w:uiPriority="60"/>
+    <w:lsdException w:name="Light List" w:uiPriority="61"/>
+    <w:lsdException w:name="Light Grid" w:uiPriority="62"/>
+    <w:lsdException w:name="Medium Shading 1" w:uiPriority="63"/>
+    <w:lsdException w:name="Medium Shading 2" w:uiPriority="64"/>
+    <w:lsdException w:name="Medium List 1" w:uiPriority="65"/>
+    <w:lsdException w:name="Medium List 2" w:uiPriority="66"/>
+    <w:lsdException w:name="Medium Grid 1" w:uiPriority="67"/>
+    <w:lsdException w:name="Medium Grid 2" w:uiPriority="68"/>
+    <w:lsdException w:name="Medium Grid 3" w:uiPriority="69"/>
+    <w:lsdException w:name="Dark List" w:uiPriority="70"/>
+    <w:lsdException w:name="Colorful Shading" w:uiPriority="71"/>
+    <w:lsdException w:name="Colorful List" w:uiPriority="72"/>
+    <w:lsdException w:name="Colorful Grid" w:uiPriority="73"/>
+    <w:lsdException w:name="Light Shading Accent 1" w:uiPriority="60"/>
+    <w:lsdException w:name="Light List Accent 1" w:uiPriority="61"/>
+    <w:lsdException w:name="Light Grid Accent 1" w:uiPriority="62"/>
+    <w:lsdException w:name="Medium Shading 1 Accent 1" w:uiPriority="63"/>
+    <w:lsdException w:name="Medium Shading 2 Accent 1" w:uiPriority="64"/>
+    <w:lsdException w:name="Medium List 1 Accent 1" w:uiPriority="65"/>
+    <w:lsdException w:name="Revision" w:semiHidden="1"/>
+    <w:lsdException w:name="Medium List 2 Accent 1" w:uiPriority="66"/>
+    <w:lsdException w:name="Medium Grid 1 Accent 1" w:uiPriority="67"/>
+    <w:lsdException w:name="Medium Grid 2 Accent 1" w:uiPriority="68"/>
+    <w:lsdException w:name="Medium Grid 3 Accent 1" w:uiPriority="69"/>
+    <w:lsdException w:name="Dark List Accent 1" w:uiPriority="70"/>
+    <w:lsdException w:name="Colorful Shading Accent 1" w:uiPriority="71"/>
+    <w:lsdException w:name="Colorful List Accent 1" w:uiPriority="72"/>
+    <w:lsdException w:name="Colorful Grid Accent 1" w:uiPriority="73"/>
+    <w:lsdException w:name="Light Shading Accent 2" w:uiPriority="60"/>
+    <w:lsdException w:name="Light List Accent 2" w:uiPriority="61"/>
+    <w:lsdException w:name="Light Grid Accent 2" w:uiPriority="62"/>
+    <w:lsdException w:name="Medium Shading 1 Accent 2" w:uiPriority="63"/>
+    <w:lsdException w:name="Medium Shading 2 Accent 2" w:uiPriority="64"/>
+    <w:lsdException w:name="Medium List 1 Accent 2" w:uiPriority="65"/>
+    <w:lsdException w:name="Medium List 2 Accent 2" w:uiPriority="66"/>
+    <w:lsdException w:name="Medium Grid 1 Accent 2" w:uiPriority="67"/>
+    <w:lsdException w:name="Medium Grid 2 Accent 2" w:uiPriority="68"/>
+    <w:lsdException w:name="Medium Grid 3 Accent 2" w:uiPriority="69"/>
+    <w:lsdException w:name="Dark List Accent 2" w:uiPriority="70"/>
+    <w:lsdException w:name="Colorful Shading Accent 2" w:uiPriority="71"/>
+    <w:lsdException w:name="Colorful List Accent 2" w:uiPriority="72"/>
+    <w:lsdException w:name="Colorful Grid Accent 2" w:uiPriority="73"/>
+    <w:lsdException w:name="Light Shading Accent 3" w:uiPriority="60"/>
+    <w:lsdException w:name="Light List Accent 3" w:uiPriority="61"/>
+    <w:lsdException w:name="Light Grid Accent 3" w:uiPriority="62"/>
+    <w:lsdException w:name="Medium Shading 1 Accent 3" w:uiPriority="63"/>
+    <w:lsdException w:name="Medium Shading 2 Accent 3" w:uiPriority="64"/>
+    <w:lsdException w:name="Medium List 1 Accent 3" w:uiPriority="65"/>
+    <w:lsdException w:name="Medium List 2 Accent 3" w:uiPriority="66"/>
+    <w:lsdException w:name="Medium Grid 1 Accent 3" w:uiPriority="67"/>
+    <w:lsdException w:name="Medium Grid 2 Accent 3" w:uiPriority="68"/>
+    <w:lsdException w:name="Medium Grid 3 Accent 3" w:uiPriority="69"/>
+    <w:lsdException w:name="Dark List Accent 3" w:uiPriority="70"/>
+    <w:lsdException w:name="Colorful Shading Accent 3" w:uiPriority="71"/>
+    <w:lsdException w:name="Colorful List Accent 3" w:uiPriority="72"/>
+    <w:lsdException w:name="Colorful Grid Accent 3" w:uiPriority="73"/>
+    <w:lsdException w:name="Light Shading Accent 4" w:uiPriority="60"/>
+    <w:lsdException w:name="Light List Accent 4" w:uiPriority="61"/>
+    <w:lsdException w:name="Light Grid Accent 4" w:uiPriority="62"/>
+    <w:lsdException w:name="Medium Shading 1 Accent 4" w:uiPriority="63"/>
+    <w:lsdException w:name="Medium Shading 2 Accent 4" w:uiPriority="64"/>
+    <w:lsdException w:name="Medium List 1 Accent 4" w:uiPriority="65"/>
+    <w:lsdException w:name="Medium List 2 Accent 4" w:uiPriority="66"/>
+    <w:lsdException w:name="Medium Grid 1 Accent 4" w:uiPriority="67"/>
+    <w:lsdException w:name="Medium Grid 2 Accent 4" w:uiPriority="68"/>
+    <w:lsdException w:name="Medium Grid 3 Accent 4" w:uiPriority="69"/>
+    <w:lsdException w:name="Dark List Accent 4" w:uiPriority="70"/>
+    <w:lsdException w:name="Colorful Shading Accent 4" w:uiPriority="71"/>
+    <w:lsdException w:name="Colorful List Accent 4" w:uiPriority="72"/>
+    <w:lsdException w:name="Colorful Grid Accent 4" w:uiPriority="73"/>
+    <w:lsdException w:name="Light Shading Accent 5" w:uiPriority="60"/>
+    <w:lsdException w:name="Light List Accent 5" w:uiPriority="61"/>
+    <w:lsdException w:name="Light Grid Accent 5" w:uiPriority="62"/>
+    <w:lsdException w:name="Medium Shading 1 Accent 5" w:uiPriority="63"/>
+    <w:lsdException w:name="Medium Shading 2 Accent 5" w:uiPriority="64"/>
+    <w:lsdException w:name="Medium List 1 Accent 5" w:uiPriority="65"/>
+    <w:lsdException w:name="Medium List 2 Accent 5" w:uiPriority="66"/>
+    <w:lsdException w:name="Medium Grid 1 Accent 5" w:uiPriority="67"/>
+    <w:lsdException w:name="Medium Grid 2 Accent 5" w:uiPriority="68"/>
+    <w:lsdException w:name="Medium Grid 3 Accent 5" w:uiPriority="69"/>
+    <w:lsdException w:name="Dark List Accent 5" w:uiPriority="70"/>
+    <w:lsdException w:name="Colorful Shading Accent 5" w:uiPriority="71"/>
+    <w:lsdException w:name="Colorful List Accent 5" w:uiPriority="72"/>
+    <w:lsdException w:name="Colorful Grid Accent 5" w:uiPriority="73"/>
+    <w:lsdException w:name="Light Shading Accent 6" w:uiPriority="60"/>
+    <w:lsdException w:name="Light List Accent 6" w:uiPriority="61"/>
+    <w:lsdException w:name="Light Grid Accent 6" w:uiPriority="62"/>
+    <w:lsdException w:name="Medium Shading 1 Accent 6" w:uiPriority="63"/>
+    <w:lsdException w:name="Medium Shading 2 Accent 6" w:uiPriority="64"/>
+    <w:lsdException w:name="Medium List 1 Accent 6" w:uiPriority="65"/>
+    <w:lsdException w:name="Medium List 2 Accent 6" w:uiPriority="66"/>
+    <w:lsdException w:name="Medium Grid 1 Accent 6" w:uiPriority="67"/>
+    <w:lsdException w:name="Medium Grid 2 Accent 6" w:uiPriority="68"/>
+    <w:lsdException w:name="Medium Grid 3 Accent 6" w:uiPriority="69"/>
+    <w:lsdException w:name="Dark List Accent 6" w:uiPriority="70"/>
+    <w:lsdException w:name="Colorful Shading Accent 6" w:uiPriority="71"/>
+    <w:lsdException w:name="Colorful List Accent 6" w:uiPriority="72"/>
+    <w:lsdException w:name="Colorful Grid Accent 6" w:uiPriority="73"/>
+    <w:lsdException w:name="Subtle Emphasis" w:uiPriority="19" w:qFormat="1"/>
+    <w:lsdException w:name="Intense Emphasis" w:uiPriority="21" w:qFormat="1"/>
+    <w:lsdException w:name="Subtle Reference" w:uiPriority="31" w:qFormat="1"/>
+    <w:lsdException w:name="Intense Reference" w:uiPriority="32" w:qFormat="1"/>
+    <w:lsdException w:name="Book Title" w:uiPriority="33" w:qFormat="1"/>
+    <w:lsdException w:name="Bibliography" w:semiHidden="1" w:uiPriority="37" w:unhideWhenUsed="1"/>
+    <w:lsdException w:name="TOC Heading" w:semiHidden="1" w:uiPriority="39" w:unhideWhenUsed="1" w:qFormat="1"/>
+    <w:lsdException w:name="Plain Table 1" w:uiPriority="41"/>
+    <w:lsdException w:name="Plain Table 2" w:uiPriority="42"/>
+    <w:lsdException w:name="Plain Table 3" w:uiPriority="43"/>
+    <w:lsdException w:name="Plain Table 4" w:uiPriority="44"/>
+    <w:lsdException w:name="Plain Table 5" w:uiPriority="45"/>
+    <w:lsdException w:name="Grid Table Light" w:uiPriority="40"/>
+    <w:lsdException w:name="Grid Table 1 Light" w:uiPriority="46"/>
+    <w:lsdException w:name="Grid Table 2" w:uiPriority="47"/>
+    <w:lsdException w:name="Grid Table 3" w:uiPriority="48"/>
+    <w:lsdException w:name="Grid Table 4" w:uiPriority="49"/>
+    <w:lsdException w:name="Grid Table 5 Dark" w:uiPriority="50"/>
+    <w:lsdException w:name="Grid Table 6 Colorful" w:uiPriority="51"/>
+    <w:lsdException w:name="Grid Table 7 Colorful" w:uiPriority="52"/>
+    <w:lsdException w:name="Grid Table 1 Light Accent 1" w:uiPriority="46"/>
+    <w:lsdException w:name="Grid Table 2 Accent 1" w:uiPriority="47"/>
+    <w:lsdException w:name="Grid Table 3 Accent 1" w:uiPriority="48"/>
+    <w:lsdException w:name="Grid Table 4 Accent 1" w:uiPriority="49"/>
+    <w:lsdException w:name="Grid Table 5 Dark Accent 1" w:uiPriority="50"/>
+    <w:lsdException w:name="Grid Table 6 Colorful Accent 1" w:uiPriority="51"/>
+    <w:lsdException w:name="Grid Table 7 Colorful Accent 1" w:uiPriority="52"/>
+    <w:lsdException w:name="Grid Table 1 Light Accent 2" w:uiPriority="46"/>
+    <w:lsdException w:name="Grid Table 2 Accent 2" w:uiPriority="47"/>
+    <w:lsdException w:name="Grid Table 3 Accent 2" w:uiPriority="48"/>
+    <w:lsdException w:name="Grid Table 4 Accent 2" w:uiPriority="49"/>
+    <w:lsdException w:name="Grid Table 5 Dark Accent 2" w:uiPriority="50"/>
+    <w:lsdException w:name="Grid Table 6 Colorful Accent 2" w:uiPriority="51"/>
+    <w:lsdException w:name="Grid Table 7 Colorful Accent 2" w:uiPriority="52"/>
+    <w:lsdException w:name="Grid Table 1 Light Accent 3" w:uiPriority="46"/>
+    <w:lsdException w:name="Grid Table 2 Accent 3" w:uiPriority="47"/>
+    <w:lsdException w:name="Grid Table 3 Accent 3" w:uiPriority="48"/>
+    <w:lsdException w:name="Grid Table 4 Accent 3" w:uiPriority="49"/>
+    <w:lsdException w:name="Grid Table 5 Dark Accent 3" w:uiPriority="50"/>
+    <w:lsdException w:name="Grid Table 6 Colorful Accent 3" w:uiPriority="51"/>
+    <w:lsdException w:name="Grid Table 7 Colorful Accent 3" w:uiPriority="52"/>
+    <w:lsdException w:name="Grid Table 1 Light Accent 4" w:uiPriority="46"/>
+    <w:lsdException w:name="Grid Table 2 Accent 4" w:uiPriority="47"/>
+    <w:lsdException w:name="Grid Table 3 Accent 4" w:uiPriority="48"/>
+    <w:lsdException w:name="Grid Table 4 Accent 4" w:uiPriority="49"/>
+    <w:lsdException w:name="Grid Table 5 Dark Accent 4" w:uiPriority="50"/>
+    <w:lsdException w:name="Grid Table 6 Colorful Accent 4" w:uiPriority="51"/>
+    <w:lsdException w:name="Grid Table 7 Colorful Accent 4" w:uiPriority="52"/>
+    <w:lsdException w:name="Grid Table 1 Light Accent 5" w:uiPriority="46"/>
+    <w:lsdException w:name="Grid Table 2 Accent 5" w:uiPriority="47"/>
+    <w:lsdException w:name="Grid Table 3 Accent 5" w:uiPriority="48"/>
+    <w:lsdException w:name="Grid Table 4 Accent 5" w:uiPriority="49"/>
+    <w:lsdException w:name="Grid Table 5 Dark Accent 5" w:uiPriority="50"/>
+    <w:lsdException w:name="Grid Table 6 Colorful Accent 5" w:uiPriority="51"/>
+    <w:lsdException w:name="Grid Table 7 Colorful Accent 5" w:uiPriority="52"/>
+    <w:lsdException w:name="Grid Table 1 Light Accent 6" w:uiPriority="46"/>
+    <w:lsdException w:name="Grid Table 2 Accent 6" w:uiPriority="47"/>
+    <w:lsdException w:name="Grid Table 3 Accent 6" w:uiPriority="48"/>
+    <w:lsdException w:name="Grid Table 4 Accent 6" w:uiPriority="49"/>
+    <w:lsdException w:name="Grid Table 5 Dark Accent 6" w:uiPriority="50"/>
+    <w:lsdException w:name="Grid Table 6 Colorful Accent 6" w:uiPriority="51"/>
+    <w:lsdException w:name="Grid Table 7 Colorful Accent 6" w:uiPriority="52"/>
+    <w:lsdException w:name="List Table 1 Light" w:uiPriority="46"/>
+    <w:lsdException w:name="List Table 2" w:uiPriority="47"/>
+    <w:lsdException w:name="List Table 3" w:uiPriority="48"/>
+    <w:lsdException w:name="List Table 4" w:uiPriority="49"/>
+    <w:lsdException w:name="List Table 5 Dark" w:uiPriority="50"/>
+    <w:lsdException w:name="List Table 6 Colorful" w:uiPriority="51"/>
+    <w:lsdException w:name="List Table 7 Colorful" w:uiPriority="52"/>
+    <w:lsdException w:name="List Table 1 Light Accent 1" w:uiPriority="46"/>
+    <w:lsdException w:name="List Table 2 Accent 1" w:uiPriority="47"/>
+    <w:lsdException w:name="List Table 3 Accent 1" w:uiPriority="48"/>
+    <w:lsdException w:name="List Table 4 Accent 1" w:uiPriority="49"/>
+    <w:lsdException w:name="List Table 5 Dark Accent 1" w:uiPriority="50"/>
+    <w:lsdException w:name="List Table 6 Colorful Accent 1" w:uiPriority="51"/>
+    <w:lsdException w:name="List Table 7 Colorful Accent 1" w:uiPriority="52"/>
+    <w:lsdException w:name="List Table 1 Light Accent 2" w:uiPriority="46"/>
+    <w:lsdException w:name="List Table 2 Accent 2" w:uiPriority="47"/>
+    <w:lsdException w:name="List Table 3 Accent 2" w:uiPriority="48"/>
+    <w:lsdException w:name="List Table 4 Accent 2" w:uiPriority="49"/>
+    <w:lsdException w:name="List Table 5 Dark Accent 2" w:uiPriority="50"/>
+    <w:lsdException w:name="List Table 6 Colorful Accent 2" w:uiPriority="51"/>
+    <w:lsdException w:name="List Table 7 Colorful Accent 2" w:uiPriority="52"/>
+    <w:lsdException w:name="List Table 1 Light Accent 3" w:uiPriority="46"/>
+    <w:lsdException w:name="List Table 2 Accent 3" w:uiPriority="47"/>
+    <w:lsdException w:name="List Table 3 Accent 3" w:uiPriority="48"/>
+    <w:lsdException w:name="List Table 4 Accent 3" w:uiPriority="49"/>
+    <w:lsdException w:name="List Table 5 Dark Accent 3" w:uiPriority="50"/>
+    <w:lsdException w:name="List Table 6 Colorful Accent 3" w:uiPriority="51"/>
+    <w:lsdException w:name="List Table 7 Colorful Accent 3" w:uiPriority="52"/>
+    <w:lsdException w:name="List Table 1 Light Accent 4" w:uiPriority="46"/>
+    <w:lsdException w:name="List Table 2 Accent 4" w:uiPriority="47"/>
+    <w:lsdException w:name="List Table 3 Accent 4" w:uiPriority="48"/>
+    <w:lsdException w:name="List Table 4 Accent 4" w:uiPriority="49"/>
+    <w:lsdException w:name="List Table 5 Dark Accent 4" w:uiPriority="50"/>
+    <w:lsdException w:name="List Table 6 Colorful Accent 4" w:uiPriority="51"/>
+    <w:lsdException w:name="List Table 7 Colorful Accent 4" w:uiPriority="52"/>
+    <w:lsdException w:name="List Table 1 Light Accent 5" w:uiPriority="46"/>
+    <w:lsdException w:name="List Table 2 Accent 5" w:uiPriority="47"/>
+    <w:lsdException w:name="List Table 3 Accent 5" w:uiPriority="48"/>
+    <w:lsdException w:name="List Table 4 Accent 5" w:uiPriority="49"/>
+    <w:lsdException w:name="List Table 5 Dark Accent 5" w:uiPriority="50"/>
+    <w:lsdException w:name="List Table 6 Colorful Accent 5" w:uiPriority="51"/>
+    <w:lsdException w:name="List Table 7 Colorful Accent 5" w:uiPriority="52"/>
+    <w:lsdException w:name="List Table 1 Light Accent 6" w:uiPriority="46"/>
+    <w:lsdException w:name="List Table 2 Accent 6" w:uiPriority="47"/>
+    <w:lsdException w:name="List Table 3 Accent 6" w:uiPriority="48"/>
+    <w:lsdException w:name="List Table 4 Accent 6" w:uiPriority="49"/>
+    <w:lsdException w:name="List Table 5 Dark Accent 6" w:uiPriority="50"/>
+    <w:lsdException w:name="List Table 6 Colorful Accent 6" w:uiPriority="51"/>
+    <w:lsdException w:name="List Table 7 Colorful Accent 6" w:uiPriority="52"/>
+    <w:lsdException w:name="Mention" w:semiHidden="1" w:unhideWhenUsed="1"/>
+    <w:lsdException w:name="Smart Hyperlink" w:semiHidden="1" w:unhideWhenUsed="1"/>
+    <w:lsdException w:name="Hashtag" w:semiHidden="1" w:unhideWhenUsed="1"/>
+    <w:lsdException w:name="Unresolved Mention" w:semiHidden="1" w:unhideWhenUsed="1"/>
   </w:latentStyles>
-  <w:style w:type="paragraph" w:default="1" w:styleId="1">
+  <w:style w:type="paragraph" w:default="1" w:styleId="Normal">
     <w:name w:val="Normal"/>
     <w:qFormat/>
-    <w:uiPriority w:val="0"/>
-    <w:pPr>
-      <w:spacing w:after="160" w:line="259" w:lineRule="auto"/>
-    </w:pPr>
     <w:rPr>
-      <w:rFonts w:asciiTheme="minorHAnsi" w:hAnsiTheme="minorHAnsi" w:eastAsiaTheme="minorHAnsi" w:cstheme="minorBidi"/>
       <w:sz w:val="22"/>
       <w:szCs w:val="22"/>
-      <w:lang w:val="en-US" w:eastAsia="en-US" w:bidi="ar-SA"/>
     </w:rPr>
   </w:style>
-  <w:style w:type="paragraph" w:styleId="2">
+  <w:style w:type="paragraph" w:styleId="Heading1">
     <w:name w:val="heading 1"/>
-    <w:basedOn w:val="1"/>
-    <w:next w:val="1"/>
-    <w:link w:val="20"/>
+    <w:basedOn w:val="Normal"/>
+    <w:next w:val="Normal"/>
+    <w:link w:val="Heading1Char"/>
     <w:qFormat/>
-    <w:uiPriority w:val="0"/>
     <w:pPr>
       <w:keepNext/>
       <w:keepLines/>
       <w:numPr>
-        <w:ilvl w:val="0"/>
         <w:numId w:val="1"/>
       </w:numPr>
       <w:spacing w:before="480" w:after="240" w:line="240" w:lineRule="atLeast"/>
       <w:outlineLvl w:val="0"/>
     </w:pPr>
     <w:rPr>
-      <w:rFonts w:ascii="Times" w:hAnsi="Times" w:eastAsia="Times New Roman" w:cs="Times"/>
+      <w:rFonts w:ascii="Times" w:eastAsia="Times New Roman" w:hAnsi="Times" w:cs="Times"/>
       <w:b/>
       <w:bCs/>
       <w:kern w:val="28"/>
@@ -5288,13 +5599,12 @@
       <w:lang w:val="en-CA" w:bidi="he-IL"/>
     </w:rPr>
   </w:style>
-  <w:style w:type="paragraph" w:styleId="3">
+  <w:style w:type="paragraph" w:styleId="Heading2">
     <w:name w:val="heading 2"/>
-    <w:basedOn w:val="1"/>
-    <w:next w:val="1"/>
-    <w:link w:val="21"/>
+    <w:basedOn w:val="Normal"/>
+    <w:next w:val="Normal"/>
+    <w:link w:val="Heading2Char"/>
     <w:qFormat/>
-    <w:uiPriority w:val="0"/>
     <w:pPr>
       <w:keepNext/>
       <w:keepLines/>
@@ -5306,7 +5616,7 @@
       <w:outlineLvl w:val="1"/>
     </w:pPr>
     <w:rPr>
-      <w:rFonts w:ascii="Times" w:hAnsi="Times" w:eastAsia="Times New Roman" w:cs="Times"/>
+      <w:rFonts w:ascii="Times" w:eastAsia="Times New Roman" w:hAnsi="Times" w:cs="Times"/>
       <w:b/>
       <w:bCs/>
       <w:sz w:val="28"/>
@@ -5314,13 +5624,12 @@
       <w:lang w:val="en-CA" w:bidi="he-IL"/>
     </w:rPr>
   </w:style>
-  <w:style w:type="paragraph" w:styleId="4">
+  <w:style w:type="paragraph" w:styleId="Heading3">
     <w:name w:val="heading 3"/>
-    <w:basedOn w:val="1"/>
-    <w:next w:val="1"/>
-    <w:link w:val="22"/>
+    <w:basedOn w:val="Normal"/>
+    <w:next w:val="Normal"/>
+    <w:link w:val="Heading3Char"/>
     <w:qFormat/>
-    <w:uiPriority w:val="0"/>
     <w:pPr>
       <w:numPr>
         <w:ilvl w:val="2"/>
@@ -5330,7 +5639,7 @@
       <w:outlineLvl w:val="2"/>
     </w:pPr>
     <w:rPr>
-      <w:rFonts w:ascii="Times" w:hAnsi="Times" w:eastAsia="Times New Roman" w:cs="Times"/>
+      <w:rFonts w:ascii="Times" w:eastAsia="Times New Roman" w:hAnsi="Times" w:cs="Times"/>
       <w:b/>
       <w:bCs/>
       <w:sz w:val="24"/>
@@ -5338,13 +5647,12 @@
       <w:lang w:val="en-CA" w:bidi="he-IL"/>
     </w:rPr>
   </w:style>
-  <w:style w:type="paragraph" w:styleId="5">
+  <w:style w:type="paragraph" w:styleId="Heading4">
     <w:name w:val="heading 4"/>
-    <w:basedOn w:val="1"/>
-    <w:next w:val="1"/>
-    <w:link w:val="23"/>
+    <w:basedOn w:val="Normal"/>
+    <w:next w:val="Normal"/>
+    <w:link w:val="Heading4Char"/>
     <w:qFormat/>
-    <w:uiPriority w:val="0"/>
     <w:pPr>
       <w:keepNext/>
       <w:numPr>
@@ -5356,7 +5664,7 @@
       <w:outlineLvl w:val="3"/>
     </w:pPr>
     <w:rPr>
-      <w:rFonts w:ascii="Times New Roman" w:hAnsi="Times New Roman" w:eastAsia="Times New Roman" w:cs="Times New Roman"/>
+      <w:rFonts w:ascii="Times New Roman" w:eastAsia="Times New Roman" w:hAnsi="Times New Roman" w:cs="Times New Roman"/>
       <w:b/>
       <w:bCs/>
       <w:i/>
@@ -5364,13 +5672,12 @@
       <w:lang w:val="en-CA" w:bidi="he-IL"/>
     </w:rPr>
   </w:style>
-  <w:style w:type="paragraph" w:styleId="6">
+  <w:style w:type="paragraph" w:styleId="Heading5">
     <w:name w:val="heading 5"/>
-    <w:basedOn w:val="1"/>
-    <w:next w:val="1"/>
-    <w:link w:val="24"/>
+    <w:basedOn w:val="Normal"/>
+    <w:next w:val="Normal"/>
+    <w:link w:val="Heading5Char"/>
     <w:qFormat/>
-    <w:uiPriority w:val="0"/>
     <w:pPr>
       <w:numPr>
         <w:ilvl w:val="4"/>
@@ -5381,17 +5688,16 @@
       <w:outlineLvl w:val="4"/>
     </w:pPr>
     <w:rPr>
-      <w:rFonts w:ascii="Arial" w:hAnsi="Arial" w:eastAsia="Times New Roman" w:cs="Arial"/>
+      <w:rFonts w:ascii="Arial" w:eastAsia="Times New Roman" w:hAnsi="Arial" w:cs="Arial"/>
       <w:lang w:val="en-CA" w:bidi="he-IL"/>
     </w:rPr>
   </w:style>
-  <w:style w:type="paragraph" w:styleId="7">
+  <w:style w:type="paragraph" w:styleId="Heading6">
     <w:name w:val="heading 6"/>
-    <w:basedOn w:val="1"/>
-    <w:next w:val="1"/>
-    <w:link w:val="25"/>
+    <w:basedOn w:val="Normal"/>
+    <w:next w:val="Normal"/>
+    <w:link w:val="Heading6Char"/>
     <w:qFormat/>
-    <w:uiPriority w:val="0"/>
     <w:pPr>
       <w:numPr>
         <w:ilvl w:val="5"/>
@@ -5402,19 +5708,18 @@
       <w:outlineLvl w:val="5"/>
     </w:pPr>
     <w:rPr>
-      <w:rFonts w:ascii="Arial" w:hAnsi="Arial" w:eastAsia="Times New Roman" w:cs="Arial"/>
+      <w:rFonts w:ascii="Arial" w:eastAsia="Times New Roman" w:hAnsi="Arial" w:cs="Arial"/>
       <w:i/>
       <w:iCs/>
       <w:lang w:val="en-CA" w:bidi="he-IL"/>
     </w:rPr>
   </w:style>
-  <w:style w:type="paragraph" w:styleId="8">
+  <w:style w:type="paragraph" w:styleId="Heading7">
     <w:name w:val="heading 7"/>
-    <w:basedOn w:val="1"/>
-    <w:next w:val="1"/>
-    <w:link w:val="26"/>
+    <w:basedOn w:val="Normal"/>
+    <w:next w:val="Normal"/>
+    <w:link w:val="Heading7Char"/>
     <w:qFormat/>
-    <w:uiPriority w:val="0"/>
     <w:pPr>
       <w:numPr>
         <w:ilvl w:val="6"/>
@@ -5425,19 +5730,18 @@
       <w:outlineLvl w:val="6"/>
     </w:pPr>
     <w:rPr>
-      <w:rFonts w:ascii="Arial" w:hAnsi="Arial" w:eastAsia="Times New Roman" w:cs="Arial"/>
+      <w:rFonts w:ascii="Arial" w:eastAsia="Times New Roman" w:hAnsi="Arial" w:cs="Arial"/>
       <w:sz w:val="20"/>
       <w:szCs w:val="20"/>
       <w:lang w:val="en-CA" w:bidi="he-IL"/>
     </w:rPr>
   </w:style>
-  <w:style w:type="paragraph" w:styleId="9">
+  <w:style w:type="paragraph" w:styleId="Heading8">
     <w:name w:val="heading 8"/>
-    <w:basedOn w:val="1"/>
-    <w:next w:val="1"/>
-    <w:link w:val="27"/>
+    <w:basedOn w:val="Normal"/>
+    <w:next w:val="Normal"/>
+    <w:link w:val="Heading8Char"/>
     <w:qFormat/>
-    <w:uiPriority w:val="0"/>
     <w:pPr>
       <w:numPr>
         <w:ilvl w:val="7"/>
@@ -5448,7 +5752,7 @@
       <w:outlineLvl w:val="7"/>
     </w:pPr>
     <w:rPr>
-      <w:rFonts w:ascii="Arial" w:hAnsi="Arial" w:eastAsia="Times New Roman" w:cs="Arial"/>
+      <w:rFonts w:ascii="Arial" w:eastAsia="Times New Roman" w:hAnsi="Arial" w:cs="Arial"/>
       <w:i/>
       <w:iCs/>
       <w:sz w:val="20"/>
@@ -5456,13 +5760,12 @@
       <w:lang w:val="en-CA" w:bidi="he-IL"/>
     </w:rPr>
   </w:style>
-  <w:style w:type="paragraph" w:styleId="10">
+  <w:style w:type="paragraph" w:styleId="Heading9">
     <w:name w:val="heading 9"/>
-    <w:basedOn w:val="1"/>
-    <w:next w:val="1"/>
-    <w:link w:val="28"/>
+    <w:basedOn w:val="Normal"/>
+    <w:next w:val="Normal"/>
+    <w:link w:val="Heading9Char"/>
     <w:qFormat/>
-    <w:uiPriority w:val="0"/>
     <w:pPr>
       <w:numPr>
         <w:ilvl w:val="8"/>
@@ -5473,7 +5776,7 @@
       <w:outlineLvl w:val="8"/>
     </w:pPr>
     <w:rPr>
-      <w:rFonts w:ascii="Arial" w:hAnsi="Arial" w:eastAsia="Times New Roman" w:cs="Arial"/>
+      <w:rFonts w:ascii="Arial" w:eastAsia="Times New Roman" w:hAnsi="Arial" w:cs="Arial"/>
       <w:i/>
       <w:iCs/>
       <w:sz w:val="18"/>
@@ -5481,19 +5784,19 @@
       <w:lang w:val="en-CA" w:bidi="he-IL"/>
     </w:rPr>
   </w:style>
-  <w:style w:type="character" w:default="1" w:styleId="16">
+  <w:style w:type="character" w:default="1" w:styleId="DefaultParagraphFont">
     <w:name w:val="Default Paragraph Font"/>
+    <w:uiPriority w:val="1"/>
+    <w:semiHidden/>
     <w:unhideWhenUsed/>
-    <w:qFormat/>
-    <w:uiPriority w:val="1"/>
   </w:style>
-  <w:style w:type="table" w:default="1" w:styleId="19">
+  <w:style w:type="table" w:default="1" w:styleId="TableNormal">
     <w:name w:val="Normal Table"/>
+    <w:uiPriority w:val="99"/>
+    <w:semiHidden/>
     <w:unhideWhenUsed/>
-    <w:qFormat/>
-    <w:uiPriority w:val="99"/>
     <w:tblPr>
-      <w:tblLayout w:type="fixed"/>
+      <w:tblInd w:w="0" w:type="dxa"/>
       <w:tblCellMar>
         <w:top w:w="0" w:type="dxa"/>
         <w:left w:w="108" w:type="dxa"/>
@@ -5502,12 +5805,17 @@
       </w:tblCellMar>
     </w:tblPr>
   </w:style>
-  <w:style w:type="paragraph" w:styleId="11">
+  <w:style w:type="numbering" w:default="1" w:styleId="NoList">
+    <w:name w:val="No List"/>
+    <w:uiPriority w:val="99"/>
+    <w:semiHidden/>
+    <w:unhideWhenUsed/>
+  </w:style>
+  <w:style w:type="paragraph" w:styleId="Footer">
     <w:name w:val="footer"/>
-    <w:basedOn w:val="1"/>
-    <w:link w:val="29"/>
+    <w:basedOn w:val="Normal"/>
+    <w:link w:val="FooterChar"/>
     <w:qFormat/>
-    <w:uiPriority w:val="0"/>
     <w:pPr>
       <w:tabs>
         <w:tab w:val="center" w:pos="4680"/>
@@ -5516,7 +5824,7 @@
       <w:spacing w:after="0" w:line="240" w:lineRule="exact"/>
     </w:pPr>
     <w:rPr>
-      <w:rFonts w:ascii="Times" w:hAnsi="Times" w:eastAsia="Times New Roman" w:cs="Times"/>
+      <w:rFonts w:ascii="Times" w:eastAsia="Times New Roman" w:hAnsi="Times" w:cs="Times"/>
       <w:b/>
       <w:bCs/>
       <w:i/>
@@ -5526,12 +5834,11 @@
       <w:lang w:val="en-CA" w:bidi="he-IL"/>
     </w:rPr>
   </w:style>
-  <w:style w:type="paragraph" w:styleId="12">
+  <w:style w:type="paragraph" w:styleId="Header">
     <w:name w:val="header"/>
-    <w:basedOn w:val="1"/>
-    <w:link w:val="30"/>
+    <w:basedOn w:val="Normal"/>
+    <w:link w:val="HeaderChar"/>
     <w:qFormat/>
-    <w:uiPriority w:val="0"/>
     <w:pPr>
       <w:tabs>
         <w:tab w:val="center" w:pos="4680"/>
@@ -5540,7 +5847,7 @@
       <w:spacing w:after="0" w:line="240" w:lineRule="exact"/>
     </w:pPr>
     <w:rPr>
-      <w:rFonts w:ascii="Times" w:hAnsi="Times" w:eastAsia="Times New Roman" w:cs="Times"/>
+      <w:rFonts w:ascii="Times" w:eastAsia="Times New Roman" w:hAnsi="Times" w:cs="Times"/>
       <w:b/>
       <w:bCs/>
       <w:i/>
@@ -5550,18 +5857,17 @@
       <w:lang w:val="en-CA" w:bidi="he-IL"/>
     </w:rPr>
   </w:style>
-  <w:style w:type="paragraph" w:styleId="13">
+  <w:style w:type="paragraph" w:styleId="Title">
     <w:name w:val="Title"/>
-    <w:basedOn w:val="1"/>
-    <w:link w:val="31"/>
+    <w:basedOn w:val="Normal"/>
+    <w:link w:val="TitleChar"/>
     <w:qFormat/>
-    <w:uiPriority w:val="0"/>
     <w:pPr>
       <w:spacing w:before="240" w:after="720" w:line="240" w:lineRule="auto"/>
       <w:jc w:val="right"/>
     </w:pPr>
     <w:rPr>
-      <w:rFonts w:ascii="Arial" w:hAnsi="Arial" w:eastAsia="Times New Roman" w:cs="Arial"/>
+      <w:rFonts w:ascii="Arial" w:eastAsia="Times New Roman" w:hAnsi="Arial" w:cs="Arial"/>
       <w:b/>
       <w:bCs/>
       <w:kern w:val="28"/>
@@ -5570,18 +5876,17 @@
       <w:lang w:val="en-CA" w:bidi="he-IL"/>
     </w:rPr>
   </w:style>
-  <w:style w:type="paragraph" w:styleId="14">
+  <w:style w:type="paragraph" w:styleId="TOC1">
     <w:name w:val="toc 1"/>
-    <w:basedOn w:val="1"/>
-    <w:next w:val="1"/>
+    <w:basedOn w:val="Normal"/>
+    <w:next w:val="Normal"/>
     <w:semiHidden/>
     <w:qFormat/>
-    <w:uiPriority w:val="0"/>
     <w:pPr>
       <w:spacing w:before="120" w:after="120" w:line="240" w:lineRule="exact"/>
     </w:pPr>
     <w:rPr>
-      <w:rFonts w:ascii="Times New Roman" w:hAnsi="Times New Roman" w:eastAsia="Times New Roman" w:cs="Times New Roman"/>
+      <w:rFonts w:ascii="Times New Roman" w:eastAsia="Times New Roman" w:hAnsi="Times New Roman" w:cs="Times New Roman"/>
       <w:b/>
       <w:bCs/>
       <w:caps/>
@@ -5590,59 +5895,52 @@
       <w:lang w:val="en-CA" w:bidi="he-IL"/>
     </w:rPr>
   </w:style>
-  <w:style w:type="paragraph" w:styleId="15">
+  <w:style w:type="paragraph" w:styleId="TOC2">
     <w:name w:val="toc 2"/>
-    <w:basedOn w:val="1"/>
-    <w:next w:val="1"/>
+    <w:basedOn w:val="Normal"/>
+    <w:next w:val="Normal"/>
     <w:semiHidden/>
     <w:qFormat/>
-    <w:uiPriority w:val="0"/>
     <w:pPr>
       <w:spacing w:after="0" w:line="240" w:lineRule="exact"/>
       <w:ind w:left="240"/>
     </w:pPr>
     <w:rPr>
-      <w:rFonts w:ascii="Times New Roman" w:hAnsi="Times New Roman" w:eastAsia="Times New Roman" w:cs="Times New Roman"/>
+      <w:rFonts w:ascii="Times New Roman" w:eastAsia="Times New Roman" w:hAnsi="Times New Roman" w:cs="Times New Roman"/>
       <w:smallCaps/>
       <w:sz w:val="20"/>
       <w:szCs w:val="20"/>
       <w:lang w:val="en-CA" w:bidi="he-IL"/>
     </w:rPr>
   </w:style>
-  <w:style w:type="character" w:styleId="17">
+  <w:style w:type="character" w:styleId="FollowedHyperlink">
     <w:name w:val="FollowedHyperlink"/>
-    <w:basedOn w:val="16"/>
+    <w:basedOn w:val="DefaultParagraphFont"/>
+    <w:uiPriority w:val="99"/>
     <w:unhideWhenUsed/>
     <w:qFormat/>
-    <w:uiPriority w:val="99"/>
     <w:rPr>
       <w:color w:val="954F72" w:themeColor="followedHyperlink"/>
       <w:u w:val="single"/>
-      <w14:textFill>
-        <w14:solidFill>
-          <w14:schemeClr w14:val="folHlink"/>
-        </w14:solidFill>
-      </w14:textFill>
     </w:rPr>
   </w:style>
-  <w:style w:type="character" w:styleId="18">
+  <w:style w:type="character" w:styleId="Hyperlink">
     <w:name w:val="Hyperlink"/>
+    <w:uiPriority w:val="99"/>
     <w:unhideWhenUsed/>
     <w:qFormat/>
-    <w:uiPriority w:val="99"/>
     <w:rPr>
       <w:color w:val="0000FF"/>
       <w:u w:val="single"/>
     </w:rPr>
   </w:style>
-  <w:style w:type="character" w:customStyle="1" w:styleId="20">
+  <w:style w:type="character" w:customStyle="1" w:styleId="Heading1Char">
     <w:name w:val="Heading 1 Char"/>
-    <w:basedOn w:val="16"/>
-    <w:link w:val="2"/>
+    <w:basedOn w:val="DefaultParagraphFont"/>
+    <w:link w:val="Heading1"/>
     <w:qFormat/>
-    <w:uiPriority w:val="0"/>
     <w:rPr>
-      <w:rFonts w:ascii="Times" w:hAnsi="Times" w:eastAsia="Times New Roman" w:cs="Times"/>
+      <w:rFonts w:ascii="Times" w:eastAsia="Times New Roman" w:hAnsi="Times" w:cs="Times"/>
       <w:b/>
       <w:bCs/>
       <w:kern w:val="28"/>
@@ -5651,14 +5949,13 @@
       <w:lang w:val="en-CA" w:bidi="he-IL"/>
     </w:rPr>
   </w:style>
-  <w:style w:type="character" w:customStyle="1" w:styleId="21">
+  <w:style w:type="character" w:customStyle="1" w:styleId="Heading2Char">
     <w:name w:val="Heading 2 Char"/>
-    <w:basedOn w:val="16"/>
-    <w:link w:val="3"/>
+    <w:basedOn w:val="DefaultParagraphFont"/>
+    <w:link w:val="Heading2"/>
     <w:qFormat/>
-    <w:uiPriority w:val="0"/>
     <w:rPr>
-      <w:rFonts w:ascii="Times" w:hAnsi="Times" w:eastAsia="Times New Roman" w:cs="Times"/>
+      <w:rFonts w:ascii="Times" w:eastAsia="Times New Roman" w:hAnsi="Times" w:cs="Times"/>
       <w:b/>
       <w:bCs/>
       <w:sz w:val="28"/>
@@ -5666,14 +5963,13 @@
       <w:lang w:val="en-CA" w:bidi="he-IL"/>
     </w:rPr>
   </w:style>
-  <w:style w:type="character" w:customStyle="1" w:styleId="22">
+  <w:style w:type="character" w:customStyle="1" w:styleId="Heading3Char">
     <w:name w:val="Heading 3 Char"/>
-    <w:basedOn w:val="16"/>
-    <w:link w:val="4"/>
+    <w:basedOn w:val="DefaultParagraphFont"/>
+    <w:link w:val="Heading3"/>
     <w:qFormat/>
-    <w:uiPriority w:val="0"/>
     <w:rPr>
-      <w:rFonts w:ascii="Times" w:hAnsi="Times" w:eastAsia="Times New Roman" w:cs="Times"/>
+      <w:rFonts w:ascii="Times" w:eastAsia="Times New Roman" w:hAnsi="Times" w:cs="Times"/>
       <w:b/>
       <w:bCs/>
       <w:sz w:val="24"/>
@@ -5681,14 +5977,13 @@
       <w:lang w:val="en-CA" w:bidi="he-IL"/>
     </w:rPr>
   </w:style>
-  <w:style w:type="character" w:customStyle="1" w:styleId="23">
+  <w:style w:type="character" w:customStyle="1" w:styleId="Heading4Char">
     <w:name w:val="Heading 4 Char"/>
-    <w:basedOn w:val="16"/>
-    <w:link w:val="5"/>
+    <w:basedOn w:val="DefaultParagraphFont"/>
+    <w:link w:val="Heading4"/>
     <w:qFormat/>
-    <w:uiPriority w:val="0"/>
     <w:rPr>
-      <w:rFonts w:ascii="Times New Roman" w:hAnsi="Times New Roman" w:eastAsia="Times New Roman" w:cs="Times New Roman"/>
+      <w:rFonts w:ascii="Times New Roman" w:eastAsia="Times New Roman" w:hAnsi="Times New Roman" w:cs="Times New Roman"/>
       <w:b/>
       <w:bCs/>
       <w:i/>
@@ -5696,51 +5991,47 @@
       <w:lang w:val="en-CA" w:bidi="he-IL"/>
     </w:rPr>
   </w:style>
-  <w:style w:type="character" w:customStyle="1" w:styleId="24">
+  <w:style w:type="character" w:customStyle="1" w:styleId="Heading5Char">
     <w:name w:val="Heading 5 Char"/>
-    <w:basedOn w:val="16"/>
-    <w:link w:val="6"/>
+    <w:basedOn w:val="DefaultParagraphFont"/>
+    <w:link w:val="Heading5"/>
     <w:qFormat/>
-    <w:uiPriority w:val="0"/>
     <w:rPr>
-      <w:rFonts w:ascii="Arial" w:hAnsi="Arial" w:eastAsia="Times New Roman" w:cs="Arial"/>
+      <w:rFonts w:ascii="Arial" w:eastAsia="Times New Roman" w:hAnsi="Arial" w:cs="Arial"/>
       <w:lang w:val="en-CA" w:bidi="he-IL"/>
     </w:rPr>
   </w:style>
-  <w:style w:type="character" w:customStyle="1" w:styleId="25">
+  <w:style w:type="character" w:customStyle="1" w:styleId="Heading6Char">
     <w:name w:val="Heading 6 Char"/>
-    <w:basedOn w:val="16"/>
-    <w:link w:val="7"/>
+    <w:basedOn w:val="DefaultParagraphFont"/>
+    <w:link w:val="Heading6"/>
     <w:qFormat/>
-    <w:uiPriority w:val="0"/>
     <w:rPr>
-      <w:rFonts w:ascii="Arial" w:hAnsi="Arial" w:eastAsia="Times New Roman" w:cs="Arial"/>
+      <w:rFonts w:ascii="Arial" w:eastAsia="Times New Roman" w:hAnsi="Arial" w:cs="Arial"/>
       <w:i/>
       <w:iCs/>
       <w:lang w:val="en-CA" w:bidi="he-IL"/>
     </w:rPr>
   </w:style>
-  <w:style w:type="character" w:customStyle="1" w:styleId="26">
+  <w:style w:type="character" w:customStyle="1" w:styleId="Heading7Char">
     <w:name w:val="Heading 7 Char"/>
-    <w:basedOn w:val="16"/>
-    <w:link w:val="8"/>
+    <w:basedOn w:val="DefaultParagraphFont"/>
+    <w:link w:val="Heading7"/>
     <w:qFormat/>
-    <w:uiPriority w:val="0"/>
     <w:rPr>
-      <w:rFonts w:ascii="Arial" w:hAnsi="Arial" w:eastAsia="Times New Roman" w:cs="Arial"/>
+      <w:rFonts w:ascii="Arial" w:eastAsia="Times New Roman" w:hAnsi="Arial" w:cs="Arial"/>
       <w:sz w:val="20"/>
       <w:szCs w:val="20"/>
       <w:lang w:val="en-CA" w:bidi="he-IL"/>
     </w:rPr>
   </w:style>
-  <w:style w:type="character" w:customStyle="1" w:styleId="27">
+  <w:style w:type="character" w:customStyle="1" w:styleId="Heading8Char">
     <w:name w:val="Heading 8 Char"/>
-    <w:basedOn w:val="16"/>
-    <w:link w:val="9"/>
+    <w:basedOn w:val="DefaultParagraphFont"/>
+    <w:link w:val="Heading8"/>
     <w:qFormat/>
-    <w:uiPriority w:val="0"/>
     <w:rPr>
-      <w:rFonts w:ascii="Arial" w:hAnsi="Arial" w:eastAsia="Times New Roman" w:cs="Arial"/>
+      <w:rFonts w:ascii="Arial" w:eastAsia="Times New Roman" w:hAnsi="Arial" w:cs="Arial"/>
       <w:i/>
       <w:iCs/>
       <w:sz w:val="20"/>
@@ -5748,14 +6039,13 @@
       <w:lang w:val="en-CA" w:bidi="he-IL"/>
     </w:rPr>
   </w:style>
-  <w:style w:type="character" w:customStyle="1" w:styleId="28">
+  <w:style w:type="character" w:customStyle="1" w:styleId="Heading9Char">
     <w:name w:val="Heading 9 Char"/>
-    <w:basedOn w:val="16"/>
-    <w:link w:val="10"/>
+    <w:basedOn w:val="DefaultParagraphFont"/>
+    <w:link w:val="Heading9"/>
     <w:qFormat/>
-    <w:uiPriority w:val="0"/>
     <w:rPr>
-      <w:rFonts w:ascii="Arial" w:hAnsi="Arial" w:eastAsia="Times New Roman" w:cs="Arial"/>
+      <w:rFonts w:ascii="Arial" w:eastAsia="Times New Roman" w:hAnsi="Arial" w:cs="Arial"/>
       <w:i/>
       <w:iCs/>
       <w:sz w:val="18"/>
@@ -5763,14 +6053,13 @@
       <w:lang w:val="en-CA" w:bidi="he-IL"/>
     </w:rPr>
   </w:style>
-  <w:style w:type="character" w:customStyle="1" w:styleId="29">
+  <w:style w:type="character" w:customStyle="1" w:styleId="FooterChar">
     <w:name w:val="Footer Char"/>
-    <w:basedOn w:val="16"/>
-    <w:link w:val="11"/>
+    <w:basedOn w:val="DefaultParagraphFont"/>
+    <w:link w:val="Footer"/>
     <w:qFormat/>
-    <w:uiPriority w:val="0"/>
     <w:rPr>
-      <w:rFonts w:ascii="Times" w:hAnsi="Times" w:eastAsia="Times New Roman" w:cs="Times"/>
+      <w:rFonts w:ascii="Times" w:eastAsia="Times New Roman" w:hAnsi="Times" w:cs="Times"/>
       <w:b/>
       <w:bCs/>
       <w:i/>
@@ -5780,14 +6069,13 @@
       <w:lang w:val="en-CA" w:bidi="he-IL"/>
     </w:rPr>
   </w:style>
-  <w:style w:type="character" w:customStyle="1" w:styleId="30">
+  <w:style w:type="character" w:customStyle="1" w:styleId="HeaderChar">
     <w:name w:val="Header Char"/>
-    <w:basedOn w:val="16"/>
-    <w:link w:val="12"/>
+    <w:basedOn w:val="DefaultParagraphFont"/>
+    <w:link w:val="Header"/>
     <w:qFormat/>
-    <w:uiPriority w:val="0"/>
     <w:rPr>
-      <w:rFonts w:ascii="Times" w:hAnsi="Times" w:eastAsia="Times New Roman" w:cs="Times"/>
+      <w:rFonts w:ascii="Times" w:eastAsia="Times New Roman" w:hAnsi="Times" w:cs="Times"/>
       <w:b/>
       <w:bCs/>
       <w:i/>
@@ -5797,14 +6085,13 @@
       <w:lang w:val="en-CA" w:bidi="he-IL"/>
     </w:rPr>
   </w:style>
-  <w:style w:type="character" w:customStyle="1" w:styleId="31">
+  <w:style w:type="character" w:customStyle="1" w:styleId="TitleChar">
     <w:name w:val="Title Char"/>
-    <w:basedOn w:val="16"/>
-    <w:link w:val="13"/>
+    <w:basedOn w:val="DefaultParagraphFont"/>
+    <w:link w:val="Title"/>
     <w:qFormat/>
-    <w:uiPriority w:val="0"/>
     <w:rPr>
-      <w:rFonts w:ascii="Arial" w:hAnsi="Arial" w:eastAsia="Times New Roman" w:cs="Arial"/>
+      <w:rFonts w:ascii="Arial" w:eastAsia="Times New Roman" w:hAnsi="Arial" w:cs="Arial"/>
       <w:b/>
       <w:bCs/>
       <w:kern w:val="28"/>
@@ -5813,18 +6100,17 @@
       <w:lang w:val="en-CA" w:bidi="he-IL"/>
     </w:rPr>
   </w:style>
-  <w:style w:type="paragraph" w:customStyle="1" w:styleId="32">
+  <w:style w:type="paragraph" w:customStyle="1" w:styleId="TOCEntry">
     <w:name w:val="TOCEntry"/>
-    <w:basedOn w:val="1"/>
+    <w:basedOn w:val="Normal"/>
     <w:qFormat/>
-    <w:uiPriority w:val="0"/>
     <w:pPr>
       <w:keepNext/>
       <w:keepLines/>
       <w:spacing w:before="120" w:after="240" w:line="240" w:lineRule="atLeast"/>
     </w:pPr>
     <w:rPr>
-      <w:rFonts w:ascii="Times" w:hAnsi="Times" w:eastAsia="Times New Roman" w:cs="Times"/>
+      <w:rFonts w:ascii="Times" w:eastAsia="Times New Roman" w:hAnsi="Times" w:cs="Times"/>
       <w:b/>
       <w:bCs/>
       <w:sz w:val="36"/>
@@ -5832,70 +6118,66 @@
       <w:lang w:val="en-CA" w:bidi="he-IL"/>
     </w:rPr>
   </w:style>
-  <w:style w:type="paragraph" w:customStyle="1" w:styleId="33">
+  <w:style w:type="paragraph" w:customStyle="1" w:styleId="template">
     <w:name w:val="template"/>
-    <w:basedOn w:val="1"/>
+    <w:basedOn w:val="Normal"/>
     <w:qFormat/>
-    <w:uiPriority w:val="0"/>
     <w:pPr>
       <w:spacing w:after="0" w:line="240" w:lineRule="exact"/>
     </w:pPr>
     <w:rPr>
-      <w:rFonts w:ascii="Arial" w:hAnsi="Arial" w:eastAsia="Times New Roman" w:cs="Arial"/>
+      <w:rFonts w:ascii="Arial" w:eastAsia="Times New Roman" w:hAnsi="Arial" w:cs="Arial"/>
       <w:i/>
       <w:iCs/>
       <w:lang w:val="en-CA" w:bidi="he-IL"/>
     </w:rPr>
   </w:style>
-  <w:style w:type="paragraph" w:customStyle="1" w:styleId="34">
+  <w:style w:type="paragraph" w:customStyle="1" w:styleId="ByLine">
     <w:name w:val="ByLine"/>
-    <w:basedOn w:val="13"/>
+    <w:basedOn w:val="Title"/>
     <w:qFormat/>
-    <w:uiPriority w:val="0"/>
     <w:rPr>
       <w:sz w:val="28"/>
       <w:szCs w:val="28"/>
     </w:rPr>
   </w:style>
-  <w:style w:type="paragraph" w:customStyle="1" w:styleId="35">
+  <w:style w:type="paragraph" w:customStyle="1" w:styleId="Table-Text">
     <w:name w:val="Table - Text"/>
-    <w:basedOn w:val="1"/>
+    <w:basedOn w:val="Normal"/>
     <w:qFormat/>
-    <w:uiPriority w:val="0"/>
     <w:pPr>
       <w:spacing w:before="60" w:after="60" w:line="240" w:lineRule="auto"/>
     </w:pPr>
     <w:rPr>
-      <w:rFonts w:ascii="Times New Roman" w:hAnsi="Times New Roman" w:eastAsia="Times New Roman" w:cs="Times New Roman"/>
+      <w:rFonts w:ascii="Times New Roman" w:eastAsia="Times New Roman" w:hAnsi="Times New Roman" w:cs="Times New Roman"/>
       <w:sz w:val="20"/>
       <w:szCs w:val="20"/>
       <w:lang w:val="en-CA"/>
     </w:rPr>
   </w:style>
-  <w:style w:type="paragraph" w:customStyle="1" w:styleId="36">
+  <w:style w:type="paragraph" w:customStyle="1" w:styleId="Table-ColHead">
     <w:name w:val="Table - Col. Head"/>
-    <w:basedOn w:val="1"/>
+    <w:basedOn w:val="Normal"/>
     <w:qFormat/>
-    <w:uiPriority w:val="0"/>
     <w:pPr>
       <w:keepNext/>
       <w:suppressAutoHyphens/>
       <w:spacing w:before="60" w:after="60" w:line="240" w:lineRule="auto"/>
     </w:pPr>
     <w:rPr>
-      <w:rFonts w:ascii="Arial" w:hAnsi="Arial" w:eastAsia="Times New Roman" w:cs="Times New Roman"/>
+      <w:rFonts w:ascii="Arial" w:eastAsia="Times New Roman" w:hAnsi="Arial" w:cs="Times New Roman"/>
       <w:b/>
       <w:sz w:val="20"/>
       <w:szCs w:val="20"/>
       <w:lang w:val="en-CA"/>
     </w:rPr>
   </w:style>
-  <w:style w:type="character" w:customStyle="1" w:styleId="37">
-    <w:name w:val="Unresolved Mention"/>
-    <w:basedOn w:val="16"/>
+  <w:style w:type="character" w:customStyle="1" w:styleId="UnresolvedMention1">
+    <w:name w:val="Unresolved Mention1"/>
+    <w:basedOn w:val="DefaultParagraphFont"/>
+    <w:uiPriority w:val="99"/>
     <w:unhideWhenUsed/>
     <w:qFormat/>
-    <w:uiPriority w:val="99"/>
     <w:rPr>
       <w:color w:val="808080"/>
       <w:shd w:val="clear" w:color="auto" w:fill="E6E6E6"/>
@@ -6156,6 +6438,7 @@
     </a:fmtScheme>
   </a:themeElements>
   <a:objectDefaults/>
+  <a:extraClrSchemeLst/>
 </a:theme>
 </file>
 

</xml_diff>